<commit_message>
DOC: Atualização do guia do usuário
</commit_message>
<xml_diff>
--- a/Arquivos/Sprints - ReuniON.docx
+++ b/Arquivos/Sprints - ReuniON.docx
@@ -6780,29 +6780,63 @@
                 <w:szCs w:val="20"/>
                 <w:lang w:eastAsia="pt-BR"/>
               </w:rPr>
-              <w:t>2a - Erro de autenticação:</w:t>
-            </w:r>
-          </w:p>
-          <w:p>
-            <w:pPr>
-              <w:spacing w:after="0" w:line="240" w:lineRule="auto"/>
-              <w:rPr>
-                <w:rFonts w:ascii="Arial" w:eastAsia="Times New Roman" w:hAnsi="Arial" w:cs="Arial"/>
-                <w:color w:val="000000"/>
-                <w:sz w:val="20"/>
-                <w:szCs w:val="20"/>
-                <w:lang w:eastAsia="pt-BR"/>
-              </w:rPr>
-            </w:pPr>
-            <w:r>
-              <w:rPr>
-                <w:rFonts w:ascii="Arial" w:eastAsia="Times New Roman" w:hAnsi="Arial" w:cs="Arial"/>
-                <w:color w:val="000000"/>
-                <w:sz w:val="20"/>
-                <w:szCs w:val="20"/>
-                <w:lang w:eastAsia="pt-BR"/>
-              </w:rPr>
-              <w:t>2a.1 - O sistema exibe uma mensagem de erro informando que as credenciais são inválidas.</w:t>
+              <w:t>2a</w:t>
+            </w:r>
+            <w:r>
+              <w:rPr>
+                <w:rFonts w:ascii="Arial" w:eastAsia="Times New Roman" w:hAnsi="Arial" w:cs="Arial"/>
+                <w:b/>
+                <w:bCs/>
+                <w:i/>
+                <w:iCs/>
+                <w:color w:val="000000"/>
+                <w:sz w:val="20"/>
+                <w:szCs w:val="20"/>
+                <w:lang w:eastAsia="pt-BR"/>
+              </w:rPr>
+              <w:t xml:space="preserve"> - Erro de autenticação:</w:t>
+            </w:r>
+          </w:p>
+          <w:p>
+            <w:pPr>
+              <w:spacing w:after="0" w:line="240" w:lineRule="auto"/>
+              <w:rPr>
+                <w:rFonts w:ascii="Arial" w:eastAsia="Times New Roman" w:hAnsi="Arial" w:cs="Arial"/>
+                <w:color w:val="000000"/>
+                <w:sz w:val="20"/>
+                <w:szCs w:val="20"/>
+                <w:lang w:eastAsia="pt-BR"/>
+              </w:rPr>
+            </w:pPr>
+            <w:r>
+              <w:rPr>
+                <w:rFonts w:ascii="Arial" w:eastAsia="Times New Roman" w:hAnsi="Arial" w:cs="Arial"/>
+                <w:color w:val="000000"/>
+                <w:sz w:val="20"/>
+                <w:szCs w:val="20"/>
+                <w:lang w:eastAsia="pt-BR"/>
+              </w:rPr>
+              <w:t>2</w:t>
+            </w:r>
+            <w:r>
+              <w:rPr>
+                <w:rFonts w:ascii="Arial" w:eastAsia="Times New Roman" w:hAnsi="Arial" w:cs="Arial"/>
+                <w:color w:val="000000"/>
+                <w:sz w:val="20"/>
+                <w:szCs w:val="20"/>
+                <w:lang w:eastAsia="pt-BR"/>
+              </w:rPr>
+              <w:t>a</w:t>
+            </w:r>
+            <w:r>
+              <w:rPr>
+                <w:rFonts w:ascii="Arial" w:eastAsia="Times New Roman" w:hAnsi="Arial" w:cs="Arial"/>
+                <w:color w:val="000000"/>
+                <w:sz w:val="20"/>
+                <w:szCs w:val="20"/>
+                <w:lang w:eastAsia="pt-BR"/>
+              </w:rPr>
+              <w:t>.1 - O sistema exibe uma mensagem de erro informando que as credenciais são inválidas.</w:t>
             </w:r>
             <w:r>
               <w:rPr>
@@ -6813,7 +6847,36 @@
                 <w:lang w:eastAsia="pt-BR"/>
               </w:rPr>
               <w:br/>
-              <w:t>2a.2 - O sistema bloqueia o acesso temporariamente e retorna ao menu inicial.</w:t>
+            </w:r>
+            <w:r>
+              <w:rPr>
+                <w:rFonts w:ascii="Arial" w:eastAsia="Times New Roman" w:hAnsi="Arial" w:cs="Arial"/>
+                <w:color w:val="000000"/>
+                <w:sz w:val="20"/>
+                <w:szCs w:val="20"/>
+                <w:lang w:eastAsia="pt-BR"/>
+              </w:rPr>
+              <w:t>2</w:t>
+            </w:r>
+            <w:r>
+              <w:rPr>
+                <w:rFonts w:ascii="Arial" w:eastAsia="Times New Roman" w:hAnsi="Arial" w:cs="Arial"/>
+                <w:color w:val="000000"/>
+                <w:sz w:val="20"/>
+                <w:szCs w:val="20"/>
+                <w:lang w:eastAsia="pt-BR"/>
+              </w:rPr>
+              <w:t>a</w:t>
+            </w:r>
+            <w:r>
+              <w:rPr>
+                <w:rFonts w:ascii="Arial" w:eastAsia="Times New Roman" w:hAnsi="Arial" w:cs="Arial"/>
+                <w:color w:val="000000"/>
+                <w:sz w:val="20"/>
+                <w:szCs w:val="20"/>
+                <w:lang w:eastAsia="pt-BR"/>
+              </w:rPr>
+              <w:t>.2 - O sistema bloqueia o acesso temporariamente e retorna ao menu inicial.</w:t>
             </w:r>
           </w:p>
           <w:p>
@@ -8406,85 +8469,9 @@
                 <w:szCs w:val="20"/>
                 <w:lang w:eastAsia="pt-BR"/>
               </w:rPr>
-              <w:t>2a - Erro de autenticação:</w:t>
-            </w:r>
-          </w:p>
-          <w:p>
-            <w:pPr>
-              <w:spacing w:after="0" w:line="240" w:lineRule="auto"/>
-              <w:rPr>
-                <w:rFonts w:ascii="Arial" w:eastAsia="Times New Roman" w:hAnsi="Arial" w:cs="Arial"/>
-                <w:color w:val="000000"/>
-                <w:sz w:val="20"/>
-                <w:szCs w:val="20"/>
-                <w:lang w:eastAsia="pt-BR"/>
-              </w:rPr>
-            </w:pPr>
-            <w:r>
-              <w:rPr>
-                <w:rFonts w:ascii="Arial" w:eastAsia="Times New Roman" w:hAnsi="Arial" w:cs="Arial"/>
-                <w:color w:val="000000"/>
-                <w:sz w:val="20"/>
-                <w:szCs w:val="20"/>
-                <w:lang w:eastAsia="pt-BR"/>
-              </w:rPr>
-              <w:t>2a.1 - O sistema exibe uma mensagem de erro informando que as credenciais são inválidas.</w:t>
-            </w:r>
-            <w:r>
-              <w:rPr>
-                <w:rFonts w:ascii="Arial" w:eastAsia="Times New Roman" w:hAnsi="Arial" w:cs="Arial"/>
-                <w:color w:val="000000"/>
-                <w:sz w:val="20"/>
-                <w:szCs w:val="20"/>
-                <w:lang w:eastAsia="pt-BR"/>
-              </w:rPr>
-              <w:br/>
-              <w:t>2a.2 - O sistema retorna ao menu inicial.</w:t>
-            </w:r>
-          </w:p>
-          <w:p>
-            <w:pPr>
-              <w:spacing w:after="0" w:line="240" w:lineRule="auto"/>
-              <w:rPr>
-                <w:rFonts w:ascii="Arial" w:eastAsia="Times New Roman" w:hAnsi="Arial" w:cs="Arial"/>
-                <w:color w:val="000000"/>
-                <w:sz w:val="20"/>
-                <w:szCs w:val="20"/>
-                <w:lang w:eastAsia="pt-BR"/>
-              </w:rPr>
-            </w:pPr>
-          </w:p>
-          <w:p>
-            <w:pPr>
-              <w:spacing w:after="0" w:line="240" w:lineRule="auto"/>
-              <w:rPr>
-                <w:rFonts w:ascii="Arial" w:eastAsia="Times New Roman" w:hAnsi="Arial" w:cs="Arial"/>
-                <w:color w:val="000000"/>
-                <w:sz w:val="20"/>
-                <w:szCs w:val="20"/>
-                <w:lang w:eastAsia="pt-BR"/>
-              </w:rPr>
-            </w:pPr>
-          </w:p>
-        </w:tc>
-      </w:tr>
-      <w:tr>
-        <w:tc>
-          <w:tcPr>
-            <w:tcW w:w="5000" w:type="pct"/>
-            <w:gridSpan w:val="2"/>
-            <w:tcBorders>
-              <w:top w:val="nil"/>
-              <w:left w:val="single" w:sz="8" w:space="0" w:color="auto"/>
-              <w:bottom w:val="nil"/>
-              <w:right w:val="single" w:sz="8" w:space="0" w:color="auto"/>
-            </w:tcBorders>
-            <w:shd w:val="clear" w:color="auto" w:fill="auto"/>
-            <w:hideMark/>
-          </w:tcPr>
-          <w:p>
-            <w:pPr>
-              <w:spacing w:after="0" w:line="240" w:lineRule="auto"/>
+              <w:t>3</w:t>
+            </w:r>
+            <w:r>
               <w:rPr>
                 <w:rFonts w:ascii="Arial" w:eastAsia="Times New Roman" w:hAnsi="Arial" w:cs="Arial"/>
                 <w:b/>
@@ -8496,8 +8483,114 @@
                 <w:szCs w:val="20"/>
                 <w:lang w:eastAsia="pt-BR"/>
               </w:rPr>
-            </w:pPr>
-            <w:r>
+              <w:t>a - Erro de autenticação:</w:t>
+            </w:r>
+          </w:p>
+          <w:p>
+            <w:pPr>
+              <w:spacing w:after="0" w:line="240" w:lineRule="auto"/>
+              <w:rPr>
+                <w:rFonts w:ascii="Arial" w:eastAsia="Times New Roman" w:hAnsi="Arial" w:cs="Arial"/>
+                <w:color w:val="000000"/>
+                <w:sz w:val="20"/>
+                <w:szCs w:val="20"/>
+                <w:lang w:eastAsia="pt-BR"/>
+              </w:rPr>
+            </w:pPr>
+            <w:r>
+              <w:rPr>
+                <w:rFonts w:ascii="Arial" w:eastAsia="Times New Roman" w:hAnsi="Arial" w:cs="Arial"/>
+                <w:color w:val="000000"/>
+                <w:sz w:val="20"/>
+                <w:szCs w:val="20"/>
+                <w:lang w:eastAsia="pt-BR"/>
+              </w:rPr>
+              <w:t>3</w:t>
+            </w:r>
+            <w:r>
+              <w:rPr>
+                <w:rFonts w:ascii="Arial" w:eastAsia="Times New Roman" w:hAnsi="Arial" w:cs="Arial"/>
+                <w:color w:val="000000"/>
+                <w:sz w:val="20"/>
+                <w:szCs w:val="20"/>
+                <w:lang w:eastAsia="pt-BR"/>
+              </w:rPr>
+              <w:t>a.1 - O sistema exibe uma mensagem de erro informando que as credenciais são inválidas.</w:t>
+            </w:r>
+            <w:r>
+              <w:rPr>
+                <w:rFonts w:ascii="Arial" w:eastAsia="Times New Roman" w:hAnsi="Arial" w:cs="Arial"/>
+                <w:color w:val="000000"/>
+                <w:sz w:val="20"/>
+                <w:szCs w:val="20"/>
+                <w:lang w:eastAsia="pt-BR"/>
+              </w:rPr>
+              <w:br/>
+            </w:r>
+            <w:r>
+              <w:rPr>
+                <w:rFonts w:ascii="Arial" w:eastAsia="Times New Roman" w:hAnsi="Arial" w:cs="Arial"/>
+                <w:color w:val="000000"/>
+                <w:sz w:val="20"/>
+                <w:szCs w:val="20"/>
+                <w:lang w:eastAsia="pt-BR"/>
+              </w:rPr>
+              <w:t>3</w:t>
+            </w:r>
+            <w:r>
+              <w:rPr>
+                <w:rFonts w:ascii="Arial" w:eastAsia="Times New Roman" w:hAnsi="Arial" w:cs="Arial"/>
+                <w:color w:val="000000"/>
+                <w:sz w:val="20"/>
+                <w:szCs w:val="20"/>
+                <w:lang w:eastAsia="pt-BR"/>
+              </w:rPr>
+              <w:t>a.2 - O sistema retorna ao menu inicial.</w:t>
+            </w:r>
+          </w:p>
+          <w:p>
+            <w:pPr>
+              <w:spacing w:after="0" w:line="240" w:lineRule="auto"/>
+              <w:rPr>
+                <w:rFonts w:ascii="Arial" w:eastAsia="Times New Roman" w:hAnsi="Arial" w:cs="Arial"/>
+                <w:color w:val="000000"/>
+                <w:sz w:val="20"/>
+                <w:szCs w:val="20"/>
+                <w:lang w:eastAsia="pt-BR"/>
+              </w:rPr>
+            </w:pPr>
+          </w:p>
+          <w:p>
+            <w:pPr>
+              <w:spacing w:after="0" w:line="240" w:lineRule="auto"/>
+              <w:rPr>
+                <w:rFonts w:ascii="Arial" w:eastAsia="Times New Roman" w:hAnsi="Arial" w:cs="Arial"/>
+                <w:color w:val="000000"/>
+                <w:sz w:val="20"/>
+                <w:szCs w:val="20"/>
+                <w:lang w:eastAsia="pt-BR"/>
+              </w:rPr>
+            </w:pPr>
+          </w:p>
+        </w:tc>
+      </w:tr>
+      <w:tr>
+        <w:tc>
+          <w:tcPr>
+            <w:tcW w:w="5000" w:type="pct"/>
+            <w:gridSpan w:val="2"/>
+            <w:tcBorders>
+              <w:top w:val="nil"/>
+              <w:left w:val="single" w:sz="8" w:space="0" w:color="auto"/>
+              <w:bottom w:val="nil"/>
+              <w:right w:val="single" w:sz="8" w:space="0" w:color="auto"/>
+            </w:tcBorders>
+            <w:shd w:val="clear" w:color="auto" w:fill="auto"/>
+            <w:hideMark/>
+          </w:tcPr>
+          <w:p>
+            <w:pPr>
+              <w:spacing w:after="0" w:line="240" w:lineRule="auto"/>
               <w:rPr>
                 <w:rFonts w:ascii="Arial" w:eastAsia="Times New Roman" w:hAnsi="Arial" w:cs="Arial"/>
                 <w:b/>
@@ -8509,85 +8602,8 @@
                 <w:szCs w:val="20"/>
                 <w:lang w:eastAsia="pt-BR"/>
               </w:rPr>
-              <w:t>4a - Cancelamento da operação pelo usuário:</w:t>
-            </w:r>
-          </w:p>
-          <w:p>
-            <w:pPr>
-              <w:spacing w:after="0" w:line="240" w:lineRule="auto"/>
-              <w:rPr>
-                <w:rFonts w:ascii="Arial" w:eastAsia="Times New Roman" w:hAnsi="Arial" w:cs="Arial"/>
-                <w:color w:val="000000"/>
-                <w:sz w:val="20"/>
-                <w:szCs w:val="20"/>
-                <w:lang w:eastAsia="pt-BR"/>
-              </w:rPr>
-            </w:pPr>
-            <w:r>
-              <w:rPr>
-                <w:rFonts w:ascii="Arial" w:eastAsia="Times New Roman" w:hAnsi="Arial" w:cs="Arial"/>
-                <w:color w:val="000000"/>
-                <w:sz w:val="20"/>
-                <w:szCs w:val="20"/>
-                <w:lang w:eastAsia="pt-BR"/>
-              </w:rPr>
-              <w:t>4a.1 - O usuário opta por cancelar a operação de alteração.</w:t>
-            </w:r>
-            <w:r>
-              <w:rPr>
-                <w:rFonts w:ascii="Arial" w:eastAsia="Times New Roman" w:hAnsi="Arial" w:cs="Arial"/>
-                <w:color w:val="000000"/>
-                <w:sz w:val="20"/>
-                <w:szCs w:val="20"/>
-                <w:lang w:eastAsia="pt-BR"/>
-              </w:rPr>
-              <w:br/>
-              <w:t>4a.2 - O sistema retorna ao menu inicial.</w:t>
-            </w:r>
-          </w:p>
-          <w:p>
-            <w:pPr>
-              <w:spacing w:after="0" w:line="240" w:lineRule="auto"/>
-              <w:rPr>
-                <w:rFonts w:ascii="Arial" w:eastAsia="Times New Roman" w:hAnsi="Arial" w:cs="Arial"/>
-                <w:color w:val="000000"/>
-                <w:sz w:val="20"/>
-                <w:szCs w:val="20"/>
-                <w:lang w:eastAsia="pt-BR"/>
-              </w:rPr>
-            </w:pPr>
-          </w:p>
-          <w:p>
-            <w:pPr>
-              <w:spacing w:after="0" w:line="240" w:lineRule="auto"/>
-              <w:rPr>
-                <w:rFonts w:ascii="Arial" w:eastAsia="Times New Roman" w:hAnsi="Arial" w:cs="Arial"/>
-                <w:color w:val="000000"/>
-                <w:sz w:val="20"/>
-                <w:szCs w:val="20"/>
-                <w:lang w:eastAsia="pt-BR"/>
-              </w:rPr>
-            </w:pPr>
-          </w:p>
-        </w:tc>
-      </w:tr>
-      <w:tr>
-        <w:tc>
-          <w:tcPr>
-            <w:tcW w:w="5000" w:type="pct"/>
-            <w:gridSpan w:val="2"/>
-            <w:tcBorders>
-              <w:top w:val="nil"/>
-              <w:left w:val="single" w:sz="8" w:space="0" w:color="auto"/>
-              <w:bottom w:val="nil"/>
-              <w:right w:val="single" w:sz="8" w:space="0" w:color="auto"/>
-            </w:tcBorders>
-            <w:shd w:val="clear" w:color="auto" w:fill="auto"/>
-            <w:hideMark/>
-          </w:tcPr>
-          <w:p>
-            <w:pPr>
-              <w:spacing w:after="0" w:line="240" w:lineRule="auto"/>
+            </w:pPr>
+            <w:r>
               <w:rPr>
                 <w:rFonts w:ascii="Arial" w:eastAsia="Times New Roman" w:hAnsi="Arial" w:cs="Arial"/>
                 <w:b/>
@@ -8599,8 +8615,85 @@
                 <w:szCs w:val="20"/>
                 <w:lang w:eastAsia="pt-BR"/>
               </w:rPr>
-            </w:pPr>
-            <w:r>
+              <w:t>4a - Cancelamento da operação pelo usuário:</w:t>
+            </w:r>
+          </w:p>
+          <w:p>
+            <w:pPr>
+              <w:spacing w:after="0" w:line="240" w:lineRule="auto"/>
+              <w:rPr>
+                <w:rFonts w:ascii="Arial" w:eastAsia="Times New Roman" w:hAnsi="Arial" w:cs="Arial"/>
+                <w:color w:val="000000"/>
+                <w:sz w:val="20"/>
+                <w:szCs w:val="20"/>
+                <w:lang w:eastAsia="pt-BR"/>
+              </w:rPr>
+            </w:pPr>
+            <w:r>
+              <w:rPr>
+                <w:rFonts w:ascii="Arial" w:eastAsia="Times New Roman" w:hAnsi="Arial" w:cs="Arial"/>
+                <w:color w:val="000000"/>
+                <w:sz w:val="20"/>
+                <w:szCs w:val="20"/>
+                <w:lang w:eastAsia="pt-BR"/>
+              </w:rPr>
+              <w:t>4a.1 - O usuário opta por cancelar a operação de alteração.</w:t>
+            </w:r>
+            <w:r>
+              <w:rPr>
+                <w:rFonts w:ascii="Arial" w:eastAsia="Times New Roman" w:hAnsi="Arial" w:cs="Arial"/>
+                <w:color w:val="000000"/>
+                <w:sz w:val="20"/>
+                <w:szCs w:val="20"/>
+                <w:lang w:eastAsia="pt-BR"/>
+              </w:rPr>
+              <w:br/>
+              <w:t>4a.2 - O sistema retorna ao menu inicial.</w:t>
+            </w:r>
+          </w:p>
+          <w:p>
+            <w:pPr>
+              <w:spacing w:after="0" w:line="240" w:lineRule="auto"/>
+              <w:rPr>
+                <w:rFonts w:ascii="Arial" w:eastAsia="Times New Roman" w:hAnsi="Arial" w:cs="Arial"/>
+                <w:color w:val="000000"/>
+                <w:sz w:val="20"/>
+                <w:szCs w:val="20"/>
+                <w:lang w:eastAsia="pt-BR"/>
+              </w:rPr>
+            </w:pPr>
+          </w:p>
+          <w:p>
+            <w:pPr>
+              <w:spacing w:after="0" w:line="240" w:lineRule="auto"/>
+              <w:rPr>
+                <w:rFonts w:ascii="Arial" w:eastAsia="Times New Roman" w:hAnsi="Arial" w:cs="Arial"/>
+                <w:color w:val="000000"/>
+                <w:sz w:val="20"/>
+                <w:szCs w:val="20"/>
+                <w:lang w:eastAsia="pt-BR"/>
+              </w:rPr>
+            </w:pPr>
+          </w:p>
+        </w:tc>
+      </w:tr>
+      <w:tr>
+        <w:tc>
+          <w:tcPr>
+            <w:tcW w:w="5000" w:type="pct"/>
+            <w:gridSpan w:val="2"/>
+            <w:tcBorders>
+              <w:top w:val="nil"/>
+              <w:left w:val="single" w:sz="8" w:space="0" w:color="auto"/>
+              <w:bottom w:val="nil"/>
+              <w:right w:val="single" w:sz="8" w:space="0" w:color="auto"/>
+            </w:tcBorders>
+            <w:shd w:val="clear" w:color="auto" w:fill="auto"/>
+            <w:hideMark/>
+          </w:tcPr>
+          <w:p>
+            <w:pPr>
+              <w:spacing w:after="0" w:line="240" w:lineRule="auto"/>
               <w:rPr>
                 <w:rFonts w:ascii="Arial" w:eastAsia="Times New Roman" w:hAnsi="Arial" w:cs="Arial"/>
                 <w:b/>
@@ -8612,118 +8705,8 @@
                 <w:szCs w:val="20"/>
                 <w:lang w:eastAsia="pt-BR"/>
               </w:rPr>
-              <w:t>6a - Nenhuma reserva encontrada:</w:t>
-            </w:r>
-          </w:p>
-          <w:p>
-            <w:pPr>
-              <w:spacing w:after="0" w:line="240" w:lineRule="auto"/>
-              <w:rPr>
-                <w:rFonts w:ascii="Arial" w:eastAsia="Times New Roman" w:hAnsi="Arial" w:cs="Arial"/>
-                <w:color w:val="000000"/>
-                <w:sz w:val="20"/>
-                <w:szCs w:val="20"/>
-                <w:lang w:eastAsia="pt-BR"/>
-              </w:rPr>
-            </w:pPr>
-            <w:r>
-              <w:rPr>
-                <w:rFonts w:ascii="Arial" w:eastAsia="Times New Roman" w:hAnsi="Arial" w:cs="Arial"/>
-                <w:color w:val="000000"/>
-                <w:sz w:val="20"/>
-                <w:szCs w:val="20"/>
-                <w:lang w:eastAsia="pt-BR"/>
-              </w:rPr>
-              <w:t>6a.1 - O sistema não encontra reservas para o usuário no banco de dados.</w:t>
-            </w:r>
-          </w:p>
-          <w:p>
-            <w:pPr>
-              <w:spacing w:after="0" w:line="240" w:lineRule="auto"/>
-              <w:rPr>
-                <w:rFonts w:ascii="Arial" w:eastAsia="Times New Roman" w:hAnsi="Arial" w:cs="Arial"/>
-                <w:color w:val="000000"/>
-                <w:sz w:val="20"/>
-                <w:szCs w:val="20"/>
-                <w:lang w:eastAsia="pt-BR"/>
-              </w:rPr>
-            </w:pPr>
-            <w:r>
-              <w:rPr>
-                <w:rFonts w:ascii="Arial" w:eastAsia="Times New Roman" w:hAnsi="Arial" w:cs="Arial"/>
-                <w:color w:val="000000"/>
-                <w:sz w:val="20"/>
-                <w:szCs w:val="20"/>
-                <w:lang w:eastAsia="pt-BR"/>
-              </w:rPr>
-              <w:t>6a.2 - O sistema exibe uma mensagem informando a ausência de reservas.</w:t>
-            </w:r>
-          </w:p>
-          <w:p>
-            <w:pPr>
-              <w:spacing w:after="0" w:line="240" w:lineRule="auto"/>
-              <w:rPr>
-                <w:rFonts w:ascii="Arial" w:eastAsia="Times New Roman" w:hAnsi="Arial" w:cs="Arial"/>
-                <w:color w:val="000000"/>
-                <w:sz w:val="20"/>
-                <w:szCs w:val="20"/>
-                <w:lang w:eastAsia="pt-BR"/>
-              </w:rPr>
-            </w:pPr>
-            <w:r>
-              <w:rPr>
-                <w:rFonts w:ascii="Arial" w:eastAsia="Times New Roman" w:hAnsi="Arial" w:cs="Arial"/>
-                <w:color w:val="000000"/>
-                <w:sz w:val="20"/>
-                <w:szCs w:val="20"/>
-                <w:lang w:eastAsia="pt-BR"/>
-              </w:rPr>
-              <w:t>6a.3 - O sistema retorna ao menu de opções do usuário.</w:t>
-            </w:r>
-          </w:p>
-          <w:p>
-            <w:pPr>
-              <w:spacing w:after="0" w:line="240" w:lineRule="auto"/>
-              <w:rPr>
-                <w:rFonts w:ascii="Arial" w:eastAsia="Times New Roman" w:hAnsi="Arial" w:cs="Arial"/>
-                <w:color w:val="000000"/>
-                <w:sz w:val="20"/>
-                <w:szCs w:val="20"/>
-                <w:lang w:eastAsia="pt-BR"/>
-              </w:rPr>
-            </w:pPr>
-          </w:p>
-          <w:p>
-            <w:pPr>
-              <w:spacing w:after="0" w:line="240" w:lineRule="auto"/>
-              <w:rPr>
-                <w:rFonts w:ascii="Arial" w:eastAsia="Times New Roman" w:hAnsi="Arial" w:cs="Arial"/>
-                <w:color w:val="000000"/>
-                <w:sz w:val="20"/>
-                <w:szCs w:val="20"/>
-                <w:lang w:eastAsia="pt-BR"/>
-              </w:rPr>
-            </w:pPr>
-          </w:p>
-        </w:tc>
-      </w:tr>
-      <w:tr>
-        <w:tc>
-          <w:tcPr>
-            <w:tcW w:w="5000" w:type="pct"/>
-            <w:gridSpan w:val="2"/>
-            <w:tcBorders>
-              <w:top w:val="nil"/>
-              <w:left w:val="single" w:sz="8" w:space="0" w:color="auto"/>
-              <w:bottom w:val="nil"/>
-              <w:right w:val="single" w:sz="8" w:space="0" w:color="auto"/>
-            </w:tcBorders>
-            <w:shd w:val="clear" w:color="auto" w:fill="auto"/>
-            <w:hideMark/>
-          </w:tcPr>
-          <w:p>
-            <w:pPr>
-              <w:spacing w:after="0" w:line="240" w:lineRule="auto"/>
+            </w:pPr>
+            <w:r>
               <w:rPr>
                 <w:rFonts w:ascii="Arial" w:eastAsia="Times New Roman" w:hAnsi="Arial" w:cs="Arial"/>
                 <w:b/>
@@ -8735,8 +8718,118 @@
                 <w:szCs w:val="20"/>
                 <w:lang w:eastAsia="pt-BR"/>
               </w:rPr>
-            </w:pPr>
-            <w:r>
+              <w:t>6a - Nenhuma reserva encontrada:</w:t>
+            </w:r>
+          </w:p>
+          <w:p>
+            <w:pPr>
+              <w:spacing w:after="0" w:line="240" w:lineRule="auto"/>
+              <w:rPr>
+                <w:rFonts w:ascii="Arial" w:eastAsia="Times New Roman" w:hAnsi="Arial" w:cs="Arial"/>
+                <w:color w:val="000000"/>
+                <w:sz w:val="20"/>
+                <w:szCs w:val="20"/>
+                <w:lang w:eastAsia="pt-BR"/>
+              </w:rPr>
+            </w:pPr>
+            <w:r>
+              <w:rPr>
+                <w:rFonts w:ascii="Arial" w:eastAsia="Times New Roman" w:hAnsi="Arial" w:cs="Arial"/>
+                <w:color w:val="000000"/>
+                <w:sz w:val="20"/>
+                <w:szCs w:val="20"/>
+                <w:lang w:eastAsia="pt-BR"/>
+              </w:rPr>
+              <w:t>6a.1 - O sistema não encontra reservas para o usuário no banco de dados.</w:t>
+            </w:r>
+          </w:p>
+          <w:p>
+            <w:pPr>
+              <w:spacing w:after="0" w:line="240" w:lineRule="auto"/>
+              <w:rPr>
+                <w:rFonts w:ascii="Arial" w:eastAsia="Times New Roman" w:hAnsi="Arial" w:cs="Arial"/>
+                <w:color w:val="000000"/>
+                <w:sz w:val="20"/>
+                <w:szCs w:val="20"/>
+                <w:lang w:eastAsia="pt-BR"/>
+              </w:rPr>
+            </w:pPr>
+            <w:r>
+              <w:rPr>
+                <w:rFonts w:ascii="Arial" w:eastAsia="Times New Roman" w:hAnsi="Arial" w:cs="Arial"/>
+                <w:color w:val="000000"/>
+                <w:sz w:val="20"/>
+                <w:szCs w:val="20"/>
+                <w:lang w:eastAsia="pt-BR"/>
+              </w:rPr>
+              <w:t>6a.2 - O sistema exibe uma mensagem informando a ausência de reservas.</w:t>
+            </w:r>
+          </w:p>
+          <w:p>
+            <w:pPr>
+              <w:spacing w:after="0" w:line="240" w:lineRule="auto"/>
+              <w:rPr>
+                <w:rFonts w:ascii="Arial" w:eastAsia="Times New Roman" w:hAnsi="Arial" w:cs="Arial"/>
+                <w:color w:val="000000"/>
+                <w:sz w:val="20"/>
+                <w:szCs w:val="20"/>
+                <w:lang w:eastAsia="pt-BR"/>
+              </w:rPr>
+            </w:pPr>
+            <w:r>
+              <w:rPr>
+                <w:rFonts w:ascii="Arial" w:eastAsia="Times New Roman" w:hAnsi="Arial" w:cs="Arial"/>
+                <w:color w:val="000000"/>
+                <w:sz w:val="20"/>
+                <w:szCs w:val="20"/>
+                <w:lang w:eastAsia="pt-BR"/>
+              </w:rPr>
+              <w:t>6a.3 - O sistema retorna ao menu de opções do usuário.</w:t>
+            </w:r>
+          </w:p>
+          <w:p>
+            <w:pPr>
+              <w:spacing w:after="0" w:line="240" w:lineRule="auto"/>
+              <w:rPr>
+                <w:rFonts w:ascii="Arial" w:eastAsia="Times New Roman" w:hAnsi="Arial" w:cs="Arial"/>
+                <w:color w:val="000000"/>
+                <w:sz w:val="20"/>
+                <w:szCs w:val="20"/>
+                <w:lang w:eastAsia="pt-BR"/>
+              </w:rPr>
+            </w:pPr>
+          </w:p>
+          <w:p>
+            <w:pPr>
+              <w:spacing w:after="0" w:line="240" w:lineRule="auto"/>
+              <w:rPr>
+                <w:rFonts w:ascii="Arial" w:eastAsia="Times New Roman" w:hAnsi="Arial" w:cs="Arial"/>
+                <w:color w:val="000000"/>
+                <w:sz w:val="20"/>
+                <w:szCs w:val="20"/>
+                <w:lang w:eastAsia="pt-BR"/>
+              </w:rPr>
+            </w:pPr>
+          </w:p>
+        </w:tc>
+      </w:tr>
+      <w:tr>
+        <w:tc>
+          <w:tcPr>
+            <w:tcW w:w="5000" w:type="pct"/>
+            <w:gridSpan w:val="2"/>
+            <w:tcBorders>
+              <w:top w:val="nil"/>
+              <w:left w:val="single" w:sz="8" w:space="0" w:color="auto"/>
+              <w:bottom w:val="nil"/>
+              <w:right w:val="single" w:sz="8" w:space="0" w:color="auto"/>
+            </w:tcBorders>
+            <w:shd w:val="clear" w:color="auto" w:fill="auto"/>
+            <w:hideMark/>
+          </w:tcPr>
+          <w:p>
+            <w:pPr>
+              <w:spacing w:after="0" w:line="240" w:lineRule="auto"/>
               <w:rPr>
                 <w:rFonts w:ascii="Arial" w:eastAsia="Times New Roman" w:hAnsi="Arial" w:cs="Arial"/>
                 <w:b/>
@@ -8748,73 +8841,130 @@
                 <w:szCs w:val="20"/>
                 <w:lang w:eastAsia="pt-BR"/>
               </w:rPr>
-              <w:t>8a - Dados inválidos para alteração:</w:t>
-            </w:r>
-          </w:p>
-          <w:p>
-            <w:pPr>
-              <w:spacing w:after="0" w:line="240" w:lineRule="auto"/>
-              <w:rPr>
-                <w:rFonts w:ascii="Arial" w:eastAsia="Times New Roman" w:hAnsi="Arial" w:cs="Arial"/>
-                <w:color w:val="000000"/>
-                <w:sz w:val="20"/>
-                <w:szCs w:val="20"/>
-                <w:lang w:eastAsia="pt-BR"/>
-              </w:rPr>
-            </w:pPr>
-            <w:r>
-              <w:rPr>
-                <w:rFonts w:ascii="Arial" w:eastAsia="Times New Roman" w:hAnsi="Arial" w:cs="Arial"/>
-                <w:color w:val="000000"/>
-                <w:sz w:val="20"/>
-                <w:szCs w:val="20"/>
-                <w:lang w:eastAsia="pt-BR"/>
-              </w:rPr>
-              <w:t>8a.1 - O sistema detecta que as novas informações (data ou horário de início/fim) estão incorretas.</w:t>
-            </w:r>
-          </w:p>
-          <w:p>
-            <w:pPr>
-              <w:spacing w:after="0" w:line="240" w:lineRule="auto"/>
-              <w:rPr>
-                <w:rFonts w:ascii="Arial" w:eastAsia="Times New Roman" w:hAnsi="Arial" w:cs="Arial"/>
-                <w:color w:val="000000"/>
-                <w:sz w:val="20"/>
-                <w:szCs w:val="20"/>
-                <w:lang w:eastAsia="pt-BR"/>
-              </w:rPr>
-            </w:pPr>
-            <w:r>
-              <w:rPr>
-                <w:rFonts w:ascii="Arial" w:eastAsia="Times New Roman" w:hAnsi="Arial" w:cs="Arial"/>
-                <w:color w:val="000000"/>
-                <w:sz w:val="20"/>
-                <w:szCs w:val="20"/>
-                <w:lang w:eastAsia="pt-BR"/>
-              </w:rPr>
-              <w:t>8a.2 - O sistema exibe uma mensagem de erro detalhando as informações inválidas.</w:t>
-            </w:r>
-          </w:p>
-          <w:p>
-            <w:pPr>
-              <w:spacing w:after="0" w:line="240" w:lineRule="auto"/>
-              <w:rPr>
-                <w:rFonts w:ascii="Arial" w:eastAsia="Times New Roman" w:hAnsi="Arial" w:cs="Arial"/>
-                <w:color w:val="000000"/>
-                <w:sz w:val="20"/>
-                <w:szCs w:val="20"/>
-                <w:lang w:eastAsia="pt-BR"/>
-              </w:rPr>
-            </w:pPr>
-            <w:r>
-              <w:rPr>
-                <w:rFonts w:ascii="Arial" w:eastAsia="Times New Roman" w:hAnsi="Arial" w:cs="Arial"/>
-                <w:color w:val="000000"/>
-                <w:sz w:val="20"/>
-                <w:szCs w:val="20"/>
-                <w:lang w:eastAsia="pt-BR"/>
-              </w:rPr>
-              <w:t>8a.3 - O sistema retorna ao passo 8 do fluxo normal para que o usuário corrija as informações.</w:t>
+            </w:pPr>
+            <w:r>
+              <w:rPr>
+                <w:rFonts w:ascii="Arial" w:eastAsia="Times New Roman" w:hAnsi="Arial" w:cs="Arial"/>
+                <w:b/>
+                <w:bCs/>
+                <w:i/>
+                <w:iCs/>
+                <w:color w:val="000000"/>
+                <w:sz w:val="20"/>
+                <w:szCs w:val="20"/>
+                <w:lang w:eastAsia="pt-BR"/>
+              </w:rPr>
+              <w:t>9</w:t>
+            </w:r>
+            <w:r>
+              <w:rPr>
+                <w:rFonts w:ascii="Arial" w:eastAsia="Times New Roman" w:hAnsi="Arial" w:cs="Arial"/>
+                <w:b/>
+                <w:bCs/>
+                <w:i/>
+                <w:iCs/>
+                <w:color w:val="000000"/>
+                <w:sz w:val="20"/>
+                <w:szCs w:val="20"/>
+                <w:lang w:eastAsia="pt-BR"/>
+              </w:rPr>
+              <w:t>a - Dados inválidos para alteração:</w:t>
+            </w:r>
+          </w:p>
+          <w:p>
+            <w:pPr>
+              <w:spacing w:after="0" w:line="240" w:lineRule="auto"/>
+              <w:rPr>
+                <w:rFonts w:ascii="Arial" w:eastAsia="Times New Roman" w:hAnsi="Arial" w:cs="Arial"/>
+                <w:color w:val="000000"/>
+                <w:sz w:val="20"/>
+                <w:szCs w:val="20"/>
+                <w:lang w:eastAsia="pt-BR"/>
+              </w:rPr>
+            </w:pPr>
+            <w:r>
+              <w:rPr>
+                <w:rFonts w:ascii="Arial" w:eastAsia="Times New Roman" w:hAnsi="Arial" w:cs="Arial"/>
+                <w:color w:val="000000"/>
+                <w:sz w:val="20"/>
+                <w:szCs w:val="20"/>
+                <w:lang w:eastAsia="pt-BR"/>
+              </w:rPr>
+              <w:t>9</w:t>
+            </w:r>
+            <w:r>
+              <w:rPr>
+                <w:rFonts w:ascii="Arial" w:eastAsia="Times New Roman" w:hAnsi="Arial" w:cs="Arial"/>
+                <w:color w:val="000000"/>
+                <w:sz w:val="20"/>
+                <w:szCs w:val="20"/>
+                <w:lang w:eastAsia="pt-BR"/>
+              </w:rPr>
+              <w:t>a.1 - O sistema detecta que as novas informações (data ou horário de início/fim) estão incorretas.</w:t>
+            </w:r>
+          </w:p>
+          <w:p>
+            <w:pPr>
+              <w:spacing w:after="0" w:line="240" w:lineRule="auto"/>
+              <w:rPr>
+                <w:rFonts w:ascii="Arial" w:eastAsia="Times New Roman" w:hAnsi="Arial" w:cs="Arial"/>
+                <w:color w:val="000000"/>
+                <w:sz w:val="20"/>
+                <w:szCs w:val="20"/>
+                <w:lang w:eastAsia="pt-BR"/>
+              </w:rPr>
+            </w:pPr>
+            <w:r>
+              <w:rPr>
+                <w:rFonts w:ascii="Arial" w:eastAsia="Times New Roman" w:hAnsi="Arial" w:cs="Arial"/>
+                <w:color w:val="000000"/>
+                <w:sz w:val="20"/>
+                <w:szCs w:val="20"/>
+                <w:lang w:eastAsia="pt-BR"/>
+              </w:rPr>
+              <w:t>9</w:t>
+            </w:r>
+            <w:r>
+              <w:rPr>
+                <w:rFonts w:ascii="Arial" w:eastAsia="Times New Roman" w:hAnsi="Arial" w:cs="Arial"/>
+                <w:color w:val="000000"/>
+                <w:sz w:val="20"/>
+                <w:szCs w:val="20"/>
+                <w:lang w:eastAsia="pt-BR"/>
+              </w:rPr>
+              <w:t>a.2 - O sistema exibe uma mensagem de erro detalhando as informações inválidas.</w:t>
+            </w:r>
+          </w:p>
+          <w:p>
+            <w:pPr>
+              <w:spacing w:after="0" w:line="240" w:lineRule="auto"/>
+              <w:rPr>
+                <w:rFonts w:ascii="Arial" w:eastAsia="Times New Roman" w:hAnsi="Arial" w:cs="Arial"/>
+                <w:color w:val="000000"/>
+                <w:sz w:val="20"/>
+                <w:szCs w:val="20"/>
+                <w:lang w:eastAsia="pt-BR"/>
+              </w:rPr>
+            </w:pPr>
+            <w:r>
+              <w:rPr>
+                <w:rFonts w:ascii="Arial" w:eastAsia="Times New Roman" w:hAnsi="Arial" w:cs="Arial"/>
+                <w:color w:val="000000"/>
+                <w:sz w:val="20"/>
+                <w:szCs w:val="20"/>
+                <w:lang w:eastAsia="pt-BR"/>
+              </w:rPr>
+              <w:t>9</w:t>
+            </w:r>
+            <w:r>
+              <w:rPr>
+                <w:rFonts w:ascii="Arial" w:eastAsia="Times New Roman" w:hAnsi="Arial" w:cs="Arial"/>
+                <w:color w:val="000000"/>
+                <w:sz w:val="20"/>
+                <w:szCs w:val="20"/>
+                <w:lang w:eastAsia="pt-BR"/>
+              </w:rPr>
+              <w:t>a.3 - O sistema retorna ao passo 8 do fluxo normal para que o usuário corrija as informações.</w:t>
             </w:r>
           </w:p>
           <w:p>
@@ -10098,7 +10248,20 @@
                 <w:sz w:val="20"/>
                 <w:szCs w:val="20"/>
               </w:rPr>
-              <w:t>2a - Erro de autenticação:</w:t>
+              <w:t>3a</w:t>
+            </w:r>
+            <w:r>
+              <w:rPr>
+                <w:rFonts w:ascii="Arial" w:hAnsi="Arial" w:cs="Arial"/>
+                <w:b/>
+                <w:bCs/>
+                <w:i/>
+                <w:iCs/>
+                <w:color w:val="000000"/>
+                <w:sz w:val="20"/>
+                <w:szCs w:val="20"/>
+              </w:rPr>
+              <w:t xml:space="preserve"> - Erro de autenticação:</w:t>
             </w:r>
           </w:p>
           <w:p>
@@ -10121,7 +10284,16 @@
                 <w:sz w:val="20"/>
                 <w:szCs w:val="20"/>
               </w:rPr>
-              <w:t>2a.1 - O sistema exibe uma mensagem de erro informando que as credenciais são inválidas.</w:t>
+              <w:t>3a</w:t>
+            </w:r>
+            <w:r>
+              <w:rPr>
+                <w:rFonts w:ascii="Arial" w:hAnsi="Arial" w:cs="Arial"/>
+                <w:color w:val="000000"/>
+                <w:sz w:val="20"/>
+                <w:szCs w:val="20"/>
+              </w:rPr>
+              <w:t>.1 - O sistema exibe uma mensagem de erro informando que as credenciais são inválidas.</w:t>
             </w:r>
           </w:p>
           <w:p>
@@ -10144,7 +10316,16 @@
                 <w:sz w:val="20"/>
                 <w:szCs w:val="20"/>
               </w:rPr>
-              <w:t>2a.2 - O sistema retorna ao menu inicial.</w:t>
+              <w:t>3a</w:t>
+            </w:r>
+            <w:r>
+              <w:rPr>
+                <w:rFonts w:ascii="Arial" w:hAnsi="Arial" w:cs="Arial"/>
+                <w:color w:val="000000"/>
+                <w:sz w:val="20"/>
+                <w:szCs w:val="20"/>
+              </w:rPr>
+              <w:t>.2 - O sistema retorna ao menu inicial.</w:t>
             </w:r>
           </w:p>
           <w:p>
@@ -11488,7 +11669,21 @@
                 <w:szCs w:val="20"/>
                 <w:lang w:eastAsia="pt-BR"/>
               </w:rPr>
-              <w:t>2a - Erro de autenticação:</w:t>
+              <w:t>3a</w:t>
+            </w:r>
+            <w:r>
+              <w:rPr>
+                <w:rFonts w:ascii="Arial" w:eastAsia="Times New Roman" w:hAnsi="Arial" w:cs="Arial"/>
+                <w:b/>
+                <w:bCs/>
+                <w:i/>
+                <w:iCs/>
+                <w:color w:val="000000"/>
+                <w:sz w:val="20"/>
+                <w:szCs w:val="20"/>
+                <w:lang w:eastAsia="pt-BR"/>
+              </w:rPr>
+              <w:t xml:space="preserve"> - Erro de autenticação:</w:t>
             </w:r>
             <w:r>
               <w:rPr>
@@ -11499,7 +11694,26 @@
                 <w:lang w:eastAsia="pt-BR"/>
               </w:rPr>
               <w:br/>
-              <w:t>2a.1 - O sistema exibe uma mensagem de erro informando que as credenciais são inválidas.</w:t>
+            </w:r>
+            <w:r>
+              <w:rPr>
+                <w:rFonts w:ascii="Arial" w:eastAsia="Times New Roman" w:hAnsi="Arial" w:cs="Arial"/>
+                <w:color w:val="000000"/>
+                <w:sz w:val="20"/>
+                <w:szCs w:val="20"/>
+                <w:lang w:eastAsia="pt-BR"/>
+              </w:rPr>
+              <w:t>3a</w:t>
+            </w:r>
+            <w:r>
+              <w:rPr>
+                <w:rFonts w:ascii="Arial" w:eastAsia="Times New Roman" w:hAnsi="Arial" w:cs="Arial"/>
+                <w:color w:val="000000"/>
+                <w:sz w:val="20"/>
+                <w:szCs w:val="20"/>
+                <w:lang w:eastAsia="pt-BR"/>
+              </w:rPr>
+              <w:t>.1 - O sistema exibe uma mensagem de erro informando que as credenciais são inválidas.</w:t>
             </w:r>
             <w:r>
               <w:rPr>
@@ -11510,7 +11724,26 @@
                 <w:lang w:eastAsia="pt-BR"/>
               </w:rPr>
               <w:br/>
-              <w:t>2a.2 - O sistema retorna ao menu inicial.</w:t>
+            </w:r>
+            <w:r>
+              <w:rPr>
+                <w:rFonts w:ascii="Arial" w:eastAsia="Times New Roman" w:hAnsi="Arial" w:cs="Arial"/>
+                <w:color w:val="000000"/>
+                <w:sz w:val="20"/>
+                <w:szCs w:val="20"/>
+                <w:lang w:eastAsia="pt-BR"/>
+              </w:rPr>
+              <w:t>3a</w:t>
+            </w:r>
+            <w:r>
+              <w:rPr>
+                <w:rFonts w:ascii="Arial" w:eastAsia="Times New Roman" w:hAnsi="Arial" w:cs="Arial"/>
+                <w:color w:val="000000"/>
+                <w:sz w:val="20"/>
+                <w:szCs w:val="20"/>
+                <w:lang w:eastAsia="pt-BR"/>
+              </w:rPr>
+              <w:t>.2 - O sistema retorna ao menu inicial.</w:t>
             </w:r>
           </w:p>
           <w:p>
@@ -12847,7 +13080,21 @@
                 <w:szCs w:val="20"/>
                 <w:lang w:eastAsia="pt-BR"/>
               </w:rPr>
-              <w:t>2a - Erro de autenticação:</w:t>
+              <w:t>3a</w:t>
+            </w:r>
+            <w:r>
+              <w:rPr>
+                <w:rFonts w:ascii="Arial" w:eastAsia="Times New Roman" w:hAnsi="Arial" w:cs="Arial"/>
+                <w:b/>
+                <w:bCs/>
+                <w:i/>
+                <w:iCs/>
+                <w:color w:val="000000"/>
+                <w:sz w:val="20"/>
+                <w:szCs w:val="20"/>
+                <w:lang w:eastAsia="pt-BR"/>
+              </w:rPr>
+              <w:t xml:space="preserve"> - Erro de autenticação:</w:t>
             </w:r>
             <w:r>
               <w:rPr>
@@ -12858,7 +13105,26 @@
                 <w:lang w:eastAsia="pt-BR"/>
               </w:rPr>
               <w:br/>
-              <w:t>2a.1 - O sistema exibe uma mensagem de erro informando que as credenciais são inválidas.</w:t>
+            </w:r>
+            <w:r>
+              <w:rPr>
+                <w:rFonts w:ascii="Arial" w:eastAsia="Times New Roman" w:hAnsi="Arial" w:cs="Arial"/>
+                <w:color w:val="000000"/>
+                <w:sz w:val="20"/>
+                <w:szCs w:val="20"/>
+                <w:lang w:eastAsia="pt-BR"/>
+              </w:rPr>
+              <w:t>3a</w:t>
+            </w:r>
+            <w:r>
+              <w:rPr>
+                <w:rFonts w:ascii="Arial" w:eastAsia="Times New Roman" w:hAnsi="Arial" w:cs="Arial"/>
+                <w:color w:val="000000"/>
+                <w:sz w:val="20"/>
+                <w:szCs w:val="20"/>
+                <w:lang w:eastAsia="pt-BR"/>
+              </w:rPr>
+              <w:t>.1 - O sistema exibe uma mensagem de erro informando que as credenciais são inválidas.</w:t>
             </w:r>
             <w:r>
               <w:rPr>
@@ -12869,7 +13135,26 @@
                 <w:lang w:eastAsia="pt-BR"/>
               </w:rPr>
               <w:br/>
-              <w:t>2a.2 - O sistema retorna ao menu inicial.</w:t>
+            </w:r>
+            <w:r>
+              <w:rPr>
+                <w:rFonts w:ascii="Arial" w:eastAsia="Times New Roman" w:hAnsi="Arial" w:cs="Arial"/>
+                <w:color w:val="000000"/>
+                <w:sz w:val="20"/>
+                <w:szCs w:val="20"/>
+                <w:lang w:eastAsia="pt-BR"/>
+              </w:rPr>
+              <w:t>3a</w:t>
+            </w:r>
+            <w:r>
+              <w:rPr>
+                <w:rFonts w:ascii="Arial" w:eastAsia="Times New Roman" w:hAnsi="Arial" w:cs="Arial"/>
+                <w:color w:val="000000"/>
+                <w:sz w:val="20"/>
+                <w:szCs w:val="20"/>
+                <w:lang w:eastAsia="pt-BR"/>
+              </w:rPr>
+              <w:t>.2 - O sistema retorna ao menu inicial.</w:t>
             </w:r>
           </w:p>
           <w:p>
@@ -14273,7 +14558,21 @@
                 <w:szCs w:val="20"/>
                 <w:lang w:eastAsia="pt-BR"/>
               </w:rPr>
-              <w:t>2a - Erro de autenticação:</w:t>
+              <w:t>3a</w:t>
+            </w:r>
+            <w:r>
+              <w:rPr>
+                <w:rFonts w:ascii="Arial" w:eastAsia="Times New Roman" w:hAnsi="Arial" w:cs="Arial"/>
+                <w:b/>
+                <w:bCs/>
+                <w:i/>
+                <w:iCs/>
+                <w:color w:val="000000"/>
+                <w:sz w:val="20"/>
+                <w:szCs w:val="20"/>
+                <w:lang w:eastAsia="pt-BR"/>
+              </w:rPr>
+              <w:t xml:space="preserve"> - Erro de autenticação:</w:t>
             </w:r>
             <w:r>
               <w:rPr>
@@ -14284,7 +14583,26 @@
                 <w:lang w:eastAsia="pt-BR"/>
               </w:rPr>
               <w:br/>
-              <w:t>2a.1 - O sistema exibe uma mensagem de erro informando que as credenciais são inválidas.</w:t>
+            </w:r>
+            <w:r>
+              <w:rPr>
+                <w:rFonts w:ascii="Arial" w:eastAsia="Times New Roman" w:hAnsi="Arial" w:cs="Arial"/>
+                <w:color w:val="000000"/>
+                <w:sz w:val="20"/>
+                <w:szCs w:val="20"/>
+                <w:lang w:eastAsia="pt-BR"/>
+              </w:rPr>
+              <w:t>3a</w:t>
+            </w:r>
+            <w:r>
+              <w:rPr>
+                <w:rFonts w:ascii="Arial" w:eastAsia="Times New Roman" w:hAnsi="Arial" w:cs="Arial"/>
+                <w:color w:val="000000"/>
+                <w:sz w:val="20"/>
+                <w:szCs w:val="20"/>
+                <w:lang w:eastAsia="pt-BR"/>
+              </w:rPr>
+              <w:t>.1 - O sistema exibe uma mensagem de erro informando que as credenciais são inválidas.</w:t>
             </w:r>
             <w:r>
               <w:rPr>
@@ -14295,7 +14613,26 @@
                 <w:lang w:eastAsia="pt-BR"/>
               </w:rPr>
               <w:br/>
-              <w:t>2a.2 - O sistema retorna ao menu inicial.</w:t>
+            </w:r>
+            <w:r>
+              <w:rPr>
+                <w:rFonts w:ascii="Arial" w:eastAsia="Times New Roman" w:hAnsi="Arial" w:cs="Arial"/>
+                <w:color w:val="000000"/>
+                <w:sz w:val="20"/>
+                <w:szCs w:val="20"/>
+                <w:lang w:eastAsia="pt-BR"/>
+              </w:rPr>
+              <w:t>3a</w:t>
+            </w:r>
+            <w:r>
+              <w:rPr>
+                <w:rFonts w:ascii="Arial" w:eastAsia="Times New Roman" w:hAnsi="Arial" w:cs="Arial"/>
+                <w:color w:val="000000"/>
+                <w:sz w:val="20"/>
+                <w:szCs w:val="20"/>
+                <w:lang w:eastAsia="pt-BR"/>
+              </w:rPr>
+              <w:t>.2 - O sistema retorna ao menu inicial.</w:t>
             </w:r>
           </w:p>
           <w:p>
@@ -15900,7 +16237,21 @@
                 <w:szCs w:val="20"/>
                 <w:lang w:eastAsia="pt-BR"/>
               </w:rPr>
-              <w:t>2a - Erro de autenticação:</w:t>
+              <w:t>3a</w:t>
+            </w:r>
+            <w:r>
+              <w:rPr>
+                <w:rFonts w:ascii="Arial" w:eastAsia="Times New Roman" w:hAnsi="Arial" w:cs="Arial"/>
+                <w:b/>
+                <w:bCs/>
+                <w:i/>
+                <w:iCs/>
+                <w:color w:val="000000"/>
+                <w:sz w:val="20"/>
+                <w:szCs w:val="20"/>
+                <w:lang w:eastAsia="pt-BR"/>
+              </w:rPr>
+              <w:t xml:space="preserve"> - Erro de autenticação:</w:t>
             </w:r>
             <w:r>
               <w:rPr>
@@ -15911,7 +16262,26 @@
                 <w:lang w:eastAsia="pt-BR"/>
               </w:rPr>
               <w:br/>
-              <w:t>2a.1 - O sistema exibe uma mensagem de erro informando que as credenciais são inválidas.</w:t>
+            </w:r>
+            <w:r>
+              <w:rPr>
+                <w:rFonts w:ascii="Arial" w:eastAsia="Times New Roman" w:hAnsi="Arial" w:cs="Arial"/>
+                <w:color w:val="000000"/>
+                <w:sz w:val="20"/>
+                <w:szCs w:val="20"/>
+                <w:lang w:eastAsia="pt-BR"/>
+              </w:rPr>
+              <w:t>3a</w:t>
+            </w:r>
+            <w:r>
+              <w:rPr>
+                <w:rFonts w:ascii="Arial" w:eastAsia="Times New Roman" w:hAnsi="Arial" w:cs="Arial"/>
+                <w:color w:val="000000"/>
+                <w:sz w:val="20"/>
+                <w:szCs w:val="20"/>
+                <w:lang w:eastAsia="pt-BR"/>
+              </w:rPr>
+              <w:t>.1 - O sistema exibe uma mensagem de erro informando que as credenciais são inválidas.</w:t>
             </w:r>
             <w:r>
               <w:rPr>
@@ -15922,7 +16292,26 @@
                 <w:lang w:eastAsia="pt-BR"/>
               </w:rPr>
               <w:br/>
-              <w:t>2a.2 - O sistema retorna ao menu inicial.</w:t>
+            </w:r>
+            <w:r>
+              <w:rPr>
+                <w:rFonts w:ascii="Arial" w:eastAsia="Times New Roman" w:hAnsi="Arial" w:cs="Arial"/>
+                <w:color w:val="000000"/>
+                <w:sz w:val="20"/>
+                <w:szCs w:val="20"/>
+                <w:lang w:eastAsia="pt-BR"/>
+              </w:rPr>
+              <w:t>3a</w:t>
+            </w:r>
+            <w:r>
+              <w:rPr>
+                <w:rFonts w:ascii="Arial" w:eastAsia="Times New Roman" w:hAnsi="Arial" w:cs="Arial"/>
+                <w:color w:val="000000"/>
+                <w:sz w:val="20"/>
+                <w:szCs w:val="20"/>
+                <w:lang w:eastAsia="pt-BR"/>
+              </w:rPr>
+              <w:t>.2 - O sistema retorna ao menu inicial.</w:t>
             </w:r>
           </w:p>
           <w:p>
@@ -16268,7 +16657,7 @@
                 <w:szCs w:val="20"/>
                 <w:lang w:eastAsia="pt-BR"/>
               </w:rPr>
-              <w:t>12a - Falha no sistema ao atualizar a sala:</w:t>
+              <w:t>1</w:t>
             </w:r>
             <w:r>
               <w:rPr>
@@ -16282,6 +16671,34 @@
                 <w:szCs w:val="20"/>
                 <w:lang w:eastAsia="pt-BR"/>
               </w:rPr>
+              <w:t>3a</w:t>
+            </w:r>
+            <w:r>
+              <w:rPr>
+                <w:rFonts w:ascii="Arial" w:eastAsia="Times New Roman" w:hAnsi="Arial" w:cs="Arial"/>
+                <w:b/>
+                <w:bCs/>
+                <w:i/>
+                <w:iCs/>
+                <w:color w:val="000000"/>
+                <w:sz w:val="20"/>
+                <w:szCs w:val="20"/>
+                <w:lang w:eastAsia="pt-BR"/>
+              </w:rPr>
+              <w:t xml:space="preserve"> - Falha no sistema ao atualizar a sala:</w:t>
+            </w:r>
+            <w:r>
+              <w:rPr>
+                <w:rFonts w:ascii="Arial" w:eastAsia="Times New Roman" w:hAnsi="Arial" w:cs="Arial"/>
+                <w:b/>
+                <w:bCs/>
+                <w:i/>
+                <w:iCs/>
+                <w:color w:val="000000"/>
+                <w:sz w:val="20"/>
+                <w:szCs w:val="20"/>
+                <w:lang w:eastAsia="pt-BR"/>
+              </w:rPr>
               <w:br/>
             </w:r>
             <w:r>
@@ -16292,7 +16709,27 @@
                 <w:szCs w:val="20"/>
                 <w:lang w:eastAsia="pt-BR"/>
               </w:rPr>
-              <w:t>12a.1 - O sistema exibe uma mensagem de erro informando a falha ao atualizar a sala.</w:t>
+              <w:t>1</w:t>
+            </w:r>
+            <w:r>
+              <w:rPr>
+                <w:rFonts w:ascii="Arial" w:eastAsia="Times New Roman" w:hAnsi="Arial" w:cs="Arial"/>
+                <w:color w:val="000000"/>
+                <w:sz w:val="20"/>
+                <w:szCs w:val="20"/>
+                <w:lang w:eastAsia="pt-BR"/>
+              </w:rPr>
+              <w:t>3a</w:t>
+            </w:r>
+            <w:r>
+              <w:rPr>
+                <w:rFonts w:ascii="Arial" w:eastAsia="Times New Roman" w:hAnsi="Arial" w:cs="Arial"/>
+                <w:color w:val="000000"/>
+                <w:sz w:val="20"/>
+                <w:szCs w:val="20"/>
+                <w:lang w:eastAsia="pt-BR"/>
+              </w:rPr>
+              <w:t>.1 - O sistema exibe uma mensagem de erro informando a falha ao atualizar a sala.</w:t>
             </w:r>
             <w:r>
               <w:rPr>
@@ -16303,7 +16740,27 @@
                 <w:lang w:eastAsia="pt-BR"/>
               </w:rPr>
               <w:br/>
-              <w:t>12a.2 - O sistema orienta o administrador a tentar novamente, retornando ao passo 5 do fluxo normal.</w:t>
+              <w:t>1</w:t>
+            </w:r>
+            <w:r>
+              <w:rPr>
+                <w:rFonts w:ascii="Arial" w:eastAsia="Times New Roman" w:hAnsi="Arial" w:cs="Arial"/>
+                <w:color w:val="000000"/>
+                <w:sz w:val="20"/>
+                <w:szCs w:val="20"/>
+                <w:lang w:eastAsia="pt-BR"/>
+              </w:rPr>
+              <w:t>3a</w:t>
+            </w:r>
+            <w:r>
+              <w:rPr>
+                <w:rFonts w:ascii="Arial" w:eastAsia="Times New Roman" w:hAnsi="Arial" w:cs="Arial"/>
+                <w:color w:val="000000"/>
+                <w:sz w:val="20"/>
+                <w:szCs w:val="20"/>
+                <w:lang w:eastAsia="pt-BR"/>
+              </w:rPr>
+              <w:t>.2 - O sistema orienta o administrador a tentar novamente, retornando ao passo 5 do fluxo normal.</w:t>
             </w:r>
           </w:p>
         </w:tc>
@@ -17049,7 +17506,21 @@
                 <w:szCs w:val="20"/>
                 <w:lang w:eastAsia="pt-BR"/>
               </w:rPr>
-              <w:t>2a - Erro de autenticação:</w:t>
+              <w:t>3a</w:t>
+            </w:r>
+            <w:r>
+              <w:rPr>
+                <w:rFonts w:ascii="Arial" w:eastAsia="Times New Roman" w:hAnsi="Arial" w:cs="Arial"/>
+                <w:b/>
+                <w:bCs/>
+                <w:i/>
+                <w:iCs/>
+                <w:color w:val="000000"/>
+                <w:sz w:val="20"/>
+                <w:szCs w:val="20"/>
+                <w:lang w:eastAsia="pt-BR"/>
+              </w:rPr>
+              <w:t xml:space="preserve"> - Erro de autenticação:</w:t>
             </w:r>
             <w:r>
               <w:rPr>
@@ -17060,7 +17531,26 @@
                 <w:lang w:eastAsia="pt-BR"/>
               </w:rPr>
               <w:br/>
-              <w:t>2a.1 - O sistema exibe uma mensagem de erro informando que as credenciais são inválidas.</w:t>
+            </w:r>
+            <w:r>
+              <w:rPr>
+                <w:rFonts w:ascii="Arial" w:eastAsia="Times New Roman" w:hAnsi="Arial" w:cs="Arial"/>
+                <w:color w:val="000000"/>
+                <w:sz w:val="20"/>
+                <w:szCs w:val="20"/>
+                <w:lang w:eastAsia="pt-BR"/>
+              </w:rPr>
+              <w:t>3a</w:t>
+            </w:r>
+            <w:r>
+              <w:rPr>
+                <w:rFonts w:ascii="Arial" w:eastAsia="Times New Roman" w:hAnsi="Arial" w:cs="Arial"/>
+                <w:color w:val="000000"/>
+                <w:sz w:val="20"/>
+                <w:szCs w:val="20"/>
+                <w:lang w:eastAsia="pt-BR"/>
+              </w:rPr>
+              <w:t>.1 - O sistema exibe uma mensagem de erro informando que as credenciais são inválidas.</w:t>
             </w:r>
             <w:r>
               <w:rPr>
@@ -17071,7 +17561,26 @@
                 <w:lang w:eastAsia="pt-BR"/>
               </w:rPr>
               <w:br/>
-              <w:t>2a.2 - O sistema retorna ao menu inicial.</w:t>
+            </w:r>
+            <w:r>
+              <w:rPr>
+                <w:rFonts w:ascii="Arial" w:eastAsia="Times New Roman" w:hAnsi="Arial" w:cs="Arial"/>
+                <w:color w:val="000000"/>
+                <w:sz w:val="20"/>
+                <w:szCs w:val="20"/>
+                <w:lang w:eastAsia="pt-BR"/>
+              </w:rPr>
+              <w:t>3a</w:t>
+            </w:r>
+            <w:r>
+              <w:rPr>
+                <w:rFonts w:ascii="Arial" w:eastAsia="Times New Roman" w:hAnsi="Arial" w:cs="Arial"/>
+                <w:color w:val="000000"/>
+                <w:sz w:val="20"/>
+                <w:szCs w:val="20"/>
+                <w:lang w:eastAsia="pt-BR"/>
+              </w:rPr>
+              <w:t>.2 - O sistema retorna ao menu inicial.</w:t>
             </w:r>
           </w:p>
           <w:p>
@@ -18538,7 +19047,21 @@
                 <w:szCs w:val="20"/>
                 <w:lang w:eastAsia="pt-BR"/>
               </w:rPr>
-              <w:t>2a - Erro de autenticação:</w:t>
+              <w:t>3a</w:t>
+            </w:r>
+            <w:r>
+              <w:rPr>
+                <w:rFonts w:ascii="Arial" w:eastAsia="Times New Roman" w:hAnsi="Arial" w:cs="Arial"/>
+                <w:b/>
+                <w:bCs/>
+                <w:i/>
+                <w:iCs/>
+                <w:color w:val="000000"/>
+                <w:sz w:val="20"/>
+                <w:szCs w:val="20"/>
+                <w:lang w:eastAsia="pt-BR"/>
+              </w:rPr>
+              <w:t xml:space="preserve"> - Erro de autenticação:</w:t>
             </w:r>
             <w:r>
               <w:rPr>
@@ -18549,7 +19072,26 @@
                 <w:lang w:eastAsia="pt-BR"/>
               </w:rPr>
               <w:br/>
-              <w:t>2a.1 - O sistema exibe uma mensagem de erro informando que as credenciais são inválidas.</w:t>
+            </w:r>
+            <w:r>
+              <w:rPr>
+                <w:rFonts w:ascii="Arial" w:eastAsia="Times New Roman" w:hAnsi="Arial" w:cs="Arial"/>
+                <w:color w:val="000000"/>
+                <w:sz w:val="20"/>
+                <w:szCs w:val="20"/>
+                <w:lang w:eastAsia="pt-BR"/>
+              </w:rPr>
+              <w:t>3a</w:t>
+            </w:r>
+            <w:r>
+              <w:rPr>
+                <w:rFonts w:ascii="Arial" w:eastAsia="Times New Roman" w:hAnsi="Arial" w:cs="Arial"/>
+                <w:color w:val="000000"/>
+                <w:sz w:val="20"/>
+                <w:szCs w:val="20"/>
+                <w:lang w:eastAsia="pt-BR"/>
+              </w:rPr>
+              <w:t>.1 - O sistema exibe uma mensagem de erro informando que as credenciais são inválidas.</w:t>
             </w:r>
             <w:r>
               <w:rPr>
@@ -18560,7 +19102,26 @@
                 <w:lang w:eastAsia="pt-BR"/>
               </w:rPr>
               <w:br/>
-              <w:t>2a.2 - O sistema retorna ao menu inicial.</w:t>
+            </w:r>
+            <w:r>
+              <w:rPr>
+                <w:rFonts w:ascii="Arial" w:eastAsia="Times New Roman" w:hAnsi="Arial" w:cs="Arial"/>
+                <w:color w:val="000000"/>
+                <w:sz w:val="20"/>
+                <w:szCs w:val="20"/>
+                <w:lang w:eastAsia="pt-BR"/>
+              </w:rPr>
+              <w:t>3a</w:t>
+            </w:r>
+            <w:r>
+              <w:rPr>
+                <w:rFonts w:ascii="Arial" w:eastAsia="Times New Roman" w:hAnsi="Arial" w:cs="Arial"/>
+                <w:color w:val="000000"/>
+                <w:sz w:val="20"/>
+                <w:szCs w:val="20"/>
+                <w:lang w:eastAsia="pt-BR"/>
+              </w:rPr>
+              <w:t>.2 - O sistema retorna ao menu inicial.</w:t>
             </w:r>
           </w:p>
           <w:p>
@@ -18921,7 +19482,35 @@
                 <w:lang w:eastAsia="pt-BR"/>
               </w:rPr>
               <w:lastRenderedPageBreak/>
-              <w:t>12a - Falha no sistema ao atualizar o usuário:</w:t>
+              <w:t>1</w:t>
+            </w:r>
+            <w:r>
+              <w:rPr>
+                <w:rFonts w:ascii="Arial" w:eastAsia="Times New Roman" w:hAnsi="Arial" w:cs="Arial"/>
+                <w:b/>
+                <w:bCs/>
+                <w:i/>
+                <w:iCs/>
+                <w:color w:val="000000"/>
+                <w:sz w:val="20"/>
+                <w:szCs w:val="20"/>
+                <w:lang w:eastAsia="pt-BR"/>
+              </w:rPr>
+              <w:t>3a</w:t>
+            </w:r>
+            <w:r>
+              <w:rPr>
+                <w:rFonts w:ascii="Arial" w:eastAsia="Times New Roman" w:hAnsi="Arial" w:cs="Arial"/>
+                <w:b/>
+                <w:bCs/>
+                <w:i/>
+                <w:iCs/>
+                <w:color w:val="000000"/>
+                <w:sz w:val="20"/>
+                <w:szCs w:val="20"/>
+                <w:lang w:eastAsia="pt-BR"/>
+              </w:rPr>
+              <w:t xml:space="preserve"> - Falha no sistema ao atualizar o usuário:</w:t>
             </w:r>
             <w:r>
               <w:rPr>
@@ -18932,7 +19521,27 @@
                 <w:lang w:eastAsia="pt-BR"/>
               </w:rPr>
               <w:br/>
-              <w:t>12a.1 - O sistema exibe uma mensagem de erro informando a falha ao atualizar o usuário.</w:t>
+              <w:t>1</w:t>
+            </w:r>
+            <w:r>
+              <w:rPr>
+                <w:rFonts w:ascii="Arial" w:eastAsia="Times New Roman" w:hAnsi="Arial" w:cs="Arial"/>
+                <w:color w:val="000000"/>
+                <w:sz w:val="20"/>
+                <w:szCs w:val="20"/>
+                <w:lang w:eastAsia="pt-BR"/>
+              </w:rPr>
+              <w:t>3a</w:t>
+            </w:r>
+            <w:r>
+              <w:rPr>
+                <w:rFonts w:ascii="Arial" w:eastAsia="Times New Roman" w:hAnsi="Arial" w:cs="Arial"/>
+                <w:color w:val="000000"/>
+                <w:sz w:val="20"/>
+                <w:szCs w:val="20"/>
+                <w:lang w:eastAsia="pt-BR"/>
+              </w:rPr>
+              <w:t>.1 - O sistema exibe uma mensagem de erro informando a falha ao atualizar o usuário.</w:t>
             </w:r>
             <w:r>
               <w:rPr>
@@ -18943,7 +19552,27 @@
                 <w:lang w:eastAsia="pt-BR"/>
               </w:rPr>
               <w:br/>
-              <w:t>12a.2 - O sistema orienta o administrador a tentar novamente, retornando ao passo 5 do fluxo normal.</w:t>
+              <w:t>1</w:t>
+            </w:r>
+            <w:r>
+              <w:rPr>
+                <w:rFonts w:ascii="Arial" w:eastAsia="Times New Roman" w:hAnsi="Arial" w:cs="Arial"/>
+                <w:color w:val="000000"/>
+                <w:sz w:val="20"/>
+                <w:szCs w:val="20"/>
+                <w:lang w:eastAsia="pt-BR"/>
+              </w:rPr>
+              <w:t>3a</w:t>
+            </w:r>
+            <w:r>
+              <w:rPr>
+                <w:rFonts w:ascii="Arial" w:eastAsia="Times New Roman" w:hAnsi="Arial" w:cs="Arial"/>
+                <w:color w:val="000000"/>
+                <w:sz w:val="20"/>
+                <w:szCs w:val="20"/>
+                <w:lang w:eastAsia="pt-BR"/>
+              </w:rPr>
+              <w:t>.2 - O sistema orienta o administrador a tentar novamente, retornando ao passo 5 do fluxo normal.</w:t>
             </w:r>
           </w:p>
         </w:tc>
@@ -20016,7 +20645,21 @@
                 <w:szCs w:val="20"/>
                 <w:lang w:eastAsia="pt-BR"/>
               </w:rPr>
-              <w:t>2a - Erro de autenticação:</w:t>
+              <w:t>3a</w:t>
+            </w:r>
+            <w:r>
+              <w:rPr>
+                <w:rFonts w:ascii="Arial" w:eastAsia="Times New Roman" w:hAnsi="Arial" w:cs="Arial"/>
+                <w:b/>
+                <w:bCs/>
+                <w:i/>
+                <w:iCs/>
+                <w:color w:val="000000"/>
+                <w:sz w:val="20"/>
+                <w:szCs w:val="20"/>
+                <w:lang w:eastAsia="pt-BR"/>
+              </w:rPr>
+              <w:t xml:space="preserve"> - Erro de autenticação:</w:t>
             </w:r>
             <w:r>
               <w:rPr>
@@ -20027,7 +20670,26 @@
                 <w:lang w:eastAsia="pt-BR"/>
               </w:rPr>
               <w:br/>
-              <w:t>2a.1 - O sistema exibe uma mensagem de erro informando que as credenciais são inválidas.</w:t>
+            </w:r>
+            <w:r>
+              <w:rPr>
+                <w:rFonts w:ascii="Arial" w:eastAsia="Times New Roman" w:hAnsi="Arial" w:cs="Arial"/>
+                <w:color w:val="000000"/>
+                <w:sz w:val="20"/>
+                <w:szCs w:val="20"/>
+                <w:lang w:eastAsia="pt-BR"/>
+              </w:rPr>
+              <w:t>3a</w:t>
+            </w:r>
+            <w:r>
+              <w:rPr>
+                <w:rFonts w:ascii="Arial" w:eastAsia="Times New Roman" w:hAnsi="Arial" w:cs="Arial"/>
+                <w:color w:val="000000"/>
+                <w:sz w:val="20"/>
+                <w:szCs w:val="20"/>
+                <w:lang w:eastAsia="pt-BR"/>
+              </w:rPr>
+              <w:t>.1 - O sistema exibe uma mensagem de erro informando que as credenciais são inválidas.</w:t>
             </w:r>
             <w:r>
               <w:rPr>
@@ -20038,7 +20700,26 @@
                 <w:lang w:eastAsia="pt-BR"/>
               </w:rPr>
               <w:br/>
-              <w:t>2a.2 - O sistema retorna ao menu inicial.</w:t>
+            </w:r>
+            <w:r>
+              <w:rPr>
+                <w:rFonts w:ascii="Arial" w:eastAsia="Times New Roman" w:hAnsi="Arial" w:cs="Arial"/>
+                <w:color w:val="000000"/>
+                <w:sz w:val="20"/>
+                <w:szCs w:val="20"/>
+                <w:lang w:eastAsia="pt-BR"/>
+              </w:rPr>
+              <w:t>3a</w:t>
+            </w:r>
+            <w:r>
+              <w:rPr>
+                <w:rFonts w:ascii="Arial" w:eastAsia="Times New Roman" w:hAnsi="Arial" w:cs="Arial"/>
+                <w:color w:val="000000"/>
+                <w:sz w:val="20"/>
+                <w:szCs w:val="20"/>
+                <w:lang w:eastAsia="pt-BR"/>
+              </w:rPr>
+              <w:t>.2 - O sistema retorna ao menu inicial.</w:t>
             </w:r>
           </w:p>
           <w:p>
@@ -21033,7 +21714,21 @@
                 <w:lang w:eastAsia="pt-BR"/>
               </w:rPr>
               <w:lastRenderedPageBreak/>
-              <w:t>2a - Erro de autenticação:</w:t>
+              <w:t>3a</w:t>
+            </w:r>
+            <w:r>
+              <w:rPr>
+                <w:rFonts w:ascii="Arial" w:eastAsia="Times New Roman" w:hAnsi="Arial" w:cs="Arial"/>
+                <w:b/>
+                <w:bCs/>
+                <w:i/>
+                <w:iCs/>
+                <w:color w:val="000000"/>
+                <w:sz w:val="20"/>
+                <w:szCs w:val="20"/>
+                <w:lang w:eastAsia="pt-BR"/>
+              </w:rPr>
+              <w:t xml:space="preserve"> - Erro de autenticação:</w:t>
             </w:r>
             <w:r>
               <w:rPr>
@@ -21044,7 +21739,26 @@
                 <w:lang w:eastAsia="pt-BR"/>
               </w:rPr>
               <w:br/>
-              <w:t>2a.1 - O sistema exibe uma mensagem de erro informando que as credenciais são inválidas.</w:t>
+            </w:r>
+            <w:r>
+              <w:rPr>
+                <w:rFonts w:ascii="Arial" w:eastAsia="Times New Roman" w:hAnsi="Arial" w:cs="Arial"/>
+                <w:color w:val="000000"/>
+                <w:sz w:val="20"/>
+                <w:szCs w:val="20"/>
+                <w:lang w:eastAsia="pt-BR"/>
+              </w:rPr>
+              <w:t>3a</w:t>
+            </w:r>
+            <w:r>
+              <w:rPr>
+                <w:rFonts w:ascii="Arial" w:eastAsia="Times New Roman" w:hAnsi="Arial" w:cs="Arial"/>
+                <w:color w:val="000000"/>
+                <w:sz w:val="20"/>
+                <w:szCs w:val="20"/>
+                <w:lang w:eastAsia="pt-BR"/>
+              </w:rPr>
+              <w:t>.1 - O sistema exibe uma mensagem de erro informando que as credenciais são inválidas.</w:t>
             </w:r>
             <w:r>
               <w:rPr>
@@ -21055,7 +21769,26 @@
                 <w:lang w:eastAsia="pt-BR"/>
               </w:rPr>
               <w:br/>
-              <w:t>2a.2 - O sistema retorna ao menu inicial.</w:t>
+            </w:r>
+            <w:r>
+              <w:rPr>
+                <w:rFonts w:ascii="Arial" w:eastAsia="Times New Roman" w:hAnsi="Arial" w:cs="Arial"/>
+                <w:color w:val="000000"/>
+                <w:sz w:val="20"/>
+                <w:szCs w:val="20"/>
+                <w:lang w:eastAsia="pt-BR"/>
+              </w:rPr>
+              <w:t>3a</w:t>
+            </w:r>
+            <w:r>
+              <w:rPr>
+                <w:rFonts w:ascii="Arial" w:eastAsia="Times New Roman" w:hAnsi="Arial" w:cs="Arial"/>
+                <w:color w:val="000000"/>
+                <w:sz w:val="20"/>
+                <w:szCs w:val="20"/>
+                <w:lang w:eastAsia="pt-BR"/>
+              </w:rPr>
+              <w:t>.2 - O sistema retorna ao menu inicial.</w:t>
             </w:r>
           </w:p>
           <w:p>
@@ -22159,7 +22892,21 @@
                 <w:szCs w:val="20"/>
                 <w:lang w:eastAsia="pt-BR"/>
               </w:rPr>
-              <w:t>2a - Erro de autenticação:</w:t>
+              <w:t>3a</w:t>
+            </w:r>
+            <w:r>
+              <w:rPr>
+                <w:rFonts w:ascii="Arial" w:eastAsia="Times New Roman" w:hAnsi="Arial" w:cs="Arial"/>
+                <w:b/>
+                <w:bCs/>
+                <w:i/>
+                <w:iCs/>
+                <w:color w:val="000000"/>
+                <w:sz w:val="20"/>
+                <w:szCs w:val="20"/>
+                <w:lang w:eastAsia="pt-BR"/>
+              </w:rPr>
+              <w:t xml:space="preserve"> - Erro de autenticação:</w:t>
             </w:r>
             <w:r>
               <w:rPr>
@@ -22170,7 +22917,26 @@
                 <w:lang w:eastAsia="pt-BR"/>
               </w:rPr>
               <w:br/>
-              <w:t>2a.1 - O sistema exibe uma mensagem de erro informando que as credenciais são inválidas.</w:t>
+            </w:r>
+            <w:r>
+              <w:rPr>
+                <w:rFonts w:ascii="Arial" w:eastAsia="Times New Roman" w:hAnsi="Arial" w:cs="Arial"/>
+                <w:color w:val="000000"/>
+                <w:sz w:val="20"/>
+                <w:szCs w:val="20"/>
+                <w:lang w:eastAsia="pt-BR"/>
+              </w:rPr>
+              <w:t>3a</w:t>
+            </w:r>
+            <w:r>
+              <w:rPr>
+                <w:rFonts w:ascii="Arial" w:eastAsia="Times New Roman" w:hAnsi="Arial" w:cs="Arial"/>
+                <w:color w:val="000000"/>
+                <w:sz w:val="20"/>
+                <w:szCs w:val="20"/>
+                <w:lang w:eastAsia="pt-BR"/>
+              </w:rPr>
+              <w:t>.1 - O sistema exibe uma mensagem de erro informando que as credenciais são inválidas.</w:t>
             </w:r>
             <w:r>
               <w:rPr>
@@ -22181,7 +22947,26 @@
                 <w:lang w:eastAsia="pt-BR"/>
               </w:rPr>
               <w:br/>
-              <w:t>2a.2 - O sistema retorna ao menu inicial.</w:t>
+            </w:r>
+            <w:r>
+              <w:rPr>
+                <w:rFonts w:ascii="Arial" w:eastAsia="Times New Roman" w:hAnsi="Arial" w:cs="Arial"/>
+                <w:color w:val="000000"/>
+                <w:sz w:val="20"/>
+                <w:szCs w:val="20"/>
+                <w:lang w:eastAsia="pt-BR"/>
+              </w:rPr>
+              <w:t>3a</w:t>
+            </w:r>
+            <w:r>
+              <w:rPr>
+                <w:rFonts w:ascii="Arial" w:eastAsia="Times New Roman" w:hAnsi="Arial" w:cs="Arial"/>
+                <w:color w:val="000000"/>
+                <w:sz w:val="20"/>
+                <w:szCs w:val="20"/>
+                <w:lang w:eastAsia="pt-BR"/>
+              </w:rPr>
+              <w:t>.2 - O sistema retorna ao menu inicial.</w:t>
             </w:r>
           </w:p>
           <w:p>

</xml_diff>

<commit_message>
FIX: Correção das funções do arquivo sala.c
</commit_message>
<xml_diff>
--- a/Arquivos/Sprints - ReuniON.docx
+++ b/Arquivos/Sprints - ReuniON.docx
@@ -5,79 +5,125 @@
     <w:p>
       <w:pPr>
         <w:pStyle w:val="ABNT-Capa"/>
+        <w:rPr>
+          <w:rFonts w:cs="Arial"/>
+        </w:rPr>
       </w:pPr>
       <w:r>
+        <w:rPr>
+          <w:rFonts w:cs="Arial"/>
+        </w:rPr>
         <w:t>FACULDADE DE TECNOLOGIA ARTHUR DE AZEVEDO</w:t>
       </w:r>
     </w:p>
     <w:p>
       <w:pPr>
         <w:pStyle w:val="ABNT-Capa"/>
+        <w:rPr>
+          <w:rFonts w:cs="Arial"/>
+        </w:rPr>
       </w:pPr>
       <w:r>
-        <w:t xml:space="preserve">CURSO DE </w:t>
-      </w:r>
-      <w:r>
-        <w:t>ANÁLISE E DESENVOLVIMENTO DE SISTEMAS</w:t>
+        <w:rPr>
+          <w:rFonts w:cs="Arial"/>
+        </w:rPr>
+        <w:t>CURSO DE ANÁLISE E DESENVOLVIMENTO DE SISTEMAS</w:t>
       </w:r>
     </w:p>
     <w:p>
       <w:pPr>
         <w:pStyle w:val="ABNT-Capa"/>
+        <w:rPr>
+          <w:rFonts w:cs="Arial"/>
+        </w:rPr>
       </w:pPr>
     </w:p>
     <w:p>
       <w:pPr>
         <w:pStyle w:val="ABNT-Capa"/>
+        <w:rPr>
+          <w:rFonts w:cs="Arial"/>
+        </w:rPr>
       </w:pPr>
     </w:p>
     <w:p>
       <w:pPr>
         <w:pStyle w:val="ABNT-Capa"/>
+        <w:rPr>
+          <w:rFonts w:cs="Arial"/>
+        </w:rPr>
       </w:pPr>
     </w:p>
     <w:p>
       <w:pPr>
         <w:pStyle w:val="ABNT-Capa"/>
+        <w:rPr>
+          <w:rFonts w:cs="Arial"/>
+        </w:rPr>
       </w:pPr>
     </w:p>
     <w:p>
       <w:pPr>
         <w:pStyle w:val="ABNT-Capa"/>
+        <w:rPr>
+          <w:rFonts w:cs="Arial"/>
+        </w:rPr>
       </w:pPr>
     </w:p>
     <w:p>
       <w:pPr>
         <w:pStyle w:val="ABNT-Capa"/>
+        <w:rPr>
+          <w:rFonts w:cs="Arial"/>
+        </w:rPr>
       </w:pPr>
     </w:p>
     <w:p>
       <w:pPr>
         <w:pStyle w:val="ABNT-Capa"/>
+        <w:rPr>
+          <w:rFonts w:cs="Arial"/>
+        </w:rPr>
       </w:pPr>
     </w:p>
     <w:p>
       <w:pPr>
         <w:pStyle w:val="ABNT-Capa"/>
+        <w:rPr>
+          <w:rFonts w:cs="Arial"/>
+        </w:rPr>
       </w:pPr>
     </w:p>
     <w:p>
       <w:pPr>
         <w:pStyle w:val="ABNT-Capa"/>
+        <w:rPr>
+          <w:rFonts w:cs="Arial"/>
+        </w:rPr>
       </w:pPr>
       <w:r>
+        <w:rPr>
+          <w:rFonts w:cs="Arial"/>
+        </w:rPr>
         <w:t>SPRINTS</w:t>
       </w:r>
       <w:r>
+        <w:rPr>
+          <w:rFonts w:cs="Arial"/>
+        </w:rPr>
         <w:t>:</w:t>
       </w:r>
     </w:p>
     <w:p>
       <w:pPr>
         <w:pStyle w:val="ABNT-Capa"/>
+        <w:rPr>
+          <w:rFonts w:cs="Arial"/>
+        </w:rPr>
       </w:pPr>
       <w:r>
         <w:rPr>
+          <w:rFonts w:cs="Arial"/>
           <w:b w:val="0"/>
           <w:bCs w:val="0"/>
         </w:rPr>
@@ -87,28 +133,46 @@
     <w:p>
       <w:pPr>
         <w:pStyle w:val="ABNT-Capa"/>
+        <w:rPr>
+          <w:rFonts w:cs="Arial"/>
+        </w:rPr>
       </w:pPr>
     </w:p>
     <w:p>
       <w:pPr>
         <w:pStyle w:val="ABNT-Capa"/>
+        <w:rPr>
+          <w:rFonts w:cs="Arial"/>
+        </w:rPr>
       </w:pPr>
     </w:p>
     <w:p>
       <w:pPr>
         <w:pStyle w:val="ABNT-Capa"/>
+        <w:rPr>
+          <w:rFonts w:cs="Arial"/>
+        </w:rPr>
       </w:pPr>
     </w:p>
     <w:p>
       <w:pPr>
         <w:pStyle w:val="ABNT-Capa"/>
+        <w:rPr>
+          <w:rFonts w:cs="Arial"/>
+        </w:rPr>
       </w:pPr>
     </w:p>
     <w:p>
       <w:pPr>
         <w:pStyle w:val="ABNT-Capa"/>
+        <w:rPr>
+          <w:rFonts w:cs="Arial"/>
+        </w:rPr>
       </w:pPr>
       <w:r>
+        <w:rPr>
+          <w:rFonts w:cs="Arial"/>
+        </w:rPr>
         <w:t>Gabriel Danilo do Nascimento e Silva</w:t>
       </w:r>
     </w:p>
@@ -129,6 +193,9 @@
     <w:p>
       <w:pPr>
         <w:pStyle w:val="ABNT-Capa"/>
+        <w:rPr>
+          <w:rFonts w:cs="Arial"/>
+        </w:rPr>
       </w:pPr>
       <w:r>
         <w:rPr>
@@ -140,6 +207,9 @@
     <w:p>
       <w:pPr>
         <w:pStyle w:val="ABNT-Capa"/>
+        <w:rPr>
+          <w:rFonts w:cs="Arial"/>
+        </w:rPr>
       </w:pPr>
       <w:r>
         <w:rPr>
@@ -151,68 +221,110 @@
     <w:p>
       <w:pPr>
         <w:pStyle w:val="ABNT-Capa"/>
+        <w:rPr>
+          <w:rFonts w:cs="Arial"/>
+        </w:rPr>
       </w:pPr>
     </w:p>
     <w:p>
       <w:pPr>
         <w:pStyle w:val="ABNT-Capa"/>
+        <w:rPr>
+          <w:rFonts w:cs="Arial"/>
+        </w:rPr>
       </w:pPr>
     </w:p>
     <w:p>
       <w:pPr>
         <w:pStyle w:val="ABNT-Capa"/>
+        <w:rPr>
+          <w:rFonts w:cs="Arial"/>
+        </w:rPr>
       </w:pPr>
     </w:p>
     <w:p>
       <w:pPr>
         <w:pStyle w:val="ABNT-Capa"/>
+        <w:rPr>
+          <w:rFonts w:cs="Arial"/>
+        </w:rPr>
       </w:pPr>
     </w:p>
     <w:p>
       <w:pPr>
         <w:pStyle w:val="ABNT-Capa"/>
+        <w:rPr>
+          <w:rFonts w:cs="Arial"/>
+        </w:rPr>
       </w:pPr>
     </w:p>
     <w:p>
       <w:pPr>
         <w:pStyle w:val="ABNT-Capa"/>
+        <w:rPr>
+          <w:rFonts w:cs="Arial"/>
+        </w:rPr>
       </w:pPr>
     </w:p>
     <w:p>
       <w:pPr>
         <w:pStyle w:val="ABNT-Capa"/>
+        <w:rPr>
+          <w:rFonts w:cs="Arial"/>
+        </w:rPr>
       </w:pPr>
     </w:p>
     <w:p>
       <w:pPr>
         <w:pStyle w:val="ABNT-Capa"/>
+        <w:rPr>
+          <w:rFonts w:cs="Arial"/>
+        </w:rPr>
       </w:pPr>
     </w:p>
     <w:p>
       <w:pPr>
         <w:pStyle w:val="ABNT-Capa"/>
+        <w:rPr>
+          <w:rFonts w:cs="Arial"/>
+        </w:rPr>
       </w:pPr>
     </w:p>
     <w:p>
       <w:pPr>
         <w:pStyle w:val="ABNT-Capa"/>
+        <w:rPr>
+          <w:rFonts w:cs="Arial"/>
+        </w:rPr>
       </w:pPr>
     </w:p>
     <w:p>
       <w:pPr>
         <w:pStyle w:val="ABNT-Capa"/>
+        <w:rPr>
+          <w:rFonts w:cs="Arial"/>
+        </w:rPr>
       </w:pPr>
     </w:p>
     <w:p>
       <w:pPr>
         <w:pStyle w:val="ABNT-Capa"/>
+        <w:rPr>
+          <w:rFonts w:cs="Arial"/>
+        </w:rPr>
       </w:pPr>
     </w:p>
     <w:p>
       <w:pPr>
         <w:pStyle w:val="ABNT-Capa"/>
+        <w:rPr>
+          <w:rFonts w:cs="Arial"/>
+        </w:rPr>
       </w:pPr>
       <w:r>
+        <w:rPr>
+          <w:rFonts w:cs="Arial"/>
+        </w:rPr>
         <w:t>MOGI MIRIM</w:t>
       </w:r>
     </w:p>
@@ -220,26 +332,42 @@
       <w:pPr>
         <w:pStyle w:val="ABNT-Capa"/>
         <w:rPr>
+          <w:rFonts w:cs="Arial"/>
           <w:b w:val="0"/>
           <w:bCs w:val="0"/>
           <w:caps w:val="0"/>
         </w:rPr>
       </w:pPr>
       <w:r>
+        <w:rPr>
+          <w:rFonts w:cs="Arial"/>
+        </w:rPr>
         <w:t>202</w:t>
       </w:r>
       <w:r>
+        <w:rPr>
+          <w:rFonts w:cs="Arial"/>
+        </w:rPr>
         <w:t>4</w:t>
       </w:r>
       <w:r>
+        <w:rPr>
+          <w:rFonts w:cs="Arial"/>
+        </w:rPr>
         <w:br w:type="page"/>
       </w:r>
     </w:p>
     <w:p>
       <w:pPr>
         <w:pStyle w:val="ABNT-Ttulospr-textuais"/>
+        <w:rPr>
+          <w:rFonts w:cs="Arial"/>
+        </w:rPr>
       </w:pPr>
       <w:r>
+        <w:rPr>
+          <w:rFonts w:cs="Arial"/>
+        </w:rPr>
         <w:lastRenderedPageBreak/>
         <w:t>SUMÁRIO</w:t>
       </w:r>
@@ -259,18 +387,28 @@
         </w:rPr>
       </w:pPr>
       <w:r>
+        <w:rPr>
+          <w:rFonts w:cs="Arial"/>
+        </w:rPr>
         <w:fldChar w:fldCharType="begin"/>
       </w:r>
       <w:r>
+        <w:rPr>
+          <w:rFonts w:cs="Arial"/>
+        </w:rPr>
         <w:instrText xml:space="preserve"> TOC \o "1-6" \h \z \u </w:instrText>
       </w:r>
       <w:r>
+        <w:rPr>
+          <w:rFonts w:cs="Arial"/>
+        </w:rPr>
         <w:fldChar w:fldCharType="separate"/>
       </w:r>
-      <w:hyperlink w:anchor="_Toc182595152" w:history="1">
+      <w:hyperlink w:anchor="_Toc183161591" w:history="1">
         <w:r>
           <w:rPr>
             <w:rStyle w:val="Hyperlink"/>
+            <w:rFonts w:cs="Arial"/>
             <w:noProof/>
           </w:rPr>
           <w:t>1</w:t>
@@ -291,6 +429,7 @@
         <w:r>
           <w:rPr>
             <w:rStyle w:val="Hyperlink"/>
+            <w:rFonts w:cs="Arial"/>
             <w:noProof/>
           </w:rPr>
           <w:t>REQUISITOS E BACKLOG</w:t>
@@ -314,7 +453,7 @@
             <w:noProof/>
             <w:webHidden/>
           </w:rPr>
-          <w:instrText xml:space="preserve"> PAGEREF _Toc182595152 \h </w:instrText>
+          <w:instrText xml:space="preserve"> PAGEREF _Toc183161591 \h </w:instrText>
         </w:r>
         <w:r>
           <w:rPr>
@@ -359,10 +498,11 @@
           <w14:ligatures w14:val="standardContextual"/>
         </w:rPr>
       </w:pPr>
-      <w:hyperlink w:anchor="_Toc182595153" w:history="1">
+      <w:hyperlink w:anchor="_Toc183161592" w:history="1">
         <w:r>
           <w:rPr>
             <w:rStyle w:val="Hyperlink"/>
+            <w:rFonts w:cs="Arial"/>
             <w:noProof/>
           </w:rPr>
           <w:t>2</w:t>
@@ -383,6 +523,7 @@
         <w:r>
           <w:rPr>
             <w:rStyle w:val="Hyperlink"/>
+            <w:rFonts w:cs="Arial"/>
             <w:noProof/>
           </w:rPr>
           <w:t>caso de uso</w:t>
@@ -406,7 +547,7 @@
             <w:noProof/>
             <w:webHidden/>
           </w:rPr>
-          <w:instrText xml:space="preserve"> PAGEREF _Toc182595153 \h </w:instrText>
+          <w:instrText xml:space="preserve"> PAGEREF _Toc183161592 \h </w:instrText>
         </w:r>
         <w:r>
           <w:rPr>
@@ -453,10 +594,11 @@
           <w14:ligatures w14:val="standardContextual"/>
         </w:rPr>
       </w:pPr>
-      <w:hyperlink w:anchor="_Toc182595154" w:history="1">
+      <w:hyperlink w:anchor="_Toc183161593" w:history="1">
         <w:r>
           <w:rPr>
             <w:rStyle w:val="Hyperlink"/>
+            <w:rFonts w:cs="Arial"/>
             <w:noProof/>
           </w:rPr>
           <w:t>2.1</w:t>
@@ -476,6 +618,7 @@
         <w:r>
           <w:rPr>
             <w:rStyle w:val="Hyperlink"/>
+            <w:rFonts w:cs="Arial"/>
             <w:noProof/>
           </w:rPr>
           <w:t>diagrama de casos de uso</w:t>
@@ -499,7 +642,7 @@
             <w:noProof/>
             <w:webHidden/>
           </w:rPr>
-          <w:instrText xml:space="preserve"> PAGEREF _Toc182595154 \h </w:instrText>
+          <w:instrText xml:space="preserve"> PAGEREF _Toc183161593 \h </w:instrText>
         </w:r>
         <w:r>
           <w:rPr>
@@ -546,10 +689,11 @@
           <w14:ligatures w14:val="standardContextual"/>
         </w:rPr>
       </w:pPr>
-      <w:hyperlink w:anchor="_Toc182595155" w:history="1">
+      <w:hyperlink w:anchor="_Toc183161594" w:history="1">
         <w:r>
           <w:rPr>
             <w:rStyle w:val="Hyperlink"/>
+            <w:rFonts w:cs="Arial"/>
             <w:noProof/>
           </w:rPr>
           <w:t>2.2</w:t>
@@ -569,6 +713,7 @@
         <w:r>
           <w:rPr>
             <w:rStyle w:val="Hyperlink"/>
+            <w:rFonts w:cs="Arial"/>
             <w:noProof/>
           </w:rPr>
           <w:t>fluxo de eventos</w:t>
@@ -592,7 +737,7 @@
             <w:noProof/>
             <w:webHidden/>
           </w:rPr>
-          <w:instrText xml:space="preserve"> PAGEREF _Toc182595155 \h </w:instrText>
+          <w:instrText xml:space="preserve"> PAGEREF _Toc183161594 \h </w:instrText>
         </w:r>
         <w:r>
           <w:rPr>
@@ -639,10 +784,11 @@
           <w14:ligatures w14:val="standardContextual"/>
         </w:rPr>
       </w:pPr>
-      <w:hyperlink w:anchor="_Toc182595156" w:history="1">
+      <w:hyperlink w:anchor="_Toc183161595" w:history="1">
         <w:r>
           <w:rPr>
             <w:rStyle w:val="Hyperlink"/>
+            <w:rFonts w:cs="Arial"/>
             <w:noProof/>
           </w:rPr>
           <w:t>2.2.1</w:t>
@@ -662,6 +808,7 @@
         <w:r>
           <w:rPr>
             <w:rStyle w:val="Hyperlink"/>
+            <w:rFonts w:cs="Arial"/>
             <w:noProof/>
           </w:rPr>
           <w:t>RF01 – Reservar Sala</w:t>
@@ -685,7 +832,7 @@
             <w:noProof/>
             <w:webHidden/>
           </w:rPr>
-          <w:instrText xml:space="preserve"> PAGEREF _Toc182595156 \h </w:instrText>
+          <w:instrText xml:space="preserve"> PAGEREF _Toc183161595 \h </w:instrText>
         </w:r>
         <w:r>
           <w:rPr>
@@ -732,10 +879,11 @@
           <w14:ligatures w14:val="standardContextual"/>
         </w:rPr>
       </w:pPr>
-      <w:hyperlink w:anchor="_Toc182595157" w:history="1">
+      <w:hyperlink w:anchor="_Toc183161596" w:history="1">
         <w:r>
           <w:rPr>
             <w:rStyle w:val="Hyperlink"/>
+            <w:rFonts w:cs="Arial"/>
             <w:noProof/>
           </w:rPr>
           <w:t>2.2.2</w:t>
@@ -755,6 +903,7 @@
         <w:r>
           <w:rPr>
             <w:rStyle w:val="Hyperlink"/>
+            <w:rFonts w:cs="Arial"/>
             <w:noProof/>
           </w:rPr>
           <w:t>RF02 – Alterar Reserva</w:t>
@@ -778,7 +927,7 @@
             <w:noProof/>
             <w:webHidden/>
           </w:rPr>
-          <w:instrText xml:space="preserve"> PAGEREF _Toc182595157 \h </w:instrText>
+          <w:instrText xml:space="preserve"> PAGEREF _Toc183161596 \h </w:instrText>
         </w:r>
         <w:r>
           <w:rPr>
@@ -825,10 +974,11 @@
           <w14:ligatures w14:val="standardContextual"/>
         </w:rPr>
       </w:pPr>
-      <w:hyperlink w:anchor="_Toc182595158" w:history="1">
+      <w:hyperlink w:anchor="_Toc183161597" w:history="1">
         <w:r>
           <w:rPr>
             <w:rStyle w:val="Hyperlink"/>
+            <w:rFonts w:cs="Arial"/>
             <w:noProof/>
           </w:rPr>
           <w:t>2.2.3</w:t>
@@ -848,6 +998,7 @@
         <w:r>
           <w:rPr>
             <w:rStyle w:val="Hyperlink"/>
+            <w:rFonts w:cs="Arial"/>
             <w:noProof/>
           </w:rPr>
           <w:t>RF03 – Cancelar Reserva</w:t>
@@ -871,7 +1022,7 @@
             <w:noProof/>
             <w:webHidden/>
           </w:rPr>
-          <w:instrText xml:space="preserve"> PAGEREF _Toc182595158 \h </w:instrText>
+          <w:instrText xml:space="preserve"> PAGEREF _Toc183161597 \h </w:instrText>
         </w:r>
         <w:r>
           <w:rPr>
@@ -918,10 +1069,11 @@
           <w14:ligatures w14:val="standardContextual"/>
         </w:rPr>
       </w:pPr>
-      <w:hyperlink w:anchor="_Toc182595159" w:history="1">
+      <w:hyperlink w:anchor="_Toc183161598" w:history="1">
         <w:r>
           <w:rPr>
             <w:rStyle w:val="Hyperlink"/>
+            <w:rFonts w:cs="Arial"/>
             <w:noProof/>
           </w:rPr>
           <w:t>2.2.4</w:t>
@@ -941,6 +1093,7 @@
         <w:r>
           <w:rPr>
             <w:rStyle w:val="Hyperlink"/>
+            <w:rFonts w:cs="Arial"/>
             <w:noProof/>
           </w:rPr>
           <w:t>RF04 – Verificar Disponibilidade de Salas</w:t>
@@ -964,7 +1117,7 @@
             <w:noProof/>
             <w:webHidden/>
           </w:rPr>
-          <w:instrText xml:space="preserve"> PAGEREF _Toc182595159 \h </w:instrText>
+          <w:instrText xml:space="preserve"> PAGEREF _Toc183161598 \h </w:instrText>
         </w:r>
         <w:r>
           <w:rPr>
@@ -1011,10 +1164,11 @@
           <w14:ligatures w14:val="standardContextual"/>
         </w:rPr>
       </w:pPr>
-      <w:hyperlink w:anchor="_Toc182595160" w:history="1">
+      <w:hyperlink w:anchor="_Toc183161599" w:history="1">
         <w:r>
           <w:rPr>
             <w:rStyle w:val="Hyperlink"/>
+            <w:rFonts w:cs="Arial"/>
             <w:noProof/>
           </w:rPr>
           <w:t>2.2.5</w:t>
@@ -1034,6 +1188,7 @@
         <w:r>
           <w:rPr>
             <w:rStyle w:val="Hyperlink"/>
+            <w:rFonts w:cs="Arial"/>
             <w:noProof/>
           </w:rPr>
           <w:t>RF05 – Cadastrar Salas</w:t>
@@ -1057,7 +1212,7 @@
             <w:noProof/>
             <w:webHidden/>
           </w:rPr>
-          <w:instrText xml:space="preserve"> PAGEREF _Toc182595160 \h </w:instrText>
+          <w:instrText xml:space="preserve"> PAGEREF _Toc183161599 \h </w:instrText>
         </w:r>
         <w:r>
           <w:rPr>
@@ -1104,10 +1259,11 @@
           <w14:ligatures w14:val="standardContextual"/>
         </w:rPr>
       </w:pPr>
-      <w:hyperlink w:anchor="_Toc182595161" w:history="1">
+      <w:hyperlink w:anchor="_Toc183161600" w:history="1">
         <w:r>
           <w:rPr>
             <w:rStyle w:val="Hyperlink"/>
+            <w:rFonts w:cs="Arial"/>
             <w:noProof/>
           </w:rPr>
           <w:t>2.2.6</w:t>
@@ -1127,9 +1283,10 @@
         <w:r>
           <w:rPr>
             <w:rStyle w:val="Hyperlink"/>
+            <w:rFonts w:cs="Arial"/>
             <w:noProof/>
           </w:rPr>
-          <w:t>RF06 – Cadastrar Salas</w:t>
+          <w:t>RF06 – Cadastrar Usuário</w:t>
         </w:r>
         <w:r>
           <w:rPr>
@@ -1150,7 +1307,7 @@
             <w:noProof/>
             <w:webHidden/>
           </w:rPr>
-          <w:instrText xml:space="preserve"> PAGEREF _Toc182595161 \h </w:instrText>
+          <w:instrText xml:space="preserve"> PAGEREF _Toc183161600 \h </w:instrText>
         </w:r>
         <w:r>
           <w:rPr>
@@ -1197,10 +1354,11 @@
           <w14:ligatures w14:val="standardContextual"/>
         </w:rPr>
       </w:pPr>
-      <w:hyperlink w:anchor="_Toc182595162" w:history="1">
+      <w:hyperlink w:anchor="_Toc183161601" w:history="1">
         <w:r>
           <w:rPr>
             <w:rStyle w:val="Hyperlink"/>
+            <w:rFonts w:cs="Arial"/>
             <w:noProof/>
           </w:rPr>
           <w:t>2.2.7</w:t>
@@ -1220,6 +1378,7 @@
         <w:r>
           <w:rPr>
             <w:rStyle w:val="Hyperlink"/>
+            <w:rFonts w:cs="Arial"/>
             <w:noProof/>
           </w:rPr>
           <w:t>RF07 – Alterar Salas</w:t>
@@ -1243,7 +1402,7 @@
             <w:noProof/>
             <w:webHidden/>
           </w:rPr>
-          <w:instrText xml:space="preserve"> PAGEREF _Toc182595162 \h </w:instrText>
+          <w:instrText xml:space="preserve"> PAGEREF _Toc183161601 \h </w:instrText>
         </w:r>
         <w:r>
           <w:rPr>
@@ -1290,10 +1449,11 @@
           <w14:ligatures w14:val="standardContextual"/>
         </w:rPr>
       </w:pPr>
-      <w:hyperlink w:anchor="_Toc182595163" w:history="1">
+      <w:hyperlink w:anchor="_Toc183161602" w:history="1">
         <w:r>
           <w:rPr>
             <w:rStyle w:val="Hyperlink"/>
+            <w:rFonts w:cs="Arial"/>
             <w:noProof/>
           </w:rPr>
           <w:t>2.2.8</w:t>
@@ -1313,6 +1473,7 @@
         <w:r>
           <w:rPr>
             <w:rStyle w:val="Hyperlink"/>
+            <w:rFonts w:cs="Arial"/>
             <w:noProof/>
           </w:rPr>
           <w:t>RF08 – Listar Usuários</w:t>
@@ -1336,7 +1497,7 @@
             <w:noProof/>
             <w:webHidden/>
           </w:rPr>
-          <w:instrText xml:space="preserve"> PAGEREF _Toc182595163 \h </w:instrText>
+          <w:instrText xml:space="preserve"> PAGEREF _Toc183161602 \h </w:instrText>
         </w:r>
         <w:r>
           <w:rPr>
@@ -1383,10 +1544,11 @@
           <w14:ligatures w14:val="standardContextual"/>
         </w:rPr>
       </w:pPr>
-      <w:hyperlink w:anchor="_Toc182595164" w:history="1">
+      <w:hyperlink w:anchor="_Toc183161603" w:history="1">
         <w:r>
           <w:rPr>
             <w:rStyle w:val="Hyperlink"/>
+            <w:rFonts w:cs="Arial"/>
             <w:noProof/>
           </w:rPr>
           <w:t>2.2.9</w:t>
@@ -1406,6 +1568,7 @@
         <w:r>
           <w:rPr>
             <w:rStyle w:val="Hyperlink"/>
+            <w:rFonts w:cs="Arial"/>
             <w:noProof/>
           </w:rPr>
           <w:t>RF09 – Alterar Usuário</w:t>
@@ -1429,7 +1592,7 @@
             <w:noProof/>
             <w:webHidden/>
           </w:rPr>
-          <w:instrText xml:space="preserve"> PAGEREF _Toc182595164 \h </w:instrText>
+          <w:instrText xml:space="preserve"> PAGEREF _Toc183161603 \h </w:instrText>
         </w:r>
         <w:r>
           <w:rPr>
@@ -1476,10 +1639,11 @@
           <w14:ligatures w14:val="standardContextual"/>
         </w:rPr>
       </w:pPr>
-      <w:hyperlink w:anchor="_Toc182595165" w:history="1">
+      <w:hyperlink w:anchor="_Toc183161604" w:history="1">
         <w:r>
           <w:rPr>
             <w:rStyle w:val="Hyperlink"/>
+            <w:rFonts w:cs="Arial"/>
             <w:noProof/>
           </w:rPr>
           <w:t>2.2.10</w:t>
@@ -1499,6 +1663,7 @@
         <w:r>
           <w:rPr>
             <w:rStyle w:val="Hyperlink"/>
+            <w:rFonts w:cs="Arial"/>
             <w:noProof/>
           </w:rPr>
           <w:t>RF10 – Alterar Senha</w:t>
@@ -1522,7 +1687,7 @@
             <w:noProof/>
             <w:webHidden/>
           </w:rPr>
-          <w:instrText xml:space="preserve"> PAGEREF _Toc182595165 \h </w:instrText>
+          <w:instrText xml:space="preserve"> PAGEREF _Toc183161604 \h </w:instrText>
         </w:r>
         <w:r>
           <w:rPr>
@@ -1569,10 +1734,11 @@
           <w14:ligatures w14:val="standardContextual"/>
         </w:rPr>
       </w:pPr>
-      <w:hyperlink w:anchor="_Toc182595166" w:history="1">
+      <w:hyperlink w:anchor="_Toc183161605" w:history="1">
         <w:r>
           <w:rPr>
             <w:rStyle w:val="Hyperlink"/>
+            <w:rFonts w:cs="Arial"/>
             <w:noProof/>
           </w:rPr>
           <w:t>2.2.11</w:t>
@@ -1592,6 +1758,7 @@
         <w:r>
           <w:rPr>
             <w:rStyle w:val="Hyperlink"/>
+            <w:rFonts w:cs="Arial"/>
             <w:noProof/>
           </w:rPr>
           <w:t>RF11 – Exibir Reservas</w:t>
@@ -1615,7 +1782,7 @@
             <w:noProof/>
             <w:webHidden/>
           </w:rPr>
-          <w:instrText xml:space="preserve"> PAGEREF _Toc182595166 \h </w:instrText>
+          <w:instrText xml:space="preserve"> PAGEREF _Toc183161605 \h </w:instrText>
         </w:r>
         <w:r>
           <w:rPr>
@@ -1662,10 +1829,11 @@
           <w14:ligatures w14:val="standardContextual"/>
         </w:rPr>
       </w:pPr>
-      <w:hyperlink w:anchor="_Toc182595167" w:history="1">
+      <w:hyperlink w:anchor="_Toc183161606" w:history="1">
         <w:r>
           <w:rPr>
             <w:rStyle w:val="Hyperlink"/>
+            <w:rFonts w:cs="Arial"/>
             <w:noProof/>
           </w:rPr>
           <w:t>2.2.12</w:t>
@@ -1685,6 +1853,7 @@
         <w:r>
           <w:rPr>
             <w:rStyle w:val="Hyperlink"/>
+            <w:rFonts w:cs="Arial"/>
             <w:noProof/>
           </w:rPr>
           <w:t>RF12 – Listar Reservas</w:t>
@@ -1708,7 +1877,7 @@
             <w:noProof/>
             <w:webHidden/>
           </w:rPr>
-          <w:instrText xml:space="preserve"> PAGEREF _Toc182595167 \h </w:instrText>
+          <w:instrText xml:space="preserve"> PAGEREF _Toc183161606 \h </w:instrText>
         </w:r>
         <w:r>
           <w:rPr>
@@ -1742,14 +1911,23 @@
     <w:p>
       <w:pPr>
         <w:pStyle w:val="ABNT-Corpodetexto"/>
+        <w:rPr>
+          <w:rFonts w:cs="Arial"/>
+        </w:rPr>
       </w:pPr>
       <w:r>
+        <w:rPr>
+          <w:rFonts w:cs="Arial"/>
+        </w:rPr>
         <w:fldChar w:fldCharType="end"/>
       </w:r>
     </w:p>
     <w:p>
       <w:pPr>
         <w:pStyle w:val="ABNT-Corpodetexto"/>
+        <w:rPr>
+          <w:rFonts w:cs="Arial"/>
+        </w:rPr>
         <w:sectPr>
           <w:pgSz w:w="11906" w:h="16838"/>
           <w:pgMar w:top="1701" w:right="1134" w:bottom="1134" w:left="1701" w:header="708" w:footer="708" w:gutter="0"/>
@@ -1762,9 +1940,15 @@
     <w:p>
       <w:pPr>
         <w:pStyle w:val="Ttulo1"/>
-      </w:pPr>
-      <w:bookmarkStart w:id="0" w:name="_Toc182595152"/>
+        <w:rPr>
+          <w:rFonts w:cs="Arial"/>
+        </w:rPr>
+      </w:pPr>
+      <w:bookmarkStart w:id="0" w:name="_Toc183161591"/>
       <w:r>
+        <w:rPr>
+          <w:rFonts w:cs="Arial"/>
+        </w:rPr>
         <w:lastRenderedPageBreak/>
         <w:t>REQUISITOS E BACKLOG</w:t>
       </w:r>
@@ -5450,7 +5634,7 @@
             <w:pPr>
               <w:spacing w:after="0" w:line="240" w:lineRule="auto"/>
               <w:rPr>
-                <w:rFonts w:ascii="Times New Roman" w:eastAsia="Times New Roman" w:hAnsi="Times New Roman" w:cs="Times New Roman"/>
+                <w:rFonts w:ascii="Arial" w:eastAsia="Times New Roman" w:hAnsi="Arial" w:cs="Arial"/>
                 <w:sz w:val="20"/>
                 <w:szCs w:val="20"/>
                 <w:lang w:eastAsia="pt-BR"/>
@@ -5476,7 +5660,7 @@
             <w:pPr>
               <w:spacing w:after="0" w:line="240" w:lineRule="auto"/>
               <w:rPr>
-                <w:rFonts w:ascii="Times New Roman" w:eastAsia="Times New Roman" w:hAnsi="Times New Roman" w:cs="Times New Roman"/>
+                <w:rFonts w:ascii="Arial" w:eastAsia="Times New Roman" w:hAnsi="Arial" w:cs="Arial"/>
                 <w:sz w:val="20"/>
                 <w:szCs w:val="20"/>
                 <w:lang w:eastAsia="pt-BR"/>
@@ -5500,7 +5684,7 @@
             <w:pPr>
               <w:spacing w:after="0" w:line="240" w:lineRule="auto"/>
               <w:rPr>
-                <w:rFonts w:ascii="Times New Roman" w:eastAsia="Times New Roman" w:hAnsi="Times New Roman" w:cs="Times New Roman"/>
+                <w:rFonts w:ascii="Arial" w:eastAsia="Times New Roman" w:hAnsi="Arial" w:cs="Arial"/>
                 <w:sz w:val="20"/>
                 <w:szCs w:val="20"/>
                 <w:lang w:eastAsia="pt-BR"/>
@@ -5526,7 +5710,7 @@
               <w:spacing w:after="0" w:line="240" w:lineRule="auto"/>
               <w:jc w:val="both"/>
               <w:rPr>
-                <w:rFonts w:ascii="Times New Roman" w:eastAsia="Times New Roman" w:hAnsi="Times New Roman" w:cs="Times New Roman"/>
+                <w:rFonts w:ascii="Arial" w:eastAsia="Times New Roman" w:hAnsi="Arial" w:cs="Arial"/>
                 <w:sz w:val="20"/>
                 <w:szCs w:val="20"/>
                 <w:lang w:eastAsia="pt-BR"/>
@@ -5557,16 +5741,16 @@
             <w:pPr>
               <w:spacing w:after="0" w:line="240" w:lineRule="auto"/>
               <w:rPr>
-                <w:rFonts w:ascii="Calibri" w:eastAsia="Times New Roman" w:hAnsi="Calibri" w:cs="Calibri"/>
-                <w:color w:val="000000"/>
-                <w:sz w:val="20"/>
-                <w:szCs w:val="20"/>
-                <w:lang w:eastAsia="pt-BR"/>
-              </w:rPr>
-            </w:pPr>
-            <w:r>
-              <w:rPr>
-                <w:rFonts w:ascii="Calibri" w:eastAsia="Times New Roman" w:hAnsi="Calibri" w:cs="Calibri"/>
+                <w:rFonts w:ascii="Arial" w:eastAsia="Times New Roman" w:hAnsi="Arial" w:cs="Arial"/>
+                <w:color w:val="000000"/>
+                <w:sz w:val="20"/>
+                <w:szCs w:val="20"/>
+                <w:lang w:eastAsia="pt-BR"/>
+              </w:rPr>
+            </w:pPr>
+            <w:r>
+              <w:rPr>
+                <w:rFonts w:ascii="Arial" w:eastAsia="Times New Roman" w:hAnsi="Arial" w:cs="Arial"/>
                 <w:color w:val="000000"/>
                 <w:sz w:val="20"/>
                 <w:szCs w:val="20"/>
@@ -5576,7 +5760,7 @@
             </w:r>
             <w:r>
               <w:rPr>
-                <w:rFonts w:ascii="Calibri" w:eastAsia="Times New Roman" w:hAnsi="Calibri" w:cs="Calibri"/>
+                <w:rFonts w:ascii="Arial" w:eastAsia="Times New Roman" w:hAnsi="Arial" w:cs="Arial"/>
                 <w:color w:val="000000"/>
                 <w:sz w:val="20"/>
                 <w:szCs w:val="20"/>
@@ -5586,7 +5770,7 @@
             </w:r>
             <w:r>
               <w:rPr>
-                <w:rFonts w:ascii="Calibri" w:eastAsia="Times New Roman" w:hAnsi="Calibri" w:cs="Calibri"/>
+                <w:rFonts w:ascii="Arial" w:eastAsia="Times New Roman" w:hAnsi="Arial" w:cs="Arial"/>
                 <w:color w:val="000000"/>
                 <w:sz w:val="20"/>
                 <w:szCs w:val="20"/>
@@ -5597,7 +5781,7 @@
             </w:r>
             <w:r>
               <w:rPr>
-                <w:rFonts w:ascii="Calibri" w:eastAsia="Times New Roman" w:hAnsi="Calibri" w:cs="Calibri"/>
+                <w:rFonts w:ascii="Arial" w:eastAsia="Times New Roman" w:hAnsi="Arial" w:cs="Arial"/>
                 <w:color w:val="000000"/>
                 <w:sz w:val="20"/>
                 <w:szCs w:val="20"/>
@@ -5608,7 +5792,7 @@
             </w:r>
             <w:r>
               <w:rPr>
-                <w:rFonts w:ascii="Calibri" w:eastAsia="Times New Roman" w:hAnsi="Calibri" w:cs="Calibri"/>
+                <w:rFonts w:ascii="Arial" w:eastAsia="Times New Roman" w:hAnsi="Arial" w:cs="Arial"/>
                 <w:color w:val="000000"/>
                 <w:sz w:val="20"/>
                 <w:szCs w:val="20"/>
@@ -5619,7 +5803,7 @@
             </w:r>
             <w:r>
               <w:rPr>
-                <w:rFonts w:ascii="Calibri" w:eastAsia="Times New Roman" w:hAnsi="Calibri" w:cs="Calibri"/>
+                <w:rFonts w:ascii="Arial" w:eastAsia="Times New Roman" w:hAnsi="Arial" w:cs="Arial"/>
                 <w:color w:val="000000"/>
                 <w:sz w:val="20"/>
                 <w:szCs w:val="20"/>
@@ -5630,7 +5814,7 @@
             </w:r>
             <w:r>
               <w:rPr>
-                <w:rFonts w:ascii="Calibri" w:eastAsia="Times New Roman" w:hAnsi="Calibri" w:cs="Calibri"/>
+                <w:rFonts w:ascii="Arial" w:eastAsia="Times New Roman" w:hAnsi="Arial" w:cs="Arial"/>
                 <w:color w:val="000000"/>
                 <w:sz w:val="20"/>
                 <w:szCs w:val="20"/>
@@ -5641,7 +5825,7 @@
             </w:r>
             <w:r>
               <w:rPr>
-                <w:rFonts w:ascii="Calibri" w:eastAsia="Times New Roman" w:hAnsi="Calibri" w:cs="Calibri"/>
+                <w:rFonts w:ascii="Arial" w:eastAsia="Times New Roman" w:hAnsi="Arial" w:cs="Arial"/>
                 <w:color w:val="000000"/>
                 <w:sz w:val="20"/>
                 <w:szCs w:val="20"/>
@@ -5657,27 +5841,39 @@
     <w:p>
       <w:pPr>
         <w:pStyle w:val="ABNT-Corpodetexto"/>
+        <w:rPr>
+          <w:rFonts w:cs="Arial"/>
+        </w:rPr>
       </w:pPr>
     </w:p>
     <w:p>
       <w:pPr>
         <w:rPr>
-          <w:rFonts w:ascii="Arial" w:hAnsi="Arial" w:cs="Times New Roman"/>
+          <w:rFonts w:ascii="Arial" w:hAnsi="Arial" w:cs="Arial"/>
           <w:bCs/>
           <w:sz w:val="24"/>
           <w:szCs w:val="24"/>
         </w:rPr>
       </w:pPr>
       <w:r>
+        <w:rPr>
+          <w:rFonts w:ascii="Arial" w:hAnsi="Arial" w:cs="Arial"/>
+        </w:rPr>
         <w:br w:type="page"/>
       </w:r>
     </w:p>
     <w:p>
       <w:pPr>
         <w:pStyle w:val="Ttulo1"/>
-      </w:pPr>
-      <w:bookmarkStart w:id="2" w:name="_Toc182595153"/>
+        <w:rPr>
+          <w:rFonts w:cs="Arial"/>
+        </w:rPr>
+      </w:pPr>
+      <w:bookmarkStart w:id="2" w:name="_Toc183161592"/>
       <w:r>
+        <w:rPr>
+          <w:rFonts w:cs="Arial"/>
+        </w:rPr>
         <w:lastRenderedPageBreak/>
         <w:t>caso de uso</w:t>
       </w:r>
@@ -5686,9 +5882,15 @@
     <w:p>
       <w:pPr>
         <w:pStyle w:val="Ttulo2"/>
-      </w:pPr>
-      <w:bookmarkStart w:id="3" w:name="_Toc182595154"/>
+        <w:rPr>
+          <w:rFonts w:cs="Arial"/>
+        </w:rPr>
+      </w:pPr>
+      <w:bookmarkStart w:id="3" w:name="_Toc183161593"/>
       <w:r>
+        <w:rPr>
+          <w:rFonts w:cs="Arial"/>
+        </w:rPr>
         <w:t>diagrama de casos de uso</w:t>
       </w:r>
       <w:bookmarkEnd w:id="3"/>
@@ -5696,16 +5898,21 @@
     <w:p>
       <w:pPr>
         <w:pStyle w:val="ABNT-Corpodetexto"/>
+        <w:jc w:val="center"/>
+        <w:rPr>
+          <w:rFonts w:cs="Arial"/>
+        </w:rPr>
       </w:pPr>
       <w:r>
         <w:rPr>
+          <w:rFonts w:cs="Arial"/>
           <w:noProof/>
         </w:rPr>
         <w:drawing>
-          <wp:inline distT="0" distB="0" distL="0" distR="0" wp14:anchorId="01F66C45" wp14:editId="737EDD7A">
-            <wp:extent cx="5760085" cy="6234430"/>
-            <wp:effectExtent l="0" t="0" r="0" b="0"/>
-            <wp:docPr id="67743043" name="Imagem 1" descr="Diagrama&#10;&#10;Descrição gerada automaticamente"/>
+          <wp:inline distT="0" distB="0" distL="0" distR="0" wp14:anchorId="01F66C45" wp14:editId="79F91F5C">
+            <wp:extent cx="3486026" cy="6234430"/>
+            <wp:effectExtent l="0" t="0" r="635" b="0"/>
+            <wp:docPr id="67743043" name="Imagem 1"/>
             <wp:cNvGraphicFramePr>
               <a:graphicFrameLocks xmlns:a="http://schemas.openxmlformats.org/drawingml/2006/main" noChangeAspect="1"/>
             </wp:cNvGraphicFramePr>
@@ -5713,7 +5920,7 @@
               <a:graphicData uri="http://schemas.openxmlformats.org/drawingml/2006/picture">
                 <pic:pic xmlns:pic="http://schemas.openxmlformats.org/drawingml/2006/picture">
                   <pic:nvPicPr>
-                    <pic:cNvPr id="67743043" name="Imagem 1" descr="Diagrama&#10;&#10;Descrição gerada automaticamente"/>
+                    <pic:cNvPr id="67743043" name="Imagem 1"/>
                     <pic:cNvPicPr/>
                   </pic:nvPicPr>
                   <pic:blipFill>
@@ -5731,7 +5938,7 @@
                   <pic:spPr>
                     <a:xfrm>
                       <a:off x="0" y="0"/>
-                      <a:ext cx="5760085" cy="6234430"/>
+                      <a:ext cx="3486026" cy="6234430"/>
                     </a:xfrm>
                     <a:prstGeom prst="rect">
                       <a:avLst/>
@@ -5747,9 +5954,15 @@
     <w:p>
       <w:pPr>
         <w:pStyle w:val="Ttulo2"/>
-      </w:pPr>
-      <w:bookmarkStart w:id="4" w:name="_Toc182595155"/>
+        <w:rPr>
+          <w:rFonts w:cs="Arial"/>
+        </w:rPr>
+      </w:pPr>
+      <w:bookmarkStart w:id="4" w:name="_Toc183161594"/>
       <w:r>
+        <w:rPr>
+          <w:rFonts w:cs="Arial"/>
+        </w:rPr>
         <w:t>fluxo de eventos</w:t>
       </w:r>
       <w:bookmarkEnd w:id="4"/>
@@ -5757,18 +5970,21 @@
     <w:p>
       <w:pPr>
         <w:pStyle w:val="Ttulo3"/>
-      </w:pPr>
-      <w:bookmarkStart w:id="5" w:name="_Toc182595156"/>
+        <w:rPr>
+          <w:rFonts w:cs="Arial"/>
+        </w:rPr>
+      </w:pPr>
+      <w:bookmarkStart w:id="5" w:name="_Toc183161595"/>
       <w:r>
-        <w:t xml:space="preserve">RF01 </w:t>
+        <w:rPr>
+          <w:rFonts w:cs="Arial"/>
+        </w:rPr>
+        <w:t xml:space="preserve">RF01 – </w:t>
       </w:r>
       <w:r>
-        <w:t>–</w:t>
-      </w:r>
-      <w:r>
-        <w:t xml:space="preserve"> </w:t>
-      </w:r>
-      <w:r>
+        <w:rPr>
+          <w:rFonts w:cs="Arial"/>
+        </w:rPr>
         <w:t>Reservar Sala</w:t>
       </w:r>
       <w:bookmarkEnd w:id="5"/>
@@ -5776,8 +5992,14 @@
     <w:p>
       <w:pPr>
         <w:pStyle w:val="ABNT-Corpodetexto"/>
+        <w:rPr>
+          <w:rFonts w:cs="Arial"/>
+        </w:rPr>
       </w:pPr>
       <w:r>
+        <w:rPr>
+          <w:rFonts w:cs="Arial"/>
+        </w:rPr>
         <w:t>O sistema deve permitir que o usuário reserve uma sala, solicitando o número da sala, data e hora de início e fim da reserva.</w:t>
       </w:r>
     </w:p>
@@ -7330,27 +7552,39 @@
     <w:p>
       <w:pPr>
         <w:pStyle w:val="Ttulo3"/>
-      </w:pPr>
-      <w:bookmarkStart w:id="6" w:name="_Toc182595157"/>
+        <w:rPr>
+          <w:rFonts w:cs="Arial"/>
+        </w:rPr>
+      </w:pPr>
+      <w:bookmarkStart w:id="6" w:name="_Toc183161596"/>
       <w:r>
+        <w:rPr>
+          <w:rFonts w:cs="Arial"/>
+        </w:rPr>
         <w:t>R</w:t>
       </w:r>
       <w:r>
+        <w:rPr>
+          <w:rFonts w:cs="Arial"/>
+        </w:rPr>
         <w:t>F0</w:t>
       </w:r>
       <w:r>
+        <w:rPr>
+          <w:rFonts w:cs="Arial"/>
+        </w:rPr>
         <w:t>2</w:t>
       </w:r>
       <w:r>
-        <w:t xml:space="preserve"> </w:t>
+        <w:rPr>
+          <w:rFonts w:cs="Arial"/>
+        </w:rPr>
+        <w:t xml:space="preserve"> – </w:t>
       </w:r>
       <w:r>
-        <w:t>–</w:t>
-      </w:r>
-      <w:r>
-        <w:t xml:space="preserve"> </w:t>
-      </w:r>
-      <w:r>
+        <w:rPr>
+          <w:rFonts w:cs="Arial"/>
+        </w:rPr>
         <w:t>Alterar Reserva</w:t>
       </w:r>
       <w:bookmarkEnd w:id="6"/>
@@ -7358,8 +7592,14 @@
     <w:p>
       <w:pPr>
         <w:pStyle w:val="ABNT-Corpodetexto"/>
+        <w:rPr>
+          <w:rFonts w:cs="Arial"/>
+        </w:rPr>
       </w:pPr>
       <w:r>
+        <w:rPr>
+          <w:rFonts w:cs="Arial"/>
+        </w:rPr>
         <w:t>O sistema deve permitir que o usuário altere uma reserva já efetuada, solicitando a seleção da reserva e os dados a serem alterados, como data e hora de início e fim da reserva, além do tipo de sala.</w:t>
       </w:r>
     </w:p>
@@ -7475,14 +7715,14 @@
             <w:pPr>
               <w:spacing w:after="0" w:line="240" w:lineRule="auto"/>
               <w:rPr>
-                <w:rFonts w:ascii="Aptos Narrow" w:eastAsia="Times New Roman" w:hAnsi="Aptos Narrow" w:cs="Times New Roman"/>
-                <w:color w:val="000000"/>
-                <w:lang w:eastAsia="pt-BR"/>
-              </w:rPr>
-            </w:pPr>
-            <w:r>
-              <w:rPr>
-                <w:rFonts w:ascii="Aptos Narrow" w:eastAsia="Times New Roman" w:hAnsi="Aptos Narrow" w:cs="Times New Roman"/>
+                <w:rFonts w:ascii="Arial" w:eastAsia="Times New Roman" w:hAnsi="Arial" w:cs="Arial"/>
+                <w:color w:val="000000"/>
+                <w:lang w:eastAsia="pt-BR"/>
+              </w:rPr>
+            </w:pPr>
+            <w:r>
+              <w:rPr>
+                <w:rFonts w:ascii="Arial" w:eastAsia="Times New Roman" w:hAnsi="Arial" w:cs="Arial"/>
                 <w:color w:val="000000"/>
                 <w:lang w:eastAsia="pt-BR"/>
               </w:rPr>
@@ -7545,14 +7785,14 @@
             <w:pPr>
               <w:spacing w:after="0" w:line="240" w:lineRule="auto"/>
               <w:rPr>
-                <w:rFonts w:ascii="Aptos Narrow" w:eastAsia="Times New Roman" w:hAnsi="Aptos Narrow" w:cs="Times New Roman"/>
-                <w:color w:val="000000"/>
-                <w:lang w:eastAsia="pt-BR"/>
-              </w:rPr>
-            </w:pPr>
-            <w:r>
-              <w:rPr>
-                <w:rFonts w:ascii="Aptos Narrow" w:eastAsia="Times New Roman" w:hAnsi="Aptos Narrow" w:cs="Times New Roman"/>
+                <w:rFonts w:ascii="Arial" w:eastAsia="Times New Roman" w:hAnsi="Arial" w:cs="Arial"/>
+                <w:color w:val="000000"/>
+                <w:lang w:eastAsia="pt-BR"/>
+              </w:rPr>
+            </w:pPr>
+            <w:r>
+              <w:rPr>
+                <w:rFonts w:ascii="Arial" w:eastAsia="Times New Roman" w:hAnsi="Arial" w:cs="Arial"/>
                 <w:color w:val="000000"/>
                 <w:lang w:eastAsia="pt-BR"/>
               </w:rPr>
@@ -7615,14 +7855,14 @@
             <w:pPr>
               <w:spacing w:after="0" w:line="240" w:lineRule="auto"/>
               <w:rPr>
-                <w:rFonts w:ascii="Aptos Narrow" w:eastAsia="Times New Roman" w:hAnsi="Aptos Narrow" w:cs="Times New Roman"/>
-                <w:color w:val="000000"/>
-                <w:lang w:eastAsia="pt-BR"/>
-              </w:rPr>
-            </w:pPr>
-            <w:r>
-              <w:rPr>
-                <w:rFonts w:ascii="Aptos Narrow" w:eastAsia="Times New Roman" w:hAnsi="Aptos Narrow" w:cs="Times New Roman"/>
+                <w:rFonts w:ascii="Arial" w:eastAsia="Times New Roman" w:hAnsi="Arial" w:cs="Arial"/>
+                <w:color w:val="000000"/>
+                <w:lang w:eastAsia="pt-BR"/>
+              </w:rPr>
+            </w:pPr>
+            <w:r>
+              <w:rPr>
+                <w:rFonts w:ascii="Arial" w:eastAsia="Times New Roman" w:hAnsi="Arial" w:cs="Arial"/>
                 <w:color w:val="000000"/>
                 <w:lang w:eastAsia="pt-BR"/>
               </w:rPr>
@@ -7685,14 +7925,14 @@
             <w:pPr>
               <w:spacing w:after="0" w:line="240" w:lineRule="auto"/>
               <w:rPr>
-                <w:rFonts w:ascii="Aptos Narrow" w:eastAsia="Times New Roman" w:hAnsi="Aptos Narrow" w:cs="Times New Roman"/>
-                <w:color w:val="000000"/>
-                <w:lang w:eastAsia="pt-BR"/>
-              </w:rPr>
-            </w:pPr>
-            <w:r>
-              <w:rPr>
-                <w:rFonts w:ascii="Aptos Narrow" w:eastAsia="Times New Roman" w:hAnsi="Aptos Narrow" w:cs="Times New Roman"/>
+                <w:rFonts w:ascii="Arial" w:eastAsia="Times New Roman" w:hAnsi="Arial" w:cs="Arial"/>
+                <w:color w:val="000000"/>
+                <w:lang w:eastAsia="pt-BR"/>
+              </w:rPr>
+            </w:pPr>
+            <w:r>
+              <w:rPr>
+                <w:rFonts w:ascii="Arial" w:eastAsia="Times New Roman" w:hAnsi="Arial" w:cs="Arial"/>
                 <w:color w:val="000000"/>
                 <w:lang w:eastAsia="pt-BR"/>
               </w:rPr>
@@ -7755,14 +7995,14 @@
             <w:pPr>
               <w:spacing w:after="0" w:line="240" w:lineRule="auto"/>
               <w:rPr>
-                <w:rFonts w:ascii="Aptos Narrow" w:eastAsia="Times New Roman" w:hAnsi="Aptos Narrow" w:cs="Times New Roman"/>
-                <w:color w:val="000000"/>
-                <w:lang w:eastAsia="pt-BR"/>
-              </w:rPr>
-            </w:pPr>
-            <w:r>
-              <w:rPr>
-                <w:rFonts w:ascii="Aptos Narrow" w:eastAsia="Times New Roman" w:hAnsi="Aptos Narrow" w:cs="Times New Roman"/>
+                <w:rFonts w:ascii="Arial" w:eastAsia="Times New Roman" w:hAnsi="Arial" w:cs="Arial"/>
+                <w:color w:val="000000"/>
+                <w:lang w:eastAsia="pt-BR"/>
+              </w:rPr>
+            </w:pPr>
+            <w:r>
+              <w:rPr>
+                <w:rFonts w:ascii="Arial" w:eastAsia="Times New Roman" w:hAnsi="Arial" w:cs="Arial"/>
                 <w:color w:val="000000"/>
                 <w:lang w:eastAsia="pt-BR"/>
               </w:rPr>
@@ -7825,14 +8065,14 @@
             <w:pPr>
               <w:spacing w:after="0" w:line="240" w:lineRule="auto"/>
               <w:rPr>
-                <w:rFonts w:ascii="Aptos Narrow" w:eastAsia="Times New Roman" w:hAnsi="Aptos Narrow" w:cs="Times New Roman"/>
-                <w:color w:val="000000"/>
-                <w:lang w:eastAsia="pt-BR"/>
-              </w:rPr>
-            </w:pPr>
-            <w:r>
-              <w:rPr>
-                <w:rFonts w:ascii="Aptos Narrow" w:eastAsia="Times New Roman" w:hAnsi="Aptos Narrow" w:cs="Times New Roman"/>
+                <w:rFonts w:ascii="Arial" w:eastAsia="Times New Roman" w:hAnsi="Arial" w:cs="Arial"/>
+                <w:color w:val="000000"/>
+                <w:lang w:eastAsia="pt-BR"/>
+              </w:rPr>
+            </w:pPr>
+            <w:r>
+              <w:rPr>
+                <w:rFonts w:ascii="Arial" w:eastAsia="Times New Roman" w:hAnsi="Arial" w:cs="Arial"/>
                 <w:color w:val="000000"/>
                 <w:lang w:eastAsia="pt-BR"/>
               </w:rPr>
@@ -7895,14 +8135,14 @@
             <w:pPr>
               <w:spacing w:after="0" w:line="240" w:lineRule="auto"/>
               <w:rPr>
-                <w:rFonts w:ascii="Aptos Narrow" w:eastAsia="Times New Roman" w:hAnsi="Aptos Narrow" w:cs="Times New Roman"/>
-                <w:color w:val="000000"/>
-                <w:lang w:eastAsia="pt-BR"/>
-              </w:rPr>
-            </w:pPr>
-            <w:r>
-              <w:rPr>
-                <w:rFonts w:ascii="Aptos Narrow" w:eastAsia="Times New Roman" w:hAnsi="Aptos Narrow" w:cs="Times New Roman"/>
+                <w:rFonts w:ascii="Arial" w:eastAsia="Times New Roman" w:hAnsi="Arial" w:cs="Arial"/>
+                <w:color w:val="000000"/>
+                <w:lang w:eastAsia="pt-BR"/>
+              </w:rPr>
+            </w:pPr>
+            <w:r>
+              <w:rPr>
+                <w:rFonts w:ascii="Arial" w:eastAsia="Times New Roman" w:hAnsi="Arial" w:cs="Arial"/>
                 <w:color w:val="000000"/>
                 <w:lang w:eastAsia="pt-BR"/>
               </w:rPr>
@@ -7965,14 +8205,14 @@
             <w:pPr>
               <w:spacing w:after="0" w:line="240" w:lineRule="auto"/>
               <w:rPr>
-                <w:rFonts w:ascii="Aptos Narrow" w:eastAsia="Times New Roman" w:hAnsi="Aptos Narrow" w:cs="Times New Roman"/>
-                <w:color w:val="000000"/>
-                <w:lang w:eastAsia="pt-BR"/>
-              </w:rPr>
-            </w:pPr>
-            <w:r>
-              <w:rPr>
-                <w:rFonts w:ascii="Aptos Narrow" w:eastAsia="Times New Roman" w:hAnsi="Aptos Narrow" w:cs="Times New Roman"/>
+                <w:rFonts w:ascii="Arial" w:eastAsia="Times New Roman" w:hAnsi="Arial" w:cs="Arial"/>
+                <w:color w:val="000000"/>
+                <w:lang w:eastAsia="pt-BR"/>
+              </w:rPr>
+            </w:pPr>
+            <w:r>
+              <w:rPr>
+                <w:rFonts w:ascii="Arial" w:eastAsia="Times New Roman" w:hAnsi="Arial" w:cs="Arial"/>
                 <w:color w:val="000000"/>
                 <w:lang w:eastAsia="pt-BR"/>
               </w:rPr>
@@ -8035,14 +8275,14 @@
             <w:pPr>
               <w:spacing w:after="0" w:line="240" w:lineRule="auto"/>
               <w:rPr>
-                <w:rFonts w:ascii="Aptos Narrow" w:eastAsia="Times New Roman" w:hAnsi="Aptos Narrow" w:cs="Times New Roman"/>
-                <w:color w:val="000000"/>
-                <w:lang w:eastAsia="pt-BR"/>
-              </w:rPr>
-            </w:pPr>
-            <w:r>
-              <w:rPr>
-                <w:rFonts w:ascii="Aptos Narrow" w:eastAsia="Times New Roman" w:hAnsi="Aptos Narrow" w:cs="Times New Roman"/>
+                <w:rFonts w:ascii="Arial" w:eastAsia="Times New Roman" w:hAnsi="Arial" w:cs="Arial"/>
+                <w:color w:val="000000"/>
+                <w:lang w:eastAsia="pt-BR"/>
+              </w:rPr>
+            </w:pPr>
+            <w:r>
+              <w:rPr>
+                <w:rFonts w:ascii="Arial" w:eastAsia="Times New Roman" w:hAnsi="Arial" w:cs="Arial"/>
                 <w:color w:val="000000"/>
                 <w:lang w:eastAsia="pt-BR"/>
               </w:rPr>
@@ -8105,14 +8345,14 @@
             <w:pPr>
               <w:spacing w:after="0" w:line="240" w:lineRule="auto"/>
               <w:rPr>
-                <w:rFonts w:ascii="Aptos Narrow" w:eastAsia="Times New Roman" w:hAnsi="Aptos Narrow" w:cs="Times New Roman"/>
-                <w:color w:val="000000"/>
-                <w:lang w:eastAsia="pt-BR"/>
-              </w:rPr>
-            </w:pPr>
-            <w:r>
-              <w:rPr>
-                <w:rFonts w:ascii="Aptos Narrow" w:eastAsia="Times New Roman" w:hAnsi="Aptos Narrow" w:cs="Times New Roman"/>
+                <w:rFonts w:ascii="Arial" w:eastAsia="Times New Roman" w:hAnsi="Arial" w:cs="Arial"/>
+                <w:color w:val="000000"/>
+                <w:lang w:eastAsia="pt-BR"/>
+              </w:rPr>
+            </w:pPr>
+            <w:r>
+              <w:rPr>
+                <w:rFonts w:ascii="Arial" w:eastAsia="Times New Roman" w:hAnsi="Arial" w:cs="Arial"/>
                 <w:color w:val="000000"/>
                 <w:lang w:eastAsia="pt-BR"/>
               </w:rPr>
@@ -8121,7 +8361,7 @@
             <w:proofErr w:type="spellStart"/>
             <w:r>
               <w:rPr>
-                <w:rFonts w:ascii="Aptos Narrow" w:eastAsia="Times New Roman" w:hAnsi="Aptos Narrow" w:cs="Times New Roman"/>
+                <w:rFonts w:ascii="Arial" w:eastAsia="Times New Roman" w:hAnsi="Arial" w:cs="Arial"/>
                 <w:color w:val="000000"/>
                 <w:lang w:eastAsia="pt-BR"/>
               </w:rPr>
@@ -8130,7 +8370,7 @@
             <w:proofErr w:type="spellEnd"/>
             <w:r>
               <w:rPr>
-                <w:rFonts w:ascii="Aptos Narrow" w:eastAsia="Times New Roman" w:hAnsi="Aptos Narrow" w:cs="Times New Roman"/>
+                <w:rFonts w:ascii="Arial" w:eastAsia="Times New Roman" w:hAnsi="Arial" w:cs="Arial"/>
                 <w:color w:val="000000"/>
                 <w:lang w:eastAsia="pt-BR"/>
               </w:rPr>
@@ -8193,14 +8433,14 @@
             <w:pPr>
               <w:spacing w:after="0" w:line="240" w:lineRule="auto"/>
               <w:rPr>
-                <w:rFonts w:ascii="Aptos Narrow" w:eastAsia="Times New Roman" w:hAnsi="Aptos Narrow" w:cs="Times New Roman"/>
-                <w:color w:val="000000"/>
-                <w:lang w:eastAsia="pt-BR"/>
-              </w:rPr>
-            </w:pPr>
-            <w:r>
-              <w:rPr>
-                <w:rFonts w:ascii="Aptos Narrow" w:eastAsia="Times New Roman" w:hAnsi="Aptos Narrow" w:cs="Times New Roman"/>
+                <w:rFonts w:ascii="Arial" w:eastAsia="Times New Roman" w:hAnsi="Arial" w:cs="Arial"/>
+                <w:color w:val="000000"/>
+                <w:lang w:eastAsia="pt-BR"/>
+              </w:rPr>
+            </w:pPr>
+            <w:r>
+              <w:rPr>
+                <w:rFonts w:ascii="Arial" w:eastAsia="Times New Roman" w:hAnsi="Arial" w:cs="Arial"/>
                 <w:color w:val="000000"/>
                 <w:lang w:eastAsia="pt-BR"/>
               </w:rPr>
@@ -8243,7 +8483,6 @@
                 <w:szCs w:val="20"/>
                 <w:lang w:eastAsia="pt-BR"/>
               </w:rPr>
-              <w:lastRenderedPageBreak/>
               <w:t>12</w:t>
             </w:r>
           </w:p>
@@ -8264,14 +8503,14 @@
             <w:pPr>
               <w:spacing w:after="0" w:line="240" w:lineRule="auto"/>
               <w:rPr>
-                <w:rFonts w:ascii="Aptos Narrow" w:eastAsia="Times New Roman" w:hAnsi="Aptos Narrow" w:cs="Times New Roman"/>
-                <w:color w:val="000000"/>
-                <w:lang w:eastAsia="pt-BR"/>
-              </w:rPr>
-            </w:pPr>
-            <w:r>
-              <w:rPr>
-                <w:rFonts w:ascii="Aptos Narrow" w:eastAsia="Times New Roman" w:hAnsi="Aptos Narrow" w:cs="Times New Roman"/>
+                <w:rFonts w:ascii="Arial" w:eastAsia="Times New Roman" w:hAnsi="Arial" w:cs="Arial"/>
+                <w:color w:val="000000"/>
+                <w:lang w:eastAsia="pt-BR"/>
+              </w:rPr>
+            </w:pPr>
+            <w:r>
+              <w:rPr>
+                <w:rFonts w:ascii="Arial" w:eastAsia="Times New Roman" w:hAnsi="Arial" w:cs="Arial"/>
                 <w:color w:val="000000"/>
                 <w:lang w:eastAsia="pt-BR"/>
               </w:rPr>
@@ -8314,6 +8553,7 @@
                 <w:szCs w:val="20"/>
                 <w:lang w:eastAsia="pt-BR"/>
               </w:rPr>
+              <w:lastRenderedPageBreak/>
               <w:t>13</w:t>
             </w:r>
           </w:p>
@@ -8334,14 +8574,14 @@
             <w:pPr>
               <w:spacing w:after="0" w:line="240" w:lineRule="auto"/>
               <w:rPr>
-                <w:rFonts w:ascii="Aptos Narrow" w:eastAsia="Times New Roman" w:hAnsi="Aptos Narrow" w:cs="Times New Roman"/>
-                <w:color w:val="000000"/>
-                <w:lang w:eastAsia="pt-BR"/>
-              </w:rPr>
-            </w:pPr>
-            <w:r>
-              <w:rPr>
-                <w:rFonts w:ascii="Aptos Narrow" w:eastAsia="Times New Roman" w:hAnsi="Aptos Narrow" w:cs="Times New Roman"/>
+                <w:rFonts w:ascii="Arial" w:eastAsia="Times New Roman" w:hAnsi="Arial" w:cs="Arial"/>
+                <w:color w:val="000000"/>
+                <w:lang w:eastAsia="pt-BR"/>
+              </w:rPr>
+            </w:pPr>
+            <w:r>
+              <w:rPr>
+                <w:rFonts w:ascii="Arial" w:eastAsia="Times New Roman" w:hAnsi="Arial" w:cs="Arial"/>
                 <w:color w:val="000000"/>
                 <w:lang w:eastAsia="pt-BR"/>
               </w:rPr>
@@ -8352,7 +8592,7 @@
             <w:pPr>
               <w:spacing w:after="0" w:line="240" w:lineRule="auto"/>
               <w:rPr>
-                <w:rFonts w:ascii="Aptos Narrow" w:eastAsia="Times New Roman" w:hAnsi="Aptos Narrow" w:cs="Times New Roman"/>
+                <w:rFonts w:ascii="Arial" w:eastAsia="Times New Roman" w:hAnsi="Arial" w:cs="Arial"/>
                 <w:color w:val="000000"/>
                 <w:lang w:eastAsia="pt-BR"/>
               </w:rPr>
@@ -8637,18 +8877,17 @@
                 <w:szCs w:val="20"/>
                 <w:lang w:eastAsia="pt-BR"/>
               </w:rPr>
-              <w:t>4a.1 - O usuário opta por cancelar a operação de alteração.</w:t>
-            </w:r>
-            <w:r>
-              <w:rPr>
-                <w:rFonts w:ascii="Arial" w:eastAsia="Times New Roman" w:hAnsi="Arial" w:cs="Arial"/>
-                <w:color w:val="000000"/>
-                <w:sz w:val="20"/>
-                <w:szCs w:val="20"/>
-                <w:lang w:eastAsia="pt-BR"/>
-              </w:rPr>
-              <w:br/>
-              <w:t>4a.2 - O sistema retorna ao menu inicial.</w:t>
+              <w:t xml:space="preserve">4a.1 - </w:t>
+            </w:r>
+            <w:r>
+              <w:rPr>
+                <w:rFonts w:ascii="Arial" w:eastAsia="Times New Roman" w:hAnsi="Arial" w:cs="Arial"/>
+                <w:color w:val="000000"/>
+                <w:sz w:val="20"/>
+                <w:szCs w:val="20"/>
+                <w:lang w:eastAsia="pt-BR"/>
+              </w:rPr>
+              <w:t>O sistema retorna ao menu inicial.</w:t>
             </w:r>
           </w:p>
           <w:p>
@@ -8740,51 +8979,69 @@
                 <w:szCs w:val="20"/>
                 <w:lang w:eastAsia="pt-BR"/>
               </w:rPr>
-              <w:t>6a.1 - O sistema não encontra reservas para o usuário no banco de dados.</w:t>
-            </w:r>
-          </w:p>
-          <w:p>
-            <w:pPr>
-              <w:spacing w:after="0" w:line="240" w:lineRule="auto"/>
-              <w:rPr>
-                <w:rFonts w:ascii="Arial" w:eastAsia="Times New Roman" w:hAnsi="Arial" w:cs="Arial"/>
-                <w:color w:val="000000"/>
-                <w:sz w:val="20"/>
-                <w:szCs w:val="20"/>
-                <w:lang w:eastAsia="pt-BR"/>
-              </w:rPr>
-            </w:pPr>
-            <w:r>
-              <w:rPr>
-                <w:rFonts w:ascii="Arial" w:eastAsia="Times New Roman" w:hAnsi="Arial" w:cs="Arial"/>
-                <w:color w:val="000000"/>
-                <w:sz w:val="20"/>
-                <w:szCs w:val="20"/>
-                <w:lang w:eastAsia="pt-BR"/>
-              </w:rPr>
-              <w:t>6a.2 - O sistema exibe uma mensagem informando a ausência de reservas.</w:t>
-            </w:r>
-          </w:p>
-          <w:p>
-            <w:pPr>
-              <w:spacing w:after="0" w:line="240" w:lineRule="auto"/>
-              <w:rPr>
-                <w:rFonts w:ascii="Arial" w:eastAsia="Times New Roman" w:hAnsi="Arial" w:cs="Arial"/>
-                <w:color w:val="000000"/>
-                <w:sz w:val="20"/>
-                <w:szCs w:val="20"/>
-                <w:lang w:eastAsia="pt-BR"/>
-              </w:rPr>
-            </w:pPr>
-            <w:r>
-              <w:rPr>
-                <w:rFonts w:ascii="Arial" w:eastAsia="Times New Roman" w:hAnsi="Arial" w:cs="Arial"/>
-                <w:color w:val="000000"/>
-                <w:sz w:val="20"/>
-                <w:szCs w:val="20"/>
-                <w:lang w:eastAsia="pt-BR"/>
-              </w:rPr>
-              <w:t>6a.3 - O sistema retorna ao menu de opções do usuário.</w:t>
+              <w:t>6a.</w:t>
+            </w:r>
+            <w:r>
+              <w:rPr>
+                <w:rFonts w:ascii="Arial" w:eastAsia="Times New Roman" w:hAnsi="Arial" w:cs="Arial"/>
+                <w:color w:val="000000"/>
+                <w:sz w:val="20"/>
+                <w:szCs w:val="20"/>
+                <w:lang w:eastAsia="pt-BR"/>
+              </w:rPr>
+              <w:t>1</w:t>
+            </w:r>
+            <w:r>
+              <w:rPr>
+                <w:rFonts w:ascii="Arial" w:eastAsia="Times New Roman" w:hAnsi="Arial" w:cs="Arial"/>
+                <w:color w:val="000000"/>
+                <w:sz w:val="20"/>
+                <w:szCs w:val="20"/>
+                <w:lang w:eastAsia="pt-BR"/>
+              </w:rPr>
+              <w:t xml:space="preserve"> - O sistema exibe uma mensagem informando a ausência de reservas.</w:t>
+            </w:r>
+          </w:p>
+          <w:p>
+            <w:pPr>
+              <w:spacing w:after="0" w:line="240" w:lineRule="auto"/>
+              <w:rPr>
+                <w:rFonts w:ascii="Arial" w:eastAsia="Times New Roman" w:hAnsi="Arial" w:cs="Arial"/>
+                <w:color w:val="000000"/>
+                <w:sz w:val="20"/>
+                <w:szCs w:val="20"/>
+                <w:lang w:eastAsia="pt-BR"/>
+              </w:rPr>
+            </w:pPr>
+            <w:r>
+              <w:rPr>
+                <w:rFonts w:ascii="Arial" w:eastAsia="Times New Roman" w:hAnsi="Arial" w:cs="Arial"/>
+                <w:color w:val="000000"/>
+                <w:sz w:val="20"/>
+                <w:szCs w:val="20"/>
+                <w:lang w:eastAsia="pt-BR"/>
+              </w:rPr>
+              <w:t>6a.</w:t>
+            </w:r>
+            <w:r>
+              <w:rPr>
+                <w:rFonts w:ascii="Arial" w:eastAsia="Times New Roman" w:hAnsi="Arial" w:cs="Arial"/>
+                <w:color w:val="000000"/>
+                <w:sz w:val="20"/>
+                <w:szCs w:val="20"/>
+                <w:lang w:eastAsia="pt-BR"/>
+              </w:rPr>
+              <w:t>2</w:t>
+            </w:r>
+            <w:r>
+              <w:rPr>
+                <w:rFonts w:ascii="Arial" w:eastAsia="Times New Roman" w:hAnsi="Arial" w:cs="Arial"/>
+                <w:color w:val="000000"/>
+                <w:sz w:val="20"/>
+                <w:szCs w:val="20"/>
+                <w:lang w:eastAsia="pt-BR"/>
+              </w:rPr>
+              <w:t xml:space="preserve"> - O sistema retorna ao menu de opções do usuário.</w:t>
             </w:r>
           </w:p>
           <w:p>
@@ -8868,148 +9125,9 @@
                 <w:szCs w:val="20"/>
                 <w:lang w:eastAsia="pt-BR"/>
               </w:rPr>
-              <w:t>a - Dados inválidos para alteração:</w:t>
-            </w:r>
-          </w:p>
-          <w:p>
-            <w:pPr>
-              <w:spacing w:after="0" w:line="240" w:lineRule="auto"/>
-              <w:rPr>
-                <w:rFonts w:ascii="Arial" w:eastAsia="Times New Roman" w:hAnsi="Arial" w:cs="Arial"/>
-                <w:color w:val="000000"/>
-                <w:sz w:val="20"/>
-                <w:szCs w:val="20"/>
-                <w:lang w:eastAsia="pt-BR"/>
-              </w:rPr>
-            </w:pPr>
-            <w:r>
-              <w:rPr>
-                <w:rFonts w:ascii="Arial" w:eastAsia="Times New Roman" w:hAnsi="Arial" w:cs="Arial"/>
-                <w:color w:val="000000"/>
-                <w:sz w:val="20"/>
-                <w:szCs w:val="20"/>
-                <w:lang w:eastAsia="pt-BR"/>
-              </w:rPr>
-              <w:t>9</w:t>
-            </w:r>
-            <w:r>
-              <w:rPr>
-                <w:rFonts w:ascii="Arial" w:eastAsia="Times New Roman" w:hAnsi="Arial" w:cs="Arial"/>
-                <w:color w:val="000000"/>
-                <w:sz w:val="20"/>
-                <w:szCs w:val="20"/>
-                <w:lang w:eastAsia="pt-BR"/>
-              </w:rPr>
-              <w:t>a.1 - O sistema detecta que as novas informações (data ou horário de início/fim) estão incorretas.</w:t>
-            </w:r>
-          </w:p>
-          <w:p>
-            <w:pPr>
-              <w:spacing w:after="0" w:line="240" w:lineRule="auto"/>
-              <w:rPr>
-                <w:rFonts w:ascii="Arial" w:eastAsia="Times New Roman" w:hAnsi="Arial" w:cs="Arial"/>
-                <w:color w:val="000000"/>
-                <w:sz w:val="20"/>
-                <w:szCs w:val="20"/>
-                <w:lang w:eastAsia="pt-BR"/>
-              </w:rPr>
-            </w:pPr>
-            <w:r>
-              <w:rPr>
-                <w:rFonts w:ascii="Arial" w:eastAsia="Times New Roman" w:hAnsi="Arial" w:cs="Arial"/>
-                <w:color w:val="000000"/>
-                <w:sz w:val="20"/>
-                <w:szCs w:val="20"/>
-                <w:lang w:eastAsia="pt-BR"/>
-              </w:rPr>
-              <w:t>9</w:t>
-            </w:r>
-            <w:r>
-              <w:rPr>
-                <w:rFonts w:ascii="Arial" w:eastAsia="Times New Roman" w:hAnsi="Arial" w:cs="Arial"/>
-                <w:color w:val="000000"/>
-                <w:sz w:val="20"/>
-                <w:szCs w:val="20"/>
-                <w:lang w:eastAsia="pt-BR"/>
-              </w:rPr>
-              <w:t>a.2 - O sistema exibe uma mensagem de erro detalhando as informações inválidas.</w:t>
-            </w:r>
-          </w:p>
-          <w:p>
-            <w:pPr>
-              <w:spacing w:after="0" w:line="240" w:lineRule="auto"/>
-              <w:rPr>
-                <w:rFonts w:ascii="Arial" w:eastAsia="Times New Roman" w:hAnsi="Arial" w:cs="Arial"/>
-                <w:color w:val="000000"/>
-                <w:sz w:val="20"/>
-                <w:szCs w:val="20"/>
-                <w:lang w:eastAsia="pt-BR"/>
-              </w:rPr>
-            </w:pPr>
-            <w:r>
-              <w:rPr>
-                <w:rFonts w:ascii="Arial" w:eastAsia="Times New Roman" w:hAnsi="Arial" w:cs="Arial"/>
-                <w:color w:val="000000"/>
-                <w:sz w:val="20"/>
-                <w:szCs w:val="20"/>
-                <w:lang w:eastAsia="pt-BR"/>
-              </w:rPr>
-              <w:t>9</w:t>
-            </w:r>
-            <w:r>
-              <w:rPr>
-                <w:rFonts w:ascii="Arial" w:eastAsia="Times New Roman" w:hAnsi="Arial" w:cs="Arial"/>
-                <w:color w:val="000000"/>
-                <w:sz w:val="20"/>
-                <w:szCs w:val="20"/>
-                <w:lang w:eastAsia="pt-BR"/>
-              </w:rPr>
-              <w:t>a.3 - O sistema retorna ao passo 8 do fluxo normal para que o usuário corrija as informações.</w:t>
-            </w:r>
-          </w:p>
-          <w:p>
-            <w:pPr>
-              <w:spacing w:after="0" w:line="240" w:lineRule="auto"/>
-              <w:rPr>
-                <w:rFonts w:ascii="Arial" w:eastAsia="Times New Roman" w:hAnsi="Arial" w:cs="Arial"/>
-                <w:color w:val="000000"/>
-                <w:sz w:val="20"/>
-                <w:szCs w:val="20"/>
-                <w:lang w:eastAsia="pt-BR"/>
-              </w:rPr>
-            </w:pPr>
-          </w:p>
-          <w:p>
-            <w:pPr>
-              <w:spacing w:after="0" w:line="240" w:lineRule="auto"/>
-              <w:rPr>
-                <w:rFonts w:ascii="Arial" w:eastAsia="Times New Roman" w:hAnsi="Arial" w:cs="Arial"/>
-                <w:color w:val="000000"/>
-                <w:sz w:val="20"/>
-                <w:szCs w:val="20"/>
-                <w:lang w:eastAsia="pt-BR"/>
-              </w:rPr>
-            </w:pPr>
-          </w:p>
-        </w:tc>
-      </w:tr>
-      <w:tr>
-        <w:tc>
-          <w:tcPr>
-            <w:tcW w:w="5000" w:type="pct"/>
-            <w:gridSpan w:val="2"/>
-            <w:tcBorders>
-              <w:top w:val="nil"/>
-              <w:left w:val="single" w:sz="8" w:space="0" w:color="auto"/>
-              <w:bottom w:val="nil"/>
-              <w:right w:val="single" w:sz="8" w:space="0" w:color="auto"/>
-            </w:tcBorders>
-            <w:shd w:val="clear" w:color="auto" w:fill="auto"/>
-            <w:hideMark/>
-          </w:tcPr>
-          <w:p>
-            <w:pPr>
-              <w:spacing w:after="0" w:line="240" w:lineRule="auto"/>
+              <w:t xml:space="preserve">a - </w:t>
+            </w:r>
+            <w:r>
               <w:rPr>
                 <w:rFonts w:ascii="Arial" w:eastAsia="Times New Roman" w:hAnsi="Arial" w:cs="Arial"/>
                 <w:b/>
@@ -9021,7 +9139,8 @@
                 <w:szCs w:val="20"/>
                 <w:lang w:eastAsia="pt-BR"/>
               </w:rPr>
-            </w:pPr>
+              <w:t>O sistema detecta que as novas informações (data ou horário de início/fim) estão incorretas</w:t>
+            </w:r>
             <w:r>
               <w:rPr>
                 <w:rFonts w:ascii="Arial" w:eastAsia="Times New Roman" w:hAnsi="Arial" w:cs="Arial"/>
@@ -9034,51 +9153,59 @@
                 <w:szCs w:val="20"/>
                 <w:lang w:eastAsia="pt-BR"/>
               </w:rPr>
-              <w:t>10a - Sala indisponível no período solicitado:</w:t>
-            </w:r>
-          </w:p>
-          <w:p>
-            <w:pPr>
-              <w:spacing w:after="0" w:line="240" w:lineRule="auto"/>
-              <w:rPr>
-                <w:rFonts w:ascii="Arial" w:eastAsia="Times New Roman" w:hAnsi="Arial" w:cs="Arial"/>
-                <w:color w:val="000000"/>
-                <w:sz w:val="20"/>
-                <w:szCs w:val="20"/>
-                <w:lang w:eastAsia="pt-BR"/>
-              </w:rPr>
-            </w:pPr>
-            <w:r>
-              <w:rPr>
-                <w:rFonts w:ascii="Arial" w:eastAsia="Times New Roman" w:hAnsi="Arial" w:cs="Arial"/>
-                <w:color w:val="000000"/>
-                <w:sz w:val="20"/>
-                <w:szCs w:val="20"/>
-                <w:lang w:eastAsia="pt-BR"/>
-              </w:rPr>
-              <w:t>10a.1 - O sistema detecta que a nova sala escolhida está indisponível no horário desejado.</w:t>
-            </w:r>
-            <w:r>
-              <w:rPr>
-                <w:rFonts w:ascii="Arial" w:eastAsia="Times New Roman" w:hAnsi="Arial" w:cs="Arial"/>
-                <w:color w:val="000000"/>
-                <w:sz w:val="20"/>
-                <w:szCs w:val="20"/>
-                <w:lang w:eastAsia="pt-BR"/>
-              </w:rPr>
-              <w:br/>
-              <w:t>10a.2 - O sistema exibe uma mensagem de erro informando a indisponibilidade.</w:t>
-            </w:r>
-            <w:r>
-              <w:rPr>
-                <w:rFonts w:ascii="Arial" w:eastAsia="Times New Roman" w:hAnsi="Arial" w:cs="Arial"/>
-                <w:color w:val="000000"/>
-                <w:sz w:val="20"/>
-                <w:szCs w:val="20"/>
-                <w:lang w:eastAsia="pt-BR"/>
-              </w:rPr>
-              <w:br/>
-              <w:t>10a.3 - O sistema oferece a opção de selecionar outra sala ou modificar o período, retornando ao passo 8 do fluxo normal.</w:t>
+              <w:t>:</w:t>
+            </w:r>
+          </w:p>
+          <w:p>
+            <w:pPr>
+              <w:spacing w:after="0" w:line="240" w:lineRule="auto"/>
+              <w:rPr>
+                <w:rFonts w:ascii="Arial" w:eastAsia="Times New Roman" w:hAnsi="Arial" w:cs="Arial"/>
+                <w:color w:val="000000"/>
+                <w:sz w:val="20"/>
+                <w:szCs w:val="20"/>
+                <w:lang w:eastAsia="pt-BR"/>
+              </w:rPr>
+            </w:pPr>
+            <w:r>
+              <w:rPr>
+                <w:rFonts w:ascii="Arial" w:eastAsia="Times New Roman" w:hAnsi="Arial" w:cs="Arial"/>
+                <w:color w:val="000000"/>
+                <w:sz w:val="20"/>
+                <w:szCs w:val="20"/>
+                <w:lang w:eastAsia="pt-BR"/>
+              </w:rPr>
+              <w:t>9</w:t>
+            </w:r>
+            <w:r>
+              <w:rPr>
+                <w:rFonts w:ascii="Arial" w:eastAsia="Times New Roman" w:hAnsi="Arial" w:cs="Arial"/>
+                <w:color w:val="000000"/>
+                <w:sz w:val="20"/>
+                <w:szCs w:val="20"/>
+                <w:lang w:eastAsia="pt-BR"/>
+              </w:rPr>
+              <w:t>a.</w:t>
+            </w:r>
+            <w:r>
+              <w:rPr>
+                <w:rFonts w:ascii="Arial" w:eastAsia="Times New Roman" w:hAnsi="Arial" w:cs="Arial"/>
+                <w:color w:val="000000"/>
+                <w:sz w:val="20"/>
+                <w:szCs w:val="20"/>
+                <w:lang w:eastAsia="pt-BR"/>
+              </w:rPr>
+              <w:t>1</w:t>
+            </w:r>
+            <w:r>
+              <w:rPr>
+                <w:rFonts w:ascii="Arial" w:eastAsia="Times New Roman" w:hAnsi="Arial" w:cs="Arial"/>
+                <w:color w:val="000000"/>
+                <w:sz w:val="20"/>
+                <w:szCs w:val="20"/>
+                <w:lang w:eastAsia="pt-BR"/>
+              </w:rPr>
+              <w:t xml:space="preserve"> - O sistema retorna ao passo 8 do fluxo normal para que o usuário corrija as informações.</w:t>
             </w:r>
           </w:p>
           <w:p>
@@ -9115,7 +9242,7 @@
             <w:tcBorders>
               <w:top w:val="nil"/>
               <w:left w:val="single" w:sz="8" w:space="0" w:color="auto"/>
-              <w:bottom w:val="single" w:sz="8" w:space="0" w:color="auto"/>
+              <w:bottom w:val="nil"/>
               <w:right w:val="single" w:sz="8" w:space="0" w:color="auto"/>
             </w:tcBorders>
             <w:shd w:val="clear" w:color="auto" w:fill="auto"/>
@@ -9124,15 +9251,6 @@
           <w:p>
             <w:pPr>
               <w:spacing w:after="0" w:line="240" w:lineRule="auto"/>
-              <w:rPr>
-                <w:rFonts w:ascii="Arial" w:eastAsia="Times New Roman" w:hAnsi="Arial" w:cs="Arial"/>
-                <w:color w:val="000000"/>
-                <w:sz w:val="20"/>
-                <w:szCs w:val="20"/>
-                <w:lang w:eastAsia="pt-BR"/>
-              </w:rPr>
-            </w:pPr>
-            <w:r>
               <w:rPr>
                 <w:rFonts w:ascii="Arial" w:eastAsia="Times New Roman" w:hAnsi="Arial" w:cs="Arial"/>
                 <w:b/>
@@ -9144,6 +9262,158 @@
                 <w:szCs w:val="20"/>
                 <w:lang w:eastAsia="pt-BR"/>
               </w:rPr>
+            </w:pPr>
+            <w:r>
+              <w:rPr>
+                <w:rFonts w:ascii="Arial" w:eastAsia="Times New Roman" w:hAnsi="Arial" w:cs="Arial"/>
+                <w:b/>
+                <w:bCs/>
+                <w:i/>
+                <w:iCs/>
+                <w:color w:val="000000"/>
+                <w:sz w:val="20"/>
+                <w:szCs w:val="20"/>
+                <w:lang w:eastAsia="pt-BR"/>
+              </w:rPr>
+              <w:t>10a - Sala indisponível no período solicitado:</w:t>
+            </w:r>
+          </w:p>
+          <w:p>
+            <w:pPr>
+              <w:spacing w:after="0" w:line="240" w:lineRule="auto"/>
+              <w:rPr>
+                <w:rFonts w:ascii="Arial" w:eastAsia="Times New Roman" w:hAnsi="Arial" w:cs="Arial"/>
+                <w:color w:val="000000"/>
+                <w:sz w:val="20"/>
+                <w:szCs w:val="20"/>
+                <w:lang w:eastAsia="pt-BR"/>
+              </w:rPr>
+            </w:pPr>
+            <w:r>
+              <w:rPr>
+                <w:rFonts w:ascii="Arial" w:eastAsia="Times New Roman" w:hAnsi="Arial" w:cs="Arial"/>
+                <w:color w:val="000000"/>
+                <w:sz w:val="20"/>
+                <w:szCs w:val="20"/>
+                <w:lang w:eastAsia="pt-BR"/>
+              </w:rPr>
+              <w:t>10a.</w:t>
+            </w:r>
+            <w:r>
+              <w:rPr>
+                <w:rFonts w:ascii="Arial" w:eastAsia="Times New Roman" w:hAnsi="Arial" w:cs="Arial"/>
+                <w:color w:val="000000"/>
+                <w:sz w:val="20"/>
+                <w:szCs w:val="20"/>
+                <w:lang w:eastAsia="pt-BR"/>
+              </w:rPr>
+              <w:t>1</w:t>
+            </w:r>
+            <w:r>
+              <w:rPr>
+                <w:rFonts w:ascii="Arial" w:eastAsia="Times New Roman" w:hAnsi="Arial" w:cs="Arial"/>
+                <w:color w:val="000000"/>
+                <w:sz w:val="20"/>
+                <w:szCs w:val="20"/>
+                <w:lang w:eastAsia="pt-BR"/>
+              </w:rPr>
+              <w:t xml:space="preserve"> - O sistema exibe uma mensagem de erro informando a indisponibilidade.</w:t>
+            </w:r>
+            <w:r>
+              <w:rPr>
+                <w:rFonts w:ascii="Arial" w:eastAsia="Times New Roman" w:hAnsi="Arial" w:cs="Arial"/>
+                <w:color w:val="000000"/>
+                <w:sz w:val="20"/>
+                <w:szCs w:val="20"/>
+                <w:lang w:eastAsia="pt-BR"/>
+              </w:rPr>
+              <w:br/>
+              <w:t>10a</w:t>
+            </w:r>
+            <w:r>
+              <w:rPr>
+                <w:rFonts w:ascii="Arial" w:eastAsia="Times New Roman" w:hAnsi="Arial" w:cs="Arial"/>
+                <w:color w:val="000000"/>
+                <w:sz w:val="20"/>
+                <w:szCs w:val="20"/>
+                <w:lang w:eastAsia="pt-BR"/>
+              </w:rPr>
+              <w:t>.2</w:t>
+            </w:r>
+            <w:r>
+              <w:rPr>
+                <w:rFonts w:ascii="Arial" w:eastAsia="Times New Roman" w:hAnsi="Arial" w:cs="Arial"/>
+                <w:color w:val="000000"/>
+                <w:sz w:val="20"/>
+                <w:szCs w:val="20"/>
+                <w:lang w:eastAsia="pt-BR"/>
+              </w:rPr>
+              <w:t xml:space="preserve"> - O sistema oferece a opção de selecionar outra sala ou modificar o período, retornando ao passo 8 do fluxo normal.</w:t>
+            </w:r>
+          </w:p>
+          <w:p>
+            <w:pPr>
+              <w:spacing w:after="0" w:line="240" w:lineRule="auto"/>
+              <w:rPr>
+                <w:rFonts w:ascii="Arial" w:eastAsia="Times New Roman" w:hAnsi="Arial" w:cs="Arial"/>
+                <w:color w:val="000000"/>
+                <w:sz w:val="20"/>
+                <w:szCs w:val="20"/>
+                <w:lang w:eastAsia="pt-BR"/>
+              </w:rPr>
+            </w:pPr>
+          </w:p>
+          <w:p>
+            <w:pPr>
+              <w:spacing w:after="0" w:line="240" w:lineRule="auto"/>
+              <w:rPr>
+                <w:rFonts w:ascii="Arial" w:eastAsia="Times New Roman" w:hAnsi="Arial" w:cs="Arial"/>
+                <w:color w:val="000000"/>
+                <w:sz w:val="20"/>
+                <w:szCs w:val="20"/>
+                <w:lang w:eastAsia="pt-BR"/>
+              </w:rPr>
+            </w:pPr>
+          </w:p>
+        </w:tc>
+      </w:tr>
+      <w:tr>
+        <w:tc>
+          <w:tcPr>
+            <w:tcW w:w="5000" w:type="pct"/>
+            <w:gridSpan w:val="2"/>
+            <w:tcBorders>
+              <w:top w:val="nil"/>
+              <w:left w:val="single" w:sz="8" w:space="0" w:color="auto"/>
+              <w:bottom w:val="single" w:sz="8" w:space="0" w:color="auto"/>
+              <w:right w:val="single" w:sz="8" w:space="0" w:color="auto"/>
+            </w:tcBorders>
+            <w:shd w:val="clear" w:color="auto" w:fill="auto"/>
+            <w:hideMark/>
+          </w:tcPr>
+          <w:p>
+            <w:pPr>
+              <w:spacing w:after="0" w:line="240" w:lineRule="auto"/>
+              <w:rPr>
+                <w:rFonts w:ascii="Arial" w:eastAsia="Times New Roman" w:hAnsi="Arial" w:cs="Arial"/>
+                <w:color w:val="000000"/>
+                <w:sz w:val="20"/>
+                <w:szCs w:val="20"/>
+                <w:lang w:eastAsia="pt-BR"/>
+              </w:rPr>
+            </w:pPr>
+            <w:r>
+              <w:rPr>
+                <w:rFonts w:ascii="Arial" w:eastAsia="Times New Roman" w:hAnsi="Arial" w:cs="Arial"/>
+                <w:b/>
+                <w:bCs/>
+                <w:i/>
+                <w:iCs/>
+                <w:color w:val="000000"/>
+                <w:sz w:val="20"/>
+                <w:szCs w:val="20"/>
+                <w:lang w:eastAsia="pt-BR"/>
+              </w:rPr>
               <w:t>11a - Falha no sistema ao atualizar a reserva:</w:t>
             </w:r>
             <w:r>
@@ -9185,30 +9455,45 @@
     <w:p>
       <w:pPr>
         <w:pStyle w:val="Ttulo3"/>
-      </w:pPr>
-      <w:bookmarkStart w:id="7" w:name="_Toc182595158"/>
+        <w:rPr>
+          <w:rFonts w:cs="Arial"/>
+        </w:rPr>
+      </w:pPr>
+      <w:bookmarkStart w:id="7" w:name="_Toc183161597"/>
       <w:r>
+        <w:rPr>
+          <w:rFonts w:cs="Arial"/>
+        </w:rPr>
         <w:t>RF0</w:t>
       </w:r>
       <w:r>
+        <w:rPr>
+          <w:rFonts w:cs="Arial"/>
+        </w:rPr>
         <w:t>3</w:t>
       </w:r>
       <w:r>
+        <w:rPr>
+          <w:rFonts w:cs="Arial"/>
+        </w:rPr>
+        <w:t xml:space="preserve"> – </w:t>
+      </w:r>
+      <w:r>
+        <w:rPr>
+          <w:rFonts w:cs="Arial"/>
+        </w:rPr>
+        <w:t>Cancelar</w:t>
+      </w:r>
+      <w:r>
+        <w:rPr>
+          <w:rFonts w:cs="Arial"/>
+        </w:rPr>
         <w:t xml:space="preserve"> </w:t>
       </w:r>
       <w:r>
-        <w:t>–</w:t>
-      </w:r>
-      <w:r>
-        <w:t xml:space="preserve"> </w:t>
-      </w:r>
-      <w:r>
-        <w:t>Cancelar</w:t>
-      </w:r>
-      <w:r>
-        <w:t xml:space="preserve"> </w:t>
-      </w:r>
-      <w:r>
+        <w:rPr>
+          <w:rFonts w:cs="Arial"/>
+        </w:rPr>
         <w:t>Reserva</w:t>
       </w:r>
       <w:bookmarkEnd w:id="7"/>
@@ -9216,8 +9501,14 @@
     <w:p>
       <w:pPr>
         <w:pStyle w:val="ABNT-Corpodetexto"/>
+        <w:rPr>
+          <w:rFonts w:cs="Arial"/>
+        </w:rPr>
       </w:pPr>
       <w:r>
+        <w:rPr>
+          <w:rFonts w:cs="Arial"/>
+        </w:rPr>
         <w:t>O sistema deve permitir que o usuário cancele uma reserva já efetuada, solicitando a seleção da reserva a ser cancelada.</w:t>
       </w:r>
     </w:p>
@@ -9981,7 +10272,43 @@
                 <w:sz w:val="20"/>
                 <w:szCs w:val="20"/>
               </w:rPr>
-              <w:t>O sistema remove a reserva do banco de dados.</w:t>
+              <w:t xml:space="preserve">O sistema </w:t>
+            </w:r>
+            <w:r>
+              <w:rPr>
+                <w:rFonts w:ascii="Arial" w:hAnsi="Arial" w:cs="Arial"/>
+                <w:color w:val="000000"/>
+                <w:sz w:val="20"/>
+                <w:szCs w:val="20"/>
+              </w:rPr>
+              <w:t>altera o status da</w:t>
+            </w:r>
+            <w:r>
+              <w:rPr>
+                <w:rFonts w:ascii="Arial" w:hAnsi="Arial" w:cs="Arial"/>
+                <w:color w:val="000000"/>
+                <w:sz w:val="20"/>
+                <w:szCs w:val="20"/>
+              </w:rPr>
+              <w:t xml:space="preserve"> reserva </w:t>
+            </w:r>
+            <w:r>
+              <w:rPr>
+                <w:rFonts w:ascii="Arial" w:hAnsi="Arial" w:cs="Arial"/>
+                <w:color w:val="000000"/>
+                <w:sz w:val="20"/>
+                <w:szCs w:val="20"/>
+              </w:rPr>
+              <w:t>para “cancelada” n</w:t>
+            </w:r>
+            <w:r>
+              <w:rPr>
+                <w:rFonts w:ascii="Arial" w:hAnsi="Arial" w:cs="Arial"/>
+                <w:color w:val="000000"/>
+                <w:sz w:val="20"/>
+                <w:szCs w:val="20"/>
+              </w:rPr>
+              <w:t>o banco de dados.</w:t>
             </w:r>
           </w:p>
         </w:tc>
@@ -10406,22 +10733,17 @@
                 <w:sz w:val="20"/>
                 <w:szCs w:val="20"/>
               </w:rPr>
-              <w:t>4a.1 - O usuário opta por cancelar a operação de alteração.</w:t>
-            </w:r>
-          </w:p>
-          <w:p>
-            <w:pPr>
-              <w:autoSpaceDE w:val="0"/>
-              <w:autoSpaceDN w:val="0"/>
-              <w:adjustRightInd w:val="0"/>
-              <w:spacing w:after="0" w:line="240" w:lineRule="auto"/>
+              <w:t>4a.</w:t>
+            </w:r>
+            <w:r>
               <w:rPr>
                 <w:rFonts w:ascii="Arial" w:hAnsi="Arial" w:cs="Arial"/>
                 <w:color w:val="000000"/>
                 <w:sz w:val="20"/>
                 <w:szCs w:val="20"/>
               </w:rPr>
-            </w:pPr>
+              <w:t>1</w:t>
+            </w:r>
             <w:r>
               <w:rPr>
                 <w:rFonts w:ascii="Arial" w:hAnsi="Arial" w:cs="Arial"/>
@@ -10429,7 +10751,7 @@
                 <w:sz w:val="20"/>
                 <w:szCs w:val="20"/>
               </w:rPr>
-              <w:t>4a.2 - O sistema retorna ao menu inicial.</w:t>
+              <w:t xml:space="preserve"> - O sistema retorna ao menu inicial.</w:t>
             </w:r>
           </w:p>
           <w:p>
@@ -10487,7 +10809,6 @@
                 <w:sz w:val="20"/>
                 <w:szCs w:val="20"/>
               </w:rPr>
-              <w:lastRenderedPageBreak/>
               <w:t>6a - Nenhuma reserva encontrada:</w:t>
             </w:r>
           </w:p>
@@ -10511,7 +10832,25 @@
                 <w:sz w:val="20"/>
                 <w:szCs w:val="20"/>
               </w:rPr>
-              <w:t>6a.1 - O sistema não encontra reservas para o usuário no banco de dados.</w:t>
+              <w:t>6a.</w:t>
+            </w:r>
+            <w:r>
+              <w:rPr>
+                <w:rFonts w:ascii="Arial" w:hAnsi="Arial" w:cs="Arial"/>
+                <w:color w:val="000000"/>
+                <w:sz w:val="20"/>
+                <w:szCs w:val="20"/>
+              </w:rPr>
+              <w:t>1</w:t>
+            </w:r>
+            <w:r>
+              <w:rPr>
+                <w:rFonts w:ascii="Arial" w:hAnsi="Arial" w:cs="Arial"/>
+                <w:color w:val="000000"/>
+                <w:sz w:val="20"/>
+                <w:szCs w:val="20"/>
+              </w:rPr>
+              <w:t xml:space="preserve"> - O sistema exibe uma mensagem informando a ausência de reservas.</w:t>
             </w:r>
           </w:p>
           <w:p>
@@ -10534,7 +10873,25 @@
                 <w:sz w:val="20"/>
                 <w:szCs w:val="20"/>
               </w:rPr>
-              <w:t>6a.2 - O sistema exibe uma mensagem informando a ausência de reservas.</w:t>
+              <w:t>6a.</w:t>
+            </w:r>
+            <w:r>
+              <w:rPr>
+                <w:rFonts w:ascii="Arial" w:hAnsi="Arial" w:cs="Arial"/>
+                <w:color w:val="000000"/>
+                <w:sz w:val="20"/>
+                <w:szCs w:val="20"/>
+              </w:rPr>
+              <w:t>2</w:t>
+            </w:r>
+            <w:r>
+              <w:rPr>
+                <w:rFonts w:ascii="Arial" w:hAnsi="Arial" w:cs="Arial"/>
+                <w:color w:val="000000"/>
+                <w:sz w:val="20"/>
+                <w:szCs w:val="20"/>
+              </w:rPr>
+              <w:t xml:space="preserve"> - O sistema retorna ao menu de opções do usuário.</w:t>
             </w:r>
           </w:p>
           <w:p>
@@ -10550,15 +10907,6 @@
                 <w:szCs w:val="20"/>
               </w:rPr>
             </w:pPr>
-            <w:r>
-              <w:rPr>
-                <w:rFonts w:ascii="Arial" w:hAnsi="Arial" w:cs="Arial"/>
-                <w:color w:val="000000"/>
-                <w:sz w:val="20"/>
-                <w:szCs w:val="20"/>
-              </w:rPr>
-              <w:t>6a.3 - O sistema retorna ao menu de opções do usuário.</w:t>
-            </w:r>
           </w:p>
           <w:p>
             <w:pPr>
@@ -10617,7 +10965,34 @@
                 <w:sz w:val="20"/>
                 <w:szCs w:val="20"/>
               </w:rPr>
-              <w:t>8a - Cancelamento não confirmado:</w:t>
+              <w:lastRenderedPageBreak/>
+              <w:t xml:space="preserve">8a - </w:t>
+            </w:r>
+            <w:r>
+              <w:rPr>
+                <w:rFonts w:ascii="Arial" w:hAnsi="Arial" w:cs="Arial"/>
+                <w:b/>
+                <w:bCs/>
+                <w:i/>
+                <w:iCs/>
+                <w:color w:val="000000"/>
+                <w:sz w:val="20"/>
+                <w:szCs w:val="20"/>
+              </w:rPr>
+              <w:t>O usuário opta por não confirmar o cancelamento</w:t>
+            </w:r>
+            <w:r>
+              <w:rPr>
+                <w:rFonts w:ascii="Arial" w:hAnsi="Arial" w:cs="Arial"/>
+                <w:b/>
+                <w:bCs/>
+                <w:i/>
+                <w:iCs/>
+                <w:color w:val="000000"/>
+                <w:sz w:val="20"/>
+                <w:szCs w:val="20"/>
+              </w:rPr>
+              <w:t>:</w:t>
             </w:r>
           </w:p>
           <w:p>
@@ -10640,22 +11015,17 @@
                 <w:sz w:val="20"/>
                 <w:szCs w:val="20"/>
               </w:rPr>
-              <w:t>8a.1 - O usuário opta por não confirmar o cancelamento.</w:t>
-            </w:r>
-          </w:p>
-          <w:p>
-            <w:pPr>
-              <w:autoSpaceDE w:val="0"/>
-              <w:autoSpaceDN w:val="0"/>
-              <w:adjustRightInd w:val="0"/>
-              <w:spacing w:after="0" w:line="240" w:lineRule="auto"/>
+              <w:t>8a.1 -</w:t>
+            </w:r>
+            <w:r>
               <w:rPr>
                 <w:rFonts w:ascii="Arial" w:hAnsi="Arial" w:cs="Arial"/>
                 <w:color w:val="000000"/>
                 <w:sz w:val="20"/>
                 <w:szCs w:val="20"/>
               </w:rPr>
-            </w:pPr>
+              <w:t xml:space="preserve"> </w:t>
+            </w:r>
             <w:r>
               <w:rPr>
                 <w:rFonts w:ascii="Arial" w:hAnsi="Arial" w:cs="Arial"/>
@@ -10663,7 +11033,7 @@
                 <w:sz w:val="20"/>
                 <w:szCs w:val="20"/>
               </w:rPr>
-              <w:t>8a.2 - O sistema retorna ao menu de opções do usuário sem efetuar o cancelamento.</w:t>
+              <w:t>O sistema retorna ao menu de opções do usuário sem efetuar o cancelamento.</w:t>
             </w:r>
           </w:p>
           <w:p>
@@ -10790,24 +11160,21 @@
     <w:p>
       <w:pPr>
         <w:pStyle w:val="Ttulo3"/>
-      </w:pPr>
-      <w:bookmarkStart w:id="8" w:name="_Toc182595159"/>
+        <w:rPr>
+          <w:rFonts w:cs="Arial"/>
+        </w:rPr>
+      </w:pPr>
+      <w:bookmarkStart w:id="8" w:name="_Toc183161598"/>
       <w:r>
-        <w:t>RF0</w:t>
+        <w:rPr>
+          <w:rFonts w:cs="Arial"/>
+        </w:rPr>
+        <w:t xml:space="preserve">RF04 – </w:t>
       </w:r>
       <w:r>
-        <w:t>4</w:t>
-      </w:r>
-      <w:r>
-        <w:t xml:space="preserve"> </w:t>
-      </w:r>
-      <w:r>
-        <w:t>–</w:t>
-      </w:r>
-      <w:r>
-        <w:t xml:space="preserve"> </w:t>
-      </w:r>
-      <w:r>
+        <w:rPr>
+          <w:rFonts w:cs="Arial"/>
+        </w:rPr>
         <w:t>Verificar Disponibilidade de Salas</w:t>
       </w:r>
       <w:bookmarkEnd w:id="8"/>
@@ -10815,11 +11182,20 @@
     <w:p>
       <w:pPr>
         <w:pStyle w:val="ABNT-Corpodetexto"/>
+        <w:rPr>
+          <w:rFonts w:cs="Arial"/>
+        </w:rPr>
       </w:pPr>
       <w:r>
+        <w:rPr>
+          <w:rFonts w:cs="Arial"/>
+        </w:rPr>
         <w:t>O sistema deve permitir que o usuário verifique a disponibilidade de uma sala para saber se o horário desejado está ocupado antes de fazer a reserva</w:t>
       </w:r>
       <w:r>
+        <w:rPr>
+          <w:rFonts w:cs="Arial"/>
+        </w:rPr>
         <w:t>.</w:t>
       </w:r>
     </w:p>
@@ -11758,6 +12134,18 @@
               </w:rPr>
             </w:pPr>
           </w:p>
+          <w:p>
+            <w:pPr>
+              <w:spacing w:after="0" w:line="240" w:lineRule="auto"/>
+              <w:rPr>
+                <w:rFonts w:ascii="Arial" w:eastAsia="Times New Roman" w:hAnsi="Arial" w:cs="Arial"/>
+                <w:color w:val="000000"/>
+                <w:sz w:val="20"/>
+                <w:szCs w:val="20"/>
+                <w:lang w:eastAsia="pt-BR"/>
+              </w:rPr>
+            </w:pPr>
+          </w:p>
         </w:tc>
       </w:tr>
       <w:tr>
@@ -11779,18 +12167,20 @@
           </w:tcPr>
           <w:p>
             <w:pPr>
-              <w:spacing w:after="0" w:line="240" w:lineRule="auto"/>
-              <w:rPr>
-                <w:rFonts w:ascii="Arial" w:eastAsia="Times New Roman" w:hAnsi="Arial" w:cs="Arial"/>
-                <w:color w:val="000000"/>
-                <w:sz w:val="20"/>
-                <w:szCs w:val="20"/>
-                <w:lang w:eastAsia="pt-BR"/>
-              </w:rPr>
-            </w:pPr>
-            <w:r>
-              <w:rPr>
-                <w:rFonts w:ascii="Arial" w:eastAsia="Times New Roman" w:hAnsi="Arial" w:cs="Arial"/>
+              <w:autoSpaceDE w:val="0"/>
+              <w:autoSpaceDN w:val="0"/>
+              <w:adjustRightInd w:val="0"/>
+              <w:spacing w:after="0" w:line="240" w:lineRule="auto"/>
+              <w:rPr>
+                <w:rFonts w:ascii="Arial" w:hAnsi="Arial" w:cs="Arial"/>
+                <w:color w:val="000000"/>
+                <w:sz w:val="20"/>
+                <w:szCs w:val="20"/>
+              </w:rPr>
+            </w:pPr>
+            <w:r>
+              <w:rPr>
+                <w:rFonts w:ascii="Arial" w:hAnsi="Arial" w:cs="Arial"/>
                 <w:b/>
                 <w:bCs/>
                 <w:i/>
@@ -11798,32 +12188,62 @@
                 <w:color w:val="000000"/>
                 <w:sz w:val="20"/>
                 <w:szCs w:val="20"/>
-                <w:lang w:eastAsia="pt-BR"/>
               </w:rPr>
               <w:t>4a - Cancelamento da operação pelo usuário:</w:t>
             </w:r>
-            <w:r>
-              <w:rPr>
-                <w:rFonts w:ascii="Arial" w:eastAsia="Times New Roman" w:hAnsi="Arial" w:cs="Arial"/>
-                <w:color w:val="000000"/>
-                <w:sz w:val="20"/>
-                <w:szCs w:val="20"/>
-                <w:lang w:eastAsia="pt-BR"/>
-              </w:rPr>
-              <w:br/>
-              <w:t>4a.1 - O usuário opta por cancelar a operação de alteração.</w:t>
-            </w:r>
-            <w:r>
-              <w:rPr>
-                <w:rFonts w:ascii="Arial" w:eastAsia="Times New Roman" w:hAnsi="Arial" w:cs="Arial"/>
-                <w:color w:val="000000"/>
-                <w:sz w:val="20"/>
-                <w:szCs w:val="20"/>
-                <w:lang w:eastAsia="pt-BR"/>
-              </w:rPr>
-              <w:br/>
-              <w:t>4a.2 - O sistema retorna ao menu inicial.</w:t>
-            </w:r>
+          </w:p>
+          <w:p>
+            <w:pPr>
+              <w:autoSpaceDE w:val="0"/>
+              <w:autoSpaceDN w:val="0"/>
+              <w:adjustRightInd w:val="0"/>
+              <w:spacing w:after="0" w:line="240" w:lineRule="auto"/>
+              <w:rPr>
+                <w:rFonts w:ascii="Arial" w:hAnsi="Arial" w:cs="Arial"/>
+                <w:color w:val="000000"/>
+                <w:sz w:val="20"/>
+                <w:szCs w:val="20"/>
+              </w:rPr>
+            </w:pPr>
+            <w:r>
+              <w:rPr>
+                <w:rFonts w:ascii="Arial" w:hAnsi="Arial" w:cs="Arial"/>
+                <w:color w:val="000000"/>
+                <w:sz w:val="20"/>
+                <w:szCs w:val="20"/>
+              </w:rPr>
+              <w:t>4a.</w:t>
+            </w:r>
+            <w:r>
+              <w:rPr>
+                <w:rFonts w:ascii="Arial" w:hAnsi="Arial" w:cs="Arial"/>
+                <w:color w:val="000000"/>
+                <w:sz w:val="20"/>
+                <w:szCs w:val="20"/>
+              </w:rPr>
+              <w:t>1</w:t>
+            </w:r>
+            <w:r>
+              <w:rPr>
+                <w:rFonts w:ascii="Arial" w:hAnsi="Arial" w:cs="Arial"/>
+                <w:color w:val="000000"/>
+                <w:sz w:val="20"/>
+                <w:szCs w:val="20"/>
+              </w:rPr>
+              <w:t xml:space="preserve"> - O sistema retorna ao menu inicial.</w:t>
+            </w:r>
+          </w:p>
+          <w:p>
+            <w:pPr>
+              <w:spacing w:after="0" w:line="240" w:lineRule="auto"/>
+              <w:rPr>
+                <w:rFonts w:ascii="Arial" w:eastAsia="Times New Roman" w:hAnsi="Arial" w:cs="Arial"/>
+                <w:color w:val="000000"/>
+                <w:sz w:val="20"/>
+                <w:szCs w:val="20"/>
+                <w:lang w:eastAsia="pt-BR"/>
+              </w:rPr>
+            </w:pPr>
           </w:p>
           <w:p>
             <w:pPr>
@@ -11879,7 +12299,7 @@
                 <w:szCs w:val="20"/>
                 <w:lang w:eastAsia="pt-BR"/>
               </w:rPr>
-              <w:t>7a - Dados inválidos para verificação:</w:t>
+              <w:t xml:space="preserve">7a - </w:t>
             </w:r>
             <w:r>
               <w:rPr>
@@ -11893,6 +12313,34 @@
                 <w:szCs w:val="20"/>
                 <w:lang w:eastAsia="pt-BR"/>
               </w:rPr>
+              <w:t>O sistema detecta que o tipo de sala ou a data inserida está incorreta.</w:t>
+            </w:r>
+            <w:r>
+              <w:rPr>
+                <w:rFonts w:ascii="Arial" w:eastAsia="Times New Roman" w:hAnsi="Arial" w:cs="Arial"/>
+                <w:b/>
+                <w:bCs/>
+                <w:i/>
+                <w:iCs/>
+                <w:color w:val="000000"/>
+                <w:sz w:val="20"/>
+                <w:szCs w:val="20"/>
+                <w:lang w:eastAsia="pt-BR"/>
+              </w:rPr>
+              <w:t>:</w:t>
+            </w:r>
+            <w:r>
+              <w:rPr>
+                <w:rFonts w:ascii="Arial" w:eastAsia="Times New Roman" w:hAnsi="Arial" w:cs="Arial"/>
+                <w:b/>
+                <w:bCs/>
+                <w:i/>
+                <w:iCs/>
+                <w:color w:val="000000"/>
+                <w:sz w:val="20"/>
+                <w:szCs w:val="20"/>
+                <w:lang w:eastAsia="pt-BR"/>
+              </w:rPr>
               <w:br/>
             </w:r>
             <w:r>
@@ -11903,7 +12351,7 @@
                 <w:szCs w:val="20"/>
                 <w:lang w:eastAsia="pt-BR"/>
               </w:rPr>
-              <w:t>7a.1 - O sistema detecta que o tipo de sala ou a data inserida está incorreta.</w:t>
+              <w:t>7a.1 - O sistema exibe uma mensagem de erro detalhando as informações inválidas.</w:t>
             </w:r>
             <w:r>
               <w:rPr>
@@ -11914,19 +12362,40 @@
                 <w:lang w:eastAsia="pt-BR"/>
               </w:rPr>
               <w:br/>
-              <w:t>7a.2 - O sistema exibe uma mensagem de erro detalhando as informações inválidas.</w:t>
-            </w:r>
-            <w:r>
-              <w:rPr>
-                <w:rFonts w:ascii="Arial" w:eastAsia="Times New Roman" w:hAnsi="Arial" w:cs="Arial"/>
-                <w:color w:val="000000"/>
-                <w:sz w:val="20"/>
-                <w:szCs w:val="20"/>
-                <w:lang w:eastAsia="pt-BR"/>
-              </w:rPr>
-              <w:br/>
-              <w:t>7a.3 - O sistema retorna ao passo 6 do fluxo normal para que o usuário corrija as informações.</w:t>
-            </w:r>
+              <w:t>7a.</w:t>
+            </w:r>
+            <w:r>
+              <w:rPr>
+                <w:rFonts w:ascii="Arial" w:eastAsia="Times New Roman" w:hAnsi="Arial" w:cs="Arial"/>
+                <w:color w:val="000000"/>
+                <w:sz w:val="20"/>
+                <w:szCs w:val="20"/>
+                <w:lang w:eastAsia="pt-BR"/>
+              </w:rPr>
+              <w:t>2</w:t>
+            </w:r>
+            <w:r>
+              <w:rPr>
+                <w:rFonts w:ascii="Arial" w:eastAsia="Times New Roman" w:hAnsi="Arial" w:cs="Arial"/>
+                <w:color w:val="000000"/>
+                <w:sz w:val="20"/>
+                <w:szCs w:val="20"/>
+                <w:lang w:eastAsia="pt-BR"/>
+              </w:rPr>
+              <w:t xml:space="preserve"> - O sistema retorna ao passo 6 do fluxo normal para que o usuário corrija as informações.</w:t>
+            </w:r>
+          </w:p>
+          <w:p>
+            <w:pPr>
+              <w:spacing w:after="0" w:line="240" w:lineRule="auto"/>
+              <w:rPr>
+                <w:rFonts w:ascii="Arial" w:eastAsia="Times New Roman" w:hAnsi="Arial" w:cs="Arial"/>
+                <w:color w:val="000000"/>
+                <w:sz w:val="20"/>
+                <w:szCs w:val="20"/>
+                <w:lang w:eastAsia="pt-BR"/>
+              </w:rPr>
+            </w:pPr>
           </w:p>
           <w:p>
             <w:pPr>
@@ -11993,18 +12462,27 @@
                 <w:lang w:eastAsia="pt-BR"/>
               </w:rPr>
               <w:br/>
-              <w:t>8a.1 - O sistema exibe uma mensagem de erro informando a falha ao exibir a disponibilidade.</w:t>
-            </w:r>
-            <w:r>
-              <w:rPr>
-                <w:rFonts w:ascii="Arial" w:eastAsia="Times New Roman" w:hAnsi="Arial" w:cs="Arial"/>
-                <w:color w:val="000000"/>
-                <w:sz w:val="20"/>
-                <w:szCs w:val="20"/>
-                <w:lang w:eastAsia="pt-BR"/>
-              </w:rPr>
-              <w:br/>
-              <w:t>8a.2 - O sistema orienta o usuário a tentar novamente, retornando ao passo 5 do fluxo normal.</w:t>
+              <w:t>8</w:t>
+            </w:r>
+            <w:r>
+              <w:rPr>
+                <w:rFonts w:ascii="Arial" w:eastAsia="Times New Roman" w:hAnsi="Arial" w:cs="Arial"/>
+                <w:color w:val="000000"/>
+                <w:sz w:val="20"/>
+                <w:szCs w:val="20"/>
+                <w:lang w:eastAsia="pt-BR"/>
+              </w:rPr>
+              <w:t>a.1</w:t>
+            </w:r>
+            <w:r>
+              <w:rPr>
+                <w:rFonts w:ascii="Arial" w:eastAsia="Times New Roman" w:hAnsi="Arial" w:cs="Arial"/>
+                <w:color w:val="000000"/>
+                <w:sz w:val="20"/>
+                <w:szCs w:val="20"/>
+                <w:lang w:eastAsia="pt-BR"/>
+              </w:rPr>
+              <w:t xml:space="preserve"> - O sistema orienta o usuário a tentar novamente, retornando ao passo 5 do fluxo normal.</w:t>
             </w:r>
           </w:p>
         </w:tc>
@@ -12013,39 +12491,42 @@
     <w:p>
       <w:pPr>
         <w:pStyle w:val="Ttulo3"/>
-      </w:pPr>
-      <w:bookmarkStart w:id="9" w:name="_Toc182595160"/>
+        <w:rPr>
+          <w:rFonts w:cs="Arial"/>
+        </w:rPr>
+      </w:pPr>
+      <w:bookmarkStart w:id="9" w:name="_Toc183161599"/>
       <w:r>
-        <w:t>RF0</w:t>
-      </w:r>
-      <w:r>
-        <w:t>5</w:t>
-      </w:r>
-      <w:r>
-        <w:t xml:space="preserve"> </w:t>
-      </w:r>
-      <w:r>
-        <w:t>–</w:t>
-      </w:r>
-      <w:r>
-        <w:t xml:space="preserve"> </w:t>
-      </w:r>
-      <w:r>
-        <w:t>Cadastrar Salas</w:t>
+        <w:rPr>
+          <w:rFonts w:cs="Arial"/>
+        </w:rPr>
+        <w:t>RF05 – Cadastrar Salas</w:t>
       </w:r>
       <w:bookmarkEnd w:id="9"/>
     </w:p>
     <w:p>
       <w:pPr>
         <w:pStyle w:val="ABNT-Corpodetexto"/>
+        <w:rPr>
+          <w:rFonts w:cs="Arial"/>
+        </w:rPr>
       </w:pPr>
       <w:r>
+        <w:rPr>
+          <w:rFonts w:cs="Arial"/>
+        </w:rPr>
         <w:t xml:space="preserve">O sistema deve permitir que o administrador cadastre novas salas no sistema, solicitando o número da sala, </w:t>
       </w:r>
       <w:r>
+        <w:rPr>
+          <w:rFonts w:cs="Arial"/>
+        </w:rPr>
         <w:t>tipo e status</w:t>
       </w:r>
       <w:r>
+        <w:rPr>
+          <w:rFonts w:cs="Arial"/>
+        </w:rPr>
         <w:t>.</w:t>
       </w:r>
     </w:p>
@@ -12454,7 +12935,6 @@
                 <w:szCs w:val="20"/>
                 <w:lang w:eastAsia="pt-BR"/>
               </w:rPr>
-              <w:lastRenderedPageBreak/>
               <w:t>5</w:t>
             </w:r>
           </w:p>
@@ -12917,6 +13397,7 @@
                 <w:szCs w:val="20"/>
                 <w:lang w:eastAsia="pt-BR"/>
               </w:rPr>
+              <w:lastRenderedPageBreak/>
               <w:t>11</w:t>
             </w:r>
           </w:p>
@@ -13169,6 +13650,18 @@
               </w:rPr>
             </w:pPr>
           </w:p>
+          <w:p>
+            <w:pPr>
+              <w:spacing w:after="0" w:line="240" w:lineRule="auto"/>
+              <w:rPr>
+                <w:rFonts w:ascii="Arial" w:eastAsia="Times New Roman" w:hAnsi="Arial" w:cs="Arial"/>
+                <w:color w:val="000000"/>
+                <w:sz w:val="20"/>
+                <w:szCs w:val="20"/>
+                <w:lang w:eastAsia="pt-BR"/>
+              </w:rPr>
+            </w:pPr>
+          </w:p>
         </w:tc>
       </w:tr>
       <w:tr>
@@ -13193,15 +13686,6 @@
               <w:spacing w:after="0" w:line="240" w:lineRule="auto"/>
               <w:rPr>
                 <w:rFonts w:ascii="Arial" w:eastAsia="Times New Roman" w:hAnsi="Arial" w:cs="Arial"/>
-                <w:color w:val="000000"/>
-                <w:sz w:val="20"/>
-                <w:szCs w:val="20"/>
-                <w:lang w:eastAsia="pt-BR"/>
-              </w:rPr>
-            </w:pPr>
-            <w:r>
-              <w:rPr>
-                <w:rFonts w:ascii="Arial" w:eastAsia="Times New Roman" w:hAnsi="Arial" w:cs="Arial"/>
                 <w:b/>
                 <w:bCs/>
                 <w:i/>
@@ -13211,30 +13695,55 @@
                 <w:szCs w:val="20"/>
                 <w:lang w:eastAsia="pt-BR"/>
               </w:rPr>
+            </w:pPr>
+            <w:r>
+              <w:rPr>
+                <w:rFonts w:ascii="Arial" w:eastAsia="Times New Roman" w:hAnsi="Arial" w:cs="Arial"/>
+                <w:b/>
+                <w:bCs/>
+                <w:i/>
+                <w:iCs/>
+                <w:color w:val="000000"/>
+                <w:sz w:val="20"/>
+                <w:szCs w:val="20"/>
+                <w:lang w:eastAsia="pt-BR"/>
+              </w:rPr>
               <w:t>4a - Cancelamento da operação pelo usuário:</w:t>
             </w:r>
-            <w:r>
-              <w:rPr>
-                <w:rFonts w:ascii="Arial" w:eastAsia="Times New Roman" w:hAnsi="Arial" w:cs="Arial"/>
-                <w:color w:val="000000"/>
-                <w:sz w:val="20"/>
-                <w:szCs w:val="20"/>
-                <w:lang w:eastAsia="pt-BR"/>
-              </w:rPr>
-              <w:br/>
-              <w:t>4a.1 - O usuário opta por cancelar a operação de alteração.</w:t>
-            </w:r>
-            <w:r>
-              <w:rPr>
-                <w:rFonts w:ascii="Arial" w:eastAsia="Times New Roman" w:hAnsi="Arial" w:cs="Arial"/>
-                <w:color w:val="000000"/>
-                <w:sz w:val="20"/>
-                <w:szCs w:val="20"/>
-                <w:lang w:eastAsia="pt-BR"/>
-              </w:rPr>
-              <w:br/>
-              <w:t>4a.2 - O sistema retorna ao menu inicial.</w:t>
-            </w:r>
+          </w:p>
+          <w:p>
+            <w:pPr>
+              <w:spacing w:after="0" w:line="240" w:lineRule="auto"/>
+              <w:rPr>
+                <w:rFonts w:ascii="Arial" w:eastAsia="Times New Roman" w:hAnsi="Arial" w:cs="Arial"/>
+                <w:color w:val="000000"/>
+                <w:sz w:val="20"/>
+                <w:szCs w:val="20"/>
+                <w:lang w:eastAsia="pt-BR"/>
+              </w:rPr>
+            </w:pPr>
+            <w:r>
+              <w:rPr>
+                <w:rFonts w:ascii="Arial" w:eastAsia="Times New Roman" w:hAnsi="Arial" w:cs="Arial"/>
+                <w:color w:val="000000"/>
+                <w:sz w:val="20"/>
+                <w:szCs w:val="20"/>
+                <w:lang w:eastAsia="pt-BR"/>
+              </w:rPr>
+              <w:t>4a.1 - O sistema retorna ao menu inicial.</w:t>
+            </w:r>
+          </w:p>
+          <w:p>
+            <w:pPr>
+              <w:spacing w:after="0" w:line="240" w:lineRule="auto"/>
+              <w:rPr>
+                <w:rFonts w:ascii="Arial" w:eastAsia="Times New Roman" w:hAnsi="Arial" w:cs="Arial"/>
+                <w:color w:val="000000"/>
+                <w:sz w:val="20"/>
+                <w:szCs w:val="20"/>
+                <w:lang w:eastAsia="pt-BR"/>
+              </w:rPr>
+            </w:pPr>
           </w:p>
           <w:p>
             <w:pPr>
@@ -13290,7 +13799,7 @@
                 <w:szCs w:val="20"/>
                 <w:lang w:eastAsia="pt-BR"/>
               </w:rPr>
-              <w:t>8a - Informações inválidas:</w:t>
+              <w:t xml:space="preserve">8a - </w:t>
             </w:r>
             <w:r>
               <w:rPr>
@@ -13304,6 +13813,34 @@
                 <w:szCs w:val="20"/>
                 <w:lang w:eastAsia="pt-BR"/>
               </w:rPr>
+              <w:t>O sistema detecta que as informações inseridas estão incorretas ou o número da sala já foi utilizado</w:t>
+            </w:r>
+            <w:r>
+              <w:rPr>
+                <w:rFonts w:ascii="Arial" w:eastAsia="Times New Roman" w:hAnsi="Arial" w:cs="Arial"/>
+                <w:b/>
+                <w:bCs/>
+                <w:i/>
+                <w:iCs/>
+                <w:color w:val="000000"/>
+                <w:sz w:val="20"/>
+                <w:szCs w:val="20"/>
+                <w:lang w:eastAsia="pt-BR"/>
+              </w:rPr>
+              <w:t>:</w:t>
+            </w:r>
+            <w:r>
+              <w:rPr>
+                <w:rFonts w:ascii="Arial" w:eastAsia="Times New Roman" w:hAnsi="Arial" w:cs="Arial"/>
+                <w:b/>
+                <w:bCs/>
+                <w:i/>
+                <w:iCs/>
+                <w:color w:val="000000"/>
+                <w:sz w:val="20"/>
+                <w:szCs w:val="20"/>
+                <w:lang w:eastAsia="pt-BR"/>
+              </w:rPr>
               <w:br/>
             </w:r>
             <w:r>
@@ -13314,30 +13851,40 @@
                 <w:szCs w:val="20"/>
                 <w:lang w:eastAsia="pt-BR"/>
               </w:rPr>
-              <w:t>8a.1 - O sistema detecta que as informações inseridas estão incorretas ou o número da sala já foi utilizado.</w:t>
-            </w:r>
-            <w:r>
-              <w:rPr>
-                <w:rFonts w:ascii="Arial" w:eastAsia="Times New Roman" w:hAnsi="Arial" w:cs="Arial"/>
-                <w:color w:val="000000"/>
-                <w:sz w:val="20"/>
-                <w:szCs w:val="20"/>
-                <w:lang w:eastAsia="pt-BR"/>
-              </w:rPr>
-              <w:br/>
-              <w:t>8a.2 - O sistema exibe uma mensagem de erro detalhando as informações inválidas.</w:t>
-            </w:r>
-            <w:r>
-              <w:rPr>
-                <w:rFonts w:ascii="Arial" w:eastAsia="Times New Roman" w:hAnsi="Arial" w:cs="Arial"/>
-                <w:color w:val="000000"/>
-                <w:sz w:val="20"/>
-                <w:szCs w:val="20"/>
-                <w:lang w:eastAsia="pt-BR"/>
-              </w:rPr>
-              <w:br/>
-              <w:t>8a.3 - O sistema retorna ao passo 6 do fluxo normal para que o administrador corrija as informações.</w:t>
-            </w:r>
+              <w:t>8a.1 -</w:t>
+            </w:r>
+            <w:r>
+              <w:rPr>
+                <w:rFonts w:ascii="Arial" w:eastAsia="Times New Roman" w:hAnsi="Arial" w:cs="Arial"/>
+                <w:color w:val="000000"/>
+                <w:sz w:val="20"/>
+                <w:szCs w:val="20"/>
+                <w:lang w:eastAsia="pt-BR"/>
+              </w:rPr>
+              <w:t xml:space="preserve"> </w:t>
+            </w:r>
+            <w:r>
+              <w:rPr>
+                <w:rFonts w:ascii="Arial" w:eastAsia="Times New Roman" w:hAnsi="Arial" w:cs="Arial"/>
+                <w:color w:val="000000"/>
+                <w:sz w:val="20"/>
+                <w:szCs w:val="20"/>
+                <w:lang w:eastAsia="pt-BR"/>
+              </w:rPr>
+              <w:t>O sistema retorna ao passo 6 do fluxo normal para que o administrador corrija as informações.</w:t>
+            </w:r>
+          </w:p>
+          <w:p>
+            <w:pPr>
+              <w:spacing w:after="0" w:line="240" w:lineRule="auto"/>
+              <w:rPr>
+                <w:rFonts w:ascii="Arial" w:eastAsia="Times New Roman" w:hAnsi="Arial" w:cs="Arial"/>
+                <w:color w:val="000000"/>
+                <w:sz w:val="20"/>
+                <w:szCs w:val="20"/>
+                <w:lang w:eastAsia="pt-BR"/>
+              </w:rPr>
+            </w:pPr>
           </w:p>
           <w:p>
             <w:pPr>
@@ -13417,18 +13964,27 @@
                 <w:szCs w:val="20"/>
                 <w:lang w:eastAsia="pt-BR"/>
               </w:rPr>
-              <w:t>9a.1 - O sistema exibe uma mensagem de erro informando a falha ao registrar a sala.</w:t>
-            </w:r>
-            <w:r>
-              <w:rPr>
-                <w:rFonts w:ascii="Arial" w:eastAsia="Times New Roman" w:hAnsi="Arial" w:cs="Arial"/>
-                <w:color w:val="000000"/>
-                <w:sz w:val="20"/>
-                <w:szCs w:val="20"/>
-                <w:lang w:eastAsia="pt-BR"/>
-              </w:rPr>
-              <w:br/>
-              <w:t>9a.2 - O sistema orienta o administrador a tentar novamente, retornando ao passo 5 do fluxo normal.</w:t>
+              <w:t>9a.</w:t>
+            </w:r>
+            <w:r>
+              <w:rPr>
+                <w:rFonts w:ascii="Arial" w:eastAsia="Times New Roman" w:hAnsi="Arial" w:cs="Arial"/>
+                <w:color w:val="000000"/>
+                <w:sz w:val="20"/>
+                <w:szCs w:val="20"/>
+                <w:lang w:eastAsia="pt-BR"/>
+              </w:rPr>
+              <w:t>1</w:t>
+            </w:r>
+            <w:r>
+              <w:rPr>
+                <w:rFonts w:ascii="Arial" w:eastAsia="Times New Roman" w:hAnsi="Arial" w:cs="Arial"/>
+                <w:color w:val="000000"/>
+                <w:sz w:val="20"/>
+                <w:szCs w:val="20"/>
+                <w:lang w:eastAsia="pt-BR"/>
+              </w:rPr>
+              <w:t xml:space="preserve"> - O sistema orienta o administrador a tentar novamente, retornando ao passo 5 do fluxo normal.</w:t>
             </w:r>
           </w:p>
         </w:tc>
@@ -13437,41 +13993,50 @@
     <w:p>
       <w:pPr>
         <w:pStyle w:val="ABNT-Texto"/>
+        <w:rPr>
+          <w:rFonts w:ascii="Arial" w:hAnsi="Arial" w:cs="Arial"/>
+        </w:rPr>
       </w:pPr>
     </w:p>
     <w:p>
       <w:pPr>
         <w:pStyle w:val="Ttulo3"/>
-      </w:pPr>
-      <w:bookmarkStart w:id="10" w:name="_Toc182595161"/>
+        <w:rPr>
+          <w:rFonts w:cs="Arial"/>
+        </w:rPr>
+      </w:pPr>
+      <w:bookmarkStart w:id="10" w:name="_Toc183161600"/>
       <w:r>
-        <w:t>RF0</w:t>
+        <w:rPr>
+          <w:rFonts w:cs="Arial"/>
+        </w:rPr>
+        <w:t xml:space="preserve">RF06 – Cadastrar </w:t>
       </w:r>
       <w:r>
-        <w:t>6</w:t>
-      </w:r>
-      <w:r>
-        <w:t xml:space="preserve"> </w:t>
-      </w:r>
-      <w:r>
-        <w:t>–</w:t>
-      </w:r>
-      <w:r>
-        <w:t xml:space="preserve"> </w:t>
-      </w:r>
-      <w:r>
-        <w:t>Cadastrar Salas</w:t>
+        <w:rPr>
+          <w:rFonts w:cs="Arial"/>
+        </w:rPr>
+        <w:t>Usuário</w:t>
       </w:r>
       <w:bookmarkEnd w:id="10"/>
     </w:p>
     <w:p>
       <w:pPr>
         <w:pStyle w:val="ABNT-Corpodetexto"/>
+        <w:rPr>
+          <w:rFonts w:cs="Arial"/>
+        </w:rPr>
       </w:pPr>
       <w:r>
-        <w:t>O sistema deve permitir que o administrador cadastre novas salas no sistema, solicitando o número da sala, tipo e status</w:t>
+        <w:rPr>
+          <w:rFonts w:cs="Arial"/>
+        </w:rPr>
+        <w:t>O sistema deve permitir que o administrador cadastre novos usuários no sistema, solicitando CPF, nome, perfil, senha e status</w:t>
       </w:r>
       <w:r>
+        <w:rPr>
+          <w:rFonts w:cs="Arial"/>
+        </w:rPr>
         <w:t>.</w:t>
       </w:r>
     </w:p>
@@ -14647,6 +15212,18 @@
               </w:rPr>
             </w:pPr>
           </w:p>
+          <w:p>
+            <w:pPr>
+              <w:spacing w:after="0" w:line="240" w:lineRule="auto"/>
+              <w:rPr>
+                <w:rFonts w:ascii="Arial" w:eastAsia="Times New Roman" w:hAnsi="Arial" w:cs="Arial"/>
+                <w:color w:val="000000"/>
+                <w:sz w:val="20"/>
+                <w:szCs w:val="20"/>
+                <w:lang w:eastAsia="pt-BR"/>
+              </w:rPr>
+            </w:pPr>
+          </w:p>
         </w:tc>
       </w:tr>
       <w:tr>
@@ -14671,15 +15248,6 @@
               <w:spacing w:after="0" w:line="240" w:lineRule="auto"/>
               <w:rPr>
                 <w:rFonts w:ascii="Arial" w:eastAsia="Times New Roman" w:hAnsi="Arial" w:cs="Arial"/>
-                <w:color w:val="000000"/>
-                <w:sz w:val="20"/>
-                <w:szCs w:val="20"/>
-                <w:lang w:eastAsia="pt-BR"/>
-              </w:rPr>
-            </w:pPr>
-            <w:r>
-              <w:rPr>
-                <w:rFonts w:ascii="Arial" w:eastAsia="Times New Roman" w:hAnsi="Arial" w:cs="Arial"/>
                 <w:b/>
                 <w:bCs/>
                 <w:i/>
@@ -14689,30 +15257,55 @@
                 <w:szCs w:val="20"/>
                 <w:lang w:eastAsia="pt-BR"/>
               </w:rPr>
+            </w:pPr>
+            <w:r>
+              <w:rPr>
+                <w:rFonts w:ascii="Arial" w:eastAsia="Times New Roman" w:hAnsi="Arial" w:cs="Arial"/>
+                <w:b/>
+                <w:bCs/>
+                <w:i/>
+                <w:iCs/>
+                <w:color w:val="000000"/>
+                <w:sz w:val="20"/>
+                <w:szCs w:val="20"/>
+                <w:lang w:eastAsia="pt-BR"/>
+              </w:rPr>
               <w:t>4a - Cancelamento da operação pelo usuário:</w:t>
             </w:r>
-            <w:r>
-              <w:rPr>
-                <w:rFonts w:ascii="Arial" w:eastAsia="Times New Roman" w:hAnsi="Arial" w:cs="Arial"/>
-                <w:color w:val="000000"/>
-                <w:sz w:val="20"/>
-                <w:szCs w:val="20"/>
-                <w:lang w:eastAsia="pt-BR"/>
-              </w:rPr>
-              <w:br/>
-              <w:t>4a.1 - O usuário opta por cancelar a operação de alteração.</w:t>
-            </w:r>
-            <w:r>
-              <w:rPr>
-                <w:rFonts w:ascii="Arial" w:eastAsia="Times New Roman" w:hAnsi="Arial" w:cs="Arial"/>
-                <w:color w:val="000000"/>
-                <w:sz w:val="20"/>
-                <w:szCs w:val="20"/>
-                <w:lang w:eastAsia="pt-BR"/>
-              </w:rPr>
-              <w:br/>
-              <w:t>4a.2 - O sistema retorna ao menu inicial.</w:t>
-            </w:r>
+          </w:p>
+          <w:p>
+            <w:pPr>
+              <w:spacing w:after="0" w:line="240" w:lineRule="auto"/>
+              <w:rPr>
+                <w:rFonts w:ascii="Arial" w:eastAsia="Times New Roman" w:hAnsi="Arial" w:cs="Arial"/>
+                <w:color w:val="000000"/>
+                <w:sz w:val="20"/>
+                <w:szCs w:val="20"/>
+                <w:lang w:eastAsia="pt-BR"/>
+              </w:rPr>
+            </w:pPr>
+            <w:r>
+              <w:rPr>
+                <w:rFonts w:ascii="Arial" w:eastAsia="Times New Roman" w:hAnsi="Arial" w:cs="Arial"/>
+                <w:color w:val="000000"/>
+                <w:sz w:val="20"/>
+                <w:szCs w:val="20"/>
+                <w:lang w:eastAsia="pt-BR"/>
+              </w:rPr>
+              <w:t>4a.1 - O sistema retorna ao menu inicial.</w:t>
+            </w:r>
+          </w:p>
+          <w:p>
+            <w:pPr>
+              <w:spacing w:after="0" w:line="240" w:lineRule="auto"/>
+              <w:rPr>
+                <w:rFonts w:ascii="Arial" w:eastAsia="Times New Roman" w:hAnsi="Arial" w:cs="Arial"/>
+                <w:color w:val="000000"/>
+                <w:sz w:val="20"/>
+                <w:szCs w:val="20"/>
+                <w:lang w:eastAsia="pt-BR"/>
+              </w:rPr>
+            </w:pPr>
           </w:p>
           <w:p>
             <w:pPr>
@@ -14768,7 +15361,7 @@
                 <w:szCs w:val="20"/>
                 <w:lang w:eastAsia="pt-BR"/>
               </w:rPr>
-              <w:t>8a - Informações inválidas:</w:t>
+              <w:t xml:space="preserve">8a - </w:t>
             </w:r>
             <w:r>
               <w:rPr>
@@ -14782,6 +15375,34 @@
                 <w:szCs w:val="20"/>
                 <w:lang w:eastAsia="pt-BR"/>
               </w:rPr>
+              <w:t>O sistema detecta que as informações inseridas estão incorretas ou o CPF já foi utilizado</w:t>
+            </w:r>
+            <w:r>
+              <w:rPr>
+                <w:rFonts w:ascii="Arial" w:eastAsia="Times New Roman" w:hAnsi="Arial" w:cs="Arial"/>
+                <w:b/>
+                <w:bCs/>
+                <w:i/>
+                <w:iCs/>
+                <w:color w:val="000000"/>
+                <w:sz w:val="20"/>
+                <w:szCs w:val="20"/>
+                <w:lang w:eastAsia="pt-BR"/>
+              </w:rPr>
+              <w:t>:</w:t>
+            </w:r>
+            <w:r>
+              <w:rPr>
+                <w:rFonts w:ascii="Arial" w:eastAsia="Times New Roman" w:hAnsi="Arial" w:cs="Arial"/>
+                <w:b/>
+                <w:bCs/>
+                <w:i/>
+                <w:iCs/>
+                <w:color w:val="000000"/>
+                <w:sz w:val="20"/>
+                <w:szCs w:val="20"/>
+                <w:lang w:eastAsia="pt-BR"/>
+              </w:rPr>
               <w:br/>
             </w:r>
             <w:r>
@@ -14792,40 +15413,20 @@
                 <w:szCs w:val="20"/>
                 <w:lang w:eastAsia="pt-BR"/>
               </w:rPr>
-              <w:t>8a.1 - O sistema detecta que as informações inseridas estão incorretas ou o CPF já foi utilizado.</w:t>
-            </w:r>
-            <w:r>
-              <w:rPr>
-                <w:rFonts w:ascii="Arial" w:eastAsia="Times New Roman" w:hAnsi="Arial" w:cs="Arial"/>
-                <w:color w:val="000000"/>
-                <w:sz w:val="20"/>
-                <w:szCs w:val="20"/>
-                <w:lang w:eastAsia="pt-BR"/>
-              </w:rPr>
-              <w:br/>
-              <w:t>8a.2 - O sistema exibe uma mensagem de erro detalhando as informações inválidas.</w:t>
-            </w:r>
-            <w:r>
-              <w:rPr>
-                <w:rFonts w:ascii="Arial" w:eastAsia="Times New Roman" w:hAnsi="Arial" w:cs="Arial"/>
-                <w:color w:val="000000"/>
-                <w:sz w:val="20"/>
-                <w:szCs w:val="20"/>
-                <w:lang w:eastAsia="pt-BR"/>
-              </w:rPr>
-              <w:br/>
-            </w:r>
-            <w:r>
-              <w:rPr>
-                <w:rFonts w:ascii="Arial" w:eastAsia="Times New Roman" w:hAnsi="Arial" w:cs="Arial"/>
-                <w:color w:val="000000"/>
-                <w:sz w:val="20"/>
-                <w:szCs w:val="20"/>
-                <w:lang w:eastAsia="pt-BR"/>
-              </w:rPr>
-              <w:lastRenderedPageBreak/>
-              <w:t>8a.3 - O sistema retorna ao passo 6 do fluxo normal para que o administrador corrija as informações.</w:t>
-            </w:r>
+              <w:t>8a.1 - O sistema retorna ao passo 6 do fluxo normal para que o administrador corrija as informações.</w:t>
+            </w:r>
+          </w:p>
+          <w:p>
+            <w:pPr>
+              <w:spacing w:after="0" w:line="240" w:lineRule="auto"/>
+              <w:rPr>
+                <w:rFonts w:ascii="Arial" w:eastAsia="Times New Roman" w:hAnsi="Arial" w:cs="Arial"/>
+                <w:color w:val="000000"/>
+                <w:sz w:val="20"/>
+                <w:szCs w:val="20"/>
+                <w:lang w:eastAsia="pt-BR"/>
+              </w:rPr>
+            </w:pPr>
           </w:p>
           <w:p>
             <w:pPr>
@@ -14881,7 +15482,6 @@
                 <w:szCs w:val="20"/>
                 <w:lang w:eastAsia="pt-BR"/>
               </w:rPr>
-              <w:lastRenderedPageBreak/>
               <w:t>10a - Falha no sistema ao registrar o usuário:</w:t>
             </w:r>
             <w:r>
@@ -14906,18 +15506,7 @@
                 <w:szCs w:val="20"/>
                 <w:lang w:eastAsia="pt-BR"/>
               </w:rPr>
-              <w:t>10a.1 - O sistema exibe uma mensagem de erro informando a falha ao registrar o usuário.</w:t>
-            </w:r>
-            <w:r>
-              <w:rPr>
-                <w:rFonts w:ascii="Arial" w:eastAsia="Times New Roman" w:hAnsi="Arial" w:cs="Arial"/>
-                <w:color w:val="000000"/>
-                <w:sz w:val="20"/>
-                <w:szCs w:val="20"/>
-                <w:lang w:eastAsia="pt-BR"/>
-              </w:rPr>
-              <w:br/>
-              <w:t>10a.2 - O sistema orienta o administrador a tentar novamente, retornando ao passo 5 do fluxo normal.</w:t>
+              <w:t>10a.1 - O sistema orienta o administrador a tentar novamente, retornando ao passo 5 do fluxo normal.</w:t>
             </w:r>
           </w:p>
         </w:tc>
@@ -14960,27 +15549,28 @@
     <w:p>
       <w:pPr>
         <w:pStyle w:val="Ttulo3"/>
-      </w:pPr>
-      <w:bookmarkStart w:id="11" w:name="_Toc182595162"/>
+        <w:rPr>
+          <w:rFonts w:cs="Arial"/>
+        </w:rPr>
+      </w:pPr>
+      <w:bookmarkStart w:id="11" w:name="_Toc183161601"/>
       <w:r>
-        <w:t>RF0</w:t>
+        <w:rPr>
+          <w:rFonts w:cs="Arial"/>
+        </w:rPr>
+        <w:lastRenderedPageBreak/>
+        <w:t xml:space="preserve">RF07 – </w:t>
       </w:r>
       <w:r>
-        <w:t>7</w:t>
-      </w:r>
-      <w:r>
-        <w:t xml:space="preserve"> </w:t>
-      </w:r>
-      <w:r>
-        <w:t>–</w:t>
-      </w:r>
-      <w:r>
-        <w:t xml:space="preserve"> </w:t>
-      </w:r>
-      <w:r>
+        <w:rPr>
+          <w:rFonts w:cs="Arial"/>
+        </w:rPr>
         <w:t>Alterar</w:t>
       </w:r>
       <w:r>
+        <w:rPr>
+          <w:rFonts w:cs="Arial"/>
+        </w:rPr>
         <w:t xml:space="preserve"> Salas</w:t>
       </w:r>
       <w:bookmarkEnd w:id="11"/>
@@ -14988,11 +15578,20 @@
     <w:p>
       <w:pPr>
         <w:pStyle w:val="ABNT-Corpodetexto"/>
+        <w:rPr>
+          <w:rFonts w:cs="Arial"/>
+        </w:rPr>
       </w:pPr>
       <w:r>
+        <w:rPr>
+          <w:rFonts w:cs="Arial"/>
+        </w:rPr>
         <w:t>O sistema deve permitir que o administrador altere uma sala já cadastrada, solicitando o número, tipo e status da sala</w:t>
       </w:r>
       <w:r>
+        <w:rPr>
+          <w:rFonts w:cs="Arial"/>
+        </w:rPr>
         <w:t>.</w:t>
       </w:r>
     </w:p>
@@ -16326,6 +16925,18 @@
               </w:rPr>
             </w:pPr>
           </w:p>
+          <w:p>
+            <w:pPr>
+              <w:spacing w:after="0" w:line="240" w:lineRule="auto"/>
+              <w:rPr>
+                <w:rFonts w:ascii="Arial" w:eastAsia="Times New Roman" w:hAnsi="Arial" w:cs="Arial"/>
+                <w:color w:val="000000"/>
+                <w:sz w:val="20"/>
+                <w:szCs w:val="20"/>
+                <w:lang w:eastAsia="pt-BR"/>
+              </w:rPr>
+            </w:pPr>
+          </w:p>
         </w:tc>
       </w:tr>
       <w:tr>
@@ -16350,15 +16961,6 @@
               <w:spacing w:after="0" w:line="240" w:lineRule="auto"/>
               <w:rPr>
                 <w:rFonts w:ascii="Arial" w:eastAsia="Times New Roman" w:hAnsi="Arial" w:cs="Arial"/>
-                <w:color w:val="000000"/>
-                <w:sz w:val="20"/>
-                <w:szCs w:val="20"/>
-                <w:lang w:eastAsia="pt-BR"/>
-              </w:rPr>
-            </w:pPr>
-            <w:r>
-              <w:rPr>
-                <w:rFonts w:ascii="Arial" w:eastAsia="Times New Roman" w:hAnsi="Arial" w:cs="Arial"/>
                 <w:b/>
                 <w:bCs/>
                 <w:i/>
@@ -16368,30 +16970,55 @@
                 <w:szCs w:val="20"/>
                 <w:lang w:eastAsia="pt-BR"/>
               </w:rPr>
+            </w:pPr>
+            <w:r>
+              <w:rPr>
+                <w:rFonts w:ascii="Arial" w:eastAsia="Times New Roman" w:hAnsi="Arial" w:cs="Arial"/>
+                <w:b/>
+                <w:bCs/>
+                <w:i/>
+                <w:iCs/>
+                <w:color w:val="000000"/>
+                <w:sz w:val="20"/>
+                <w:szCs w:val="20"/>
+                <w:lang w:eastAsia="pt-BR"/>
+              </w:rPr>
               <w:t>4a - Cancelamento da operação pelo usuário:</w:t>
             </w:r>
-            <w:r>
-              <w:rPr>
-                <w:rFonts w:ascii="Arial" w:eastAsia="Times New Roman" w:hAnsi="Arial" w:cs="Arial"/>
-                <w:color w:val="000000"/>
-                <w:sz w:val="20"/>
-                <w:szCs w:val="20"/>
-                <w:lang w:eastAsia="pt-BR"/>
-              </w:rPr>
-              <w:br/>
-              <w:t>4a.1 - O usuário opta por cancelar a operação de alteração.</w:t>
-            </w:r>
-            <w:r>
-              <w:rPr>
-                <w:rFonts w:ascii="Arial" w:eastAsia="Times New Roman" w:hAnsi="Arial" w:cs="Arial"/>
-                <w:color w:val="000000"/>
-                <w:sz w:val="20"/>
-                <w:szCs w:val="20"/>
-                <w:lang w:eastAsia="pt-BR"/>
-              </w:rPr>
-              <w:br/>
-              <w:t>4a.2 - O sistema retorna ao menu inicial.</w:t>
-            </w:r>
+          </w:p>
+          <w:p>
+            <w:pPr>
+              <w:spacing w:after="0" w:line="240" w:lineRule="auto"/>
+              <w:rPr>
+                <w:rFonts w:ascii="Arial" w:eastAsia="Times New Roman" w:hAnsi="Arial" w:cs="Arial"/>
+                <w:color w:val="000000"/>
+                <w:sz w:val="20"/>
+                <w:szCs w:val="20"/>
+                <w:lang w:eastAsia="pt-BR"/>
+              </w:rPr>
+            </w:pPr>
+            <w:r>
+              <w:rPr>
+                <w:rFonts w:ascii="Arial" w:eastAsia="Times New Roman" w:hAnsi="Arial" w:cs="Arial"/>
+                <w:color w:val="000000"/>
+                <w:sz w:val="20"/>
+                <w:szCs w:val="20"/>
+                <w:lang w:eastAsia="pt-BR"/>
+              </w:rPr>
+              <w:t>4a.1 - O sistema retorna ao menu inicial.</w:t>
+            </w:r>
+          </w:p>
+          <w:p>
+            <w:pPr>
+              <w:spacing w:after="0" w:line="240" w:lineRule="auto"/>
+              <w:rPr>
+                <w:rFonts w:ascii="Arial" w:eastAsia="Times New Roman" w:hAnsi="Arial" w:cs="Arial"/>
+                <w:color w:val="000000"/>
+                <w:sz w:val="20"/>
+                <w:szCs w:val="20"/>
+                <w:lang w:eastAsia="pt-BR"/>
+              </w:rPr>
+            </w:pPr>
           </w:p>
           <w:p>
             <w:pPr>
@@ -16471,30 +17098,20 @@
                 <w:szCs w:val="20"/>
                 <w:lang w:eastAsia="pt-BR"/>
               </w:rPr>
-              <w:t>10a.1 - O sistema detecta que as novas informações inseridas estão incorretas.</w:t>
-            </w:r>
-            <w:r>
-              <w:rPr>
-                <w:rFonts w:ascii="Arial" w:eastAsia="Times New Roman" w:hAnsi="Arial" w:cs="Arial"/>
-                <w:color w:val="000000"/>
-                <w:sz w:val="20"/>
-                <w:szCs w:val="20"/>
-                <w:lang w:eastAsia="pt-BR"/>
-              </w:rPr>
-              <w:br/>
-              <w:t>10a.2 - O sistema exibe uma mensagem de erro detalhando as informações inválidas.</w:t>
-            </w:r>
-            <w:r>
-              <w:rPr>
-                <w:rFonts w:ascii="Arial" w:eastAsia="Times New Roman" w:hAnsi="Arial" w:cs="Arial"/>
-                <w:color w:val="000000"/>
-                <w:sz w:val="20"/>
-                <w:szCs w:val="20"/>
-                <w:lang w:eastAsia="pt-BR"/>
-              </w:rPr>
-              <w:br/>
-              <w:t>10a.3 - O sistema retorna ao passo 8 do fluxo normal para que o administrador corrija as informações.</w:t>
-            </w:r>
+              <w:t>10a.1 - O sistema retorna ao passo 8 do fluxo normal para que o administrador corrija as informações.</w:t>
+            </w:r>
+          </w:p>
+          <w:p>
+            <w:pPr>
+              <w:spacing w:after="0" w:line="240" w:lineRule="auto"/>
+              <w:rPr>
+                <w:rFonts w:ascii="Arial" w:eastAsia="Times New Roman" w:hAnsi="Arial" w:cs="Arial"/>
+                <w:color w:val="000000"/>
+                <w:sz w:val="20"/>
+                <w:szCs w:val="20"/>
+                <w:lang w:eastAsia="pt-BR"/>
+              </w:rPr>
+            </w:pPr>
           </w:p>
           <w:p>
             <w:pPr>
@@ -16574,7 +17191,7 @@
                 <w:szCs w:val="20"/>
                 <w:lang w:eastAsia="pt-BR"/>
               </w:rPr>
-              <w:t>11a.1 - O sistema detecta que há agendamentos programados para a sala com o status a ser alterado.</w:t>
+              <w:t>11a.1 - O sistema exibe uma mensagem informando a impossibilidade de alteração de status.</w:t>
             </w:r>
             <w:r>
               <w:rPr>
@@ -16585,19 +17202,40 @@
                 <w:lang w:eastAsia="pt-BR"/>
               </w:rPr>
               <w:br/>
-              <w:t>11a.2 - O sistema exibe uma mensagem informando a impossibilidade de alteração de status.</w:t>
-            </w:r>
-            <w:r>
-              <w:rPr>
-                <w:rFonts w:ascii="Arial" w:eastAsia="Times New Roman" w:hAnsi="Arial" w:cs="Arial"/>
-                <w:color w:val="000000"/>
-                <w:sz w:val="20"/>
-                <w:szCs w:val="20"/>
-                <w:lang w:eastAsia="pt-BR"/>
-              </w:rPr>
-              <w:br/>
-              <w:t>11a.3 - O sistema retorna ao passo 6 do fluxo normal.</w:t>
-            </w:r>
+              <w:t>11a.</w:t>
+            </w:r>
+            <w:r>
+              <w:rPr>
+                <w:rFonts w:ascii="Arial" w:eastAsia="Times New Roman" w:hAnsi="Arial" w:cs="Arial"/>
+                <w:color w:val="000000"/>
+                <w:sz w:val="20"/>
+                <w:szCs w:val="20"/>
+                <w:lang w:eastAsia="pt-BR"/>
+              </w:rPr>
+              <w:t>2</w:t>
+            </w:r>
+            <w:r>
+              <w:rPr>
+                <w:rFonts w:ascii="Arial" w:eastAsia="Times New Roman" w:hAnsi="Arial" w:cs="Arial"/>
+                <w:color w:val="000000"/>
+                <w:sz w:val="20"/>
+                <w:szCs w:val="20"/>
+                <w:lang w:eastAsia="pt-BR"/>
+              </w:rPr>
+              <w:t xml:space="preserve"> - O sistema retorna ao passo 6 do fluxo normal.</w:t>
+            </w:r>
+          </w:p>
+          <w:p>
+            <w:pPr>
+              <w:spacing w:after="0" w:line="240" w:lineRule="auto"/>
+              <w:rPr>
+                <w:rFonts w:ascii="Arial" w:eastAsia="Times New Roman" w:hAnsi="Arial" w:cs="Arial"/>
+                <w:color w:val="000000"/>
+                <w:sz w:val="20"/>
+                <w:szCs w:val="20"/>
+                <w:lang w:eastAsia="pt-BR"/>
+              </w:rPr>
+            </w:pPr>
           </w:p>
           <w:p>
             <w:pPr>
@@ -16729,38 +17367,7 @@
                 <w:szCs w:val="20"/>
                 <w:lang w:eastAsia="pt-BR"/>
               </w:rPr>
-              <w:t>.1 - O sistema exibe uma mensagem de erro informando a falha ao atualizar a sala.</w:t>
-            </w:r>
-            <w:r>
-              <w:rPr>
-                <w:rFonts w:ascii="Arial" w:eastAsia="Times New Roman" w:hAnsi="Arial" w:cs="Arial"/>
-                <w:color w:val="000000"/>
-                <w:sz w:val="20"/>
-                <w:szCs w:val="20"/>
-                <w:lang w:eastAsia="pt-BR"/>
-              </w:rPr>
-              <w:br/>
-              <w:t>1</w:t>
-            </w:r>
-            <w:r>
-              <w:rPr>
-                <w:rFonts w:ascii="Arial" w:eastAsia="Times New Roman" w:hAnsi="Arial" w:cs="Arial"/>
-                <w:color w:val="000000"/>
-                <w:sz w:val="20"/>
-                <w:szCs w:val="20"/>
-                <w:lang w:eastAsia="pt-BR"/>
-              </w:rPr>
-              <w:t>3a</w:t>
-            </w:r>
-            <w:r>
-              <w:rPr>
-                <w:rFonts w:ascii="Arial" w:eastAsia="Times New Roman" w:hAnsi="Arial" w:cs="Arial"/>
-                <w:color w:val="000000"/>
-                <w:sz w:val="20"/>
-                <w:szCs w:val="20"/>
-                <w:lang w:eastAsia="pt-BR"/>
-              </w:rPr>
-              <w:t>.2 - O sistema orienta o administrador a tentar novamente, retornando ao passo 5 do fluxo normal.</w:t>
+              <w:t>.1 - O sistema orienta o administrador a tentar novamente, retornando ao passo 5 do fluxo normal.</w:t>
             </w:r>
           </w:p>
         </w:tc>
@@ -16769,29 +17376,29 @@
     <w:p>
       <w:pPr>
         <w:pStyle w:val="ABNT-Fontesilustraes"/>
+        <w:rPr>
+          <w:rFonts w:cs="Arial"/>
+        </w:rPr>
       </w:pPr>
     </w:p>
     <w:p>
       <w:pPr>
         <w:pStyle w:val="Ttulo3"/>
-      </w:pPr>
-      <w:bookmarkStart w:id="12" w:name="_Toc182595163"/>
+        <w:rPr>
+          <w:rFonts w:cs="Arial"/>
+        </w:rPr>
+      </w:pPr>
+      <w:bookmarkStart w:id="12" w:name="_Toc183161602"/>
       <w:r>
-        <w:t>RF0</w:t>
+        <w:rPr>
+          <w:rFonts w:cs="Arial"/>
+        </w:rPr>
+        <w:t xml:space="preserve">RF08 – </w:t>
       </w:r>
       <w:r>
-        <w:t>8</w:t>
-      </w:r>
-      <w:r>
-        <w:t xml:space="preserve"> </w:t>
-      </w:r>
-      <w:r>
-        <w:t>–</w:t>
-      </w:r>
-      <w:r>
-        <w:t xml:space="preserve"> </w:t>
-      </w:r>
-      <w:r>
+        <w:rPr>
+          <w:rFonts w:cs="Arial"/>
+        </w:rPr>
         <w:t>Listar Usuários</w:t>
       </w:r>
       <w:bookmarkEnd w:id="12"/>
@@ -16799,11 +17406,20 @@
     <w:p>
       <w:pPr>
         <w:pStyle w:val="ABNT-Corpodetexto"/>
+        <w:rPr>
+          <w:rFonts w:cs="Arial"/>
+        </w:rPr>
       </w:pPr>
       <w:r>
+        <w:rPr>
+          <w:rFonts w:cs="Arial"/>
+        </w:rPr>
         <w:t>O sistema deve permitir que o administrador liste todos os usuários cadastrados no sistema, exibindo os dados completos para cada um</w:t>
       </w:r>
       <w:r>
+        <w:rPr>
+          <w:rFonts w:cs="Arial"/>
+        </w:rPr>
         <w:t>.</w:t>
       </w:r>
     </w:p>
@@ -16862,7 +17478,6 @@
                 <w:szCs w:val="20"/>
                 <w:lang w:eastAsia="pt-BR"/>
               </w:rPr>
-              <w:lastRenderedPageBreak/>
               <w:t>FLUXO DE EVENTOS NORMAL</w:t>
             </w:r>
           </w:p>
@@ -17461,6 +18076,7 @@
                 <w:szCs w:val="20"/>
                 <w:lang w:eastAsia="pt-BR"/>
               </w:rPr>
+              <w:lastRenderedPageBreak/>
               <w:t>FLUXO DE EVENTOS EXCEÇÃO</w:t>
             </w:r>
           </w:p>
@@ -17595,6 +18211,18 @@
               </w:rPr>
             </w:pPr>
           </w:p>
+          <w:p>
+            <w:pPr>
+              <w:spacing w:after="0" w:line="240" w:lineRule="auto"/>
+              <w:rPr>
+                <w:rFonts w:ascii="Arial" w:eastAsia="Times New Roman" w:hAnsi="Arial" w:cs="Arial"/>
+                <w:color w:val="000000"/>
+                <w:sz w:val="20"/>
+                <w:szCs w:val="20"/>
+                <w:lang w:eastAsia="pt-BR"/>
+              </w:rPr>
+            </w:pPr>
+          </w:p>
         </w:tc>
       </w:tr>
       <w:tr>
@@ -17648,19 +18276,20 @@
                 <w:lang w:eastAsia="pt-BR"/>
               </w:rPr>
               <w:br/>
-              <w:t>4a.1 - O usuário opta por cancelar a operação de alteração.</w:t>
-            </w:r>
-            <w:r>
-              <w:rPr>
-                <w:rFonts w:ascii="Arial" w:eastAsia="Times New Roman" w:hAnsi="Arial" w:cs="Arial"/>
-                <w:color w:val="000000"/>
-                <w:sz w:val="20"/>
-                <w:szCs w:val="20"/>
-                <w:lang w:eastAsia="pt-BR"/>
-              </w:rPr>
-              <w:br/>
-              <w:t>4a.2 - O sistema retorna ao menu inicial.</w:t>
-            </w:r>
+              <w:t>4a.1 - O sistema retorna ao menu inicial.</w:t>
+            </w:r>
+          </w:p>
+          <w:p>
+            <w:pPr>
+              <w:spacing w:after="0" w:line="240" w:lineRule="auto"/>
+              <w:rPr>
+                <w:rFonts w:ascii="Arial" w:eastAsia="Times New Roman" w:hAnsi="Arial" w:cs="Arial"/>
+                <w:color w:val="000000"/>
+                <w:sz w:val="20"/>
+                <w:szCs w:val="20"/>
+                <w:lang w:eastAsia="pt-BR"/>
+              </w:rPr>
+            </w:pPr>
           </w:p>
           <w:p>
             <w:pPr>
@@ -17727,18 +18356,7 @@
                 <w:lang w:eastAsia="pt-BR"/>
               </w:rPr>
               <w:br/>
-              <w:t>6a.1 - O sistema exibe uma mensagem de erro informando a falha ao recuperar a lista de usuários.</w:t>
-            </w:r>
-            <w:r>
-              <w:rPr>
-                <w:rFonts w:ascii="Arial" w:eastAsia="Times New Roman" w:hAnsi="Arial" w:cs="Arial"/>
-                <w:color w:val="000000"/>
-                <w:sz w:val="20"/>
-                <w:szCs w:val="20"/>
-                <w:lang w:eastAsia="pt-BR"/>
-              </w:rPr>
-              <w:br/>
-              <w:t>6a.2 - O sistema orienta o administrador a tentar novamente, retornando ao passo 5 do fluxo normal.</w:t>
+              <w:t>6a.1 - O sistema orienta o administrador a tentar novamente, retornando ao passo 5 do fluxo normal.</w:t>
             </w:r>
           </w:p>
         </w:tc>
@@ -17747,32 +18365,47 @@
     <w:p>
       <w:pPr>
         <w:pStyle w:val="ABNT-Fontesilustraes"/>
+        <w:rPr>
+          <w:rFonts w:cs="Arial"/>
+        </w:rPr>
       </w:pPr>
     </w:p>
     <w:p>
       <w:pPr>
         <w:pStyle w:val="Ttulo3"/>
-      </w:pPr>
-      <w:bookmarkStart w:id="13" w:name="_Toc182595164"/>
+        <w:rPr>
+          <w:rFonts w:cs="Arial"/>
+        </w:rPr>
+      </w:pPr>
+      <w:bookmarkStart w:id="13" w:name="_Toc183161603"/>
       <w:r>
+        <w:rPr>
+          <w:rFonts w:cs="Arial"/>
+        </w:rPr>
         <w:t>RF0</w:t>
       </w:r>
       <w:r>
+        <w:rPr>
+          <w:rFonts w:cs="Arial"/>
+        </w:rPr>
         <w:t>9</w:t>
       </w:r>
       <w:r>
-        <w:t xml:space="preserve"> </w:t>
+        <w:rPr>
+          <w:rFonts w:cs="Arial"/>
+        </w:rPr>
+        <w:t xml:space="preserve"> – </w:t>
       </w:r>
       <w:r>
-        <w:t>–</w:t>
-      </w:r>
-      <w:r>
-        <w:t xml:space="preserve"> </w:t>
-      </w:r>
-      <w:r>
+        <w:rPr>
+          <w:rFonts w:cs="Arial"/>
+        </w:rPr>
         <w:t>Alterar</w:t>
       </w:r>
       <w:r>
+        <w:rPr>
+          <w:rFonts w:cs="Arial"/>
+        </w:rPr>
         <w:t xml:space="preserve"> Usuário</w:t>
       </w:r>
       <w:bookmarkEnd w:id="13"/>
@@ -17780,29 +18413,32 @@
     <w:p>
       <w:pPr>
         <w:pStyle w:val="ABNT-Corpodetexto"/>
+        <w:rPr>
+          <w:rFonts w:cs="Arial"/>
+        </w:rPr>
       </w:pPr>
       <w:r>
+        <w:rPr>
+          <w:rFonts w:cs="Arial"/>
+        </w:rPr>
         <w:t>O sistema deve permitir que o administrador altere um usuário cadastrado, solicitando</w:t>
       </w:r>
       <w:r>
+        <w:rPr>
+          <w:rFonts w:cs="Arial"/>
+        </w:rPr>
         <w:t xml:space="preserve"> o</w:t>
       </w:r>
       <w:r>
-        <w:t xml:space="preserve"> dado a ser alterado (</w:t>
+        <w:rPr>
+          <w:rFonts w:cs="Arial"/>
+        </w:rPr>
+        <w:t xml:space="preserve"> dado a ser alterado (CPF, nome, perfil, senha ou status)</w:t>
       </w:r>
       <w:r>
-        <w:t xml:space="preserve">CPF, nome, perfil, senha </w:t>
-      </w:r>
-      <w:r>
-        <w:t xml:space="preserve">ou </w:t>
-      </w:r>
-      <w:r>
-        <w:t>status</w:t>
-      </w:r>
-      <w:r>
-        <w:t>)</w:t>
-      </w:r>
-      <w:r>
+        <w:rPr>
+          <w:rFonts w:cs="Arial"/>
+        </w:rPr>
         <w:t>.</w:t>
       </w:r>
     </w:p>
@@ -19136,6 +19772,18 @@
               </w:rPr>
             </w:pPr>
           </w:p>
+          <w:p>
+            <w:pPr>
+              <w:spacing w:after="0" w:line="240" w:lineRule="auto"/>
+              <w:rPr>
+                <w:rFonts w:ascii="Arial" w:eastAsia="Times New Roman" w:hAnsi="Arial" w:cs="Arial"/>
+                <w:color w:val="000000"/>
+                <w:sz w:val="20"/>
+                <w:szCs w:val="20"/>
+                <w:lang w:eastAsia="pt-BR"/>
+              </w:rPr>
+            </w:pPr>
+          </w:p>
         </w:tc>
       </w:tr>
       <w:tr>
@@ -19189,19 +19837,20 @@
                 <w:lang w:eastAsia="pt-BR"/>
               </w:rPr>
               <w:br/>
-              <w:t>4a.1 - O usuário opta por cancelar a operação de alteração.</w:t>
-            </w:r>
-            <w:r>
-              <w:rPr>
-                <w:rFonts w:ascii="Arial" w:eastAsia="Times New Roman" w:hAnsi="Arial" w:cs="Arial"/>
-                <w:color w:val="000000"/>
-                <w:sz w:val="20"/>
-                <w:szCs w:val="20"/>
-                <w:lang w:eastAsia="pt-BR"/>
-              </w:rPr>
-              <w:br/>
-              <w:t>4a.2 - O sistema retorna ao menu inicial.</w:t>
-            </w:r>
+              <w:t>4a.1 - O sistema retorna ao menu inicial.</w:t>
+            </w:r>
+          </w:p>
+          <w:p>
+            <w:pPr>
+              <w:spacing w:after="0" w:line="240" w:lineRule="auto"/>
+              <w:rPr>
+                <w:rFonts w:ascii="Arial" w:eastAsia="Times New Roman" w:hAnsi="Arial" w:cs="Arial"/>
+                <w:color w:val="000000"/>
+                <w:sz w:val="20"/>
+                <w:szCs w:val="20"/>
+                <w:lang w:eastAsia="pt-BR"/>
+              </w:rPr>
+            </w:pPr>
           </w:p>
           <w:p>
             <w:pPr>
@@ -19268,60 +19917,20 @@
                 <w:lang w:eastAsia="pt-BR"/>
               </w:rPr>
               <w:br/>
-              <w:t>10a.1 - O sistema detecta que as novas informações inseridas estão incorretas.</w:t>
-            </w:r>
-            <w:r>
-              <w:rPr>
-                <w:rFonts w:ascii="Arial" w:eastAsia="Times New Roman" w:hAnsi="Arial" w:cs="Arial"/>
-                <w:color w:val="000000"/>
-                <w:sz w:val="20"/>
-                <w:szCs w:val="20"/>
-                <w:lang w:eastAsia="pt-BR"/>
-              </w:rPr>
-              <w:br/>
-              <w:t>10a.2 - O sistema exibe uma mensagem de erro detalhand</w:t>
-            </w:r>
-            <w:r>
-              <w:rPr>
-                <w:rFonts w:ascii="Arial" w:eastAsia="Times New Roman" w:hAnsi="Arial" w:cs="Arial"/>
-                <w:color w:val="000000"/>
-                <w:sz w:val="20"/>
-                <w:szCs w:val="20"/>
-                <w:lang w:eastAsia="pt-BR"/>
-              </w:rPr>
-              <w:t>o</w:t>
-            </w:r>
-            <w:r>
-              <w:rPr>
-                <w:rFonts w:ascii="Arial" w:eastAsia="Times New Roman" w:hAnsi="Arial" w:cs="Arial"/>
-                <w:color w:val="000000"/>
-                <w:sz w:val="20"/>
-                <w:szCs w:val="20"/>
-                <w:lang w:eastAsia="pt-BR"/>
-              </w:rPr>
-              <w:t xml:space="preserve"> as i</w:t>
-            </w:r>
-            <w:r>
-              <w:rPr>
-                <w:rFonts w:ascii="Arial" w:eastAsia="Times New Roman" w:hAnsi="Arial" w:cs="Arial"/>
-                <w:color w:val="000000"/>
-                <w:sz w:val="20"/>
-                <w:szCs w:val="20"/>
-                <w:lang w:eastAsia="pt-BR"/>
-              </w:rPr>
-              <w:t>nformações inválidas.</w:t>
-            </w:r>
-            <w:r>
-              <w:rPr>
-                <w:rFonts w:ascii="Arial" w:eastAsia="Times New Roman" w:hAnsi="Arial" w:cs="Arial"/>
-                <w:color w:val="000000"/>
-                <w:sz w:val="20"/>
-                <w:szCs w:val="20"/>
-                <w:lang w:eastAsia="pt-BR"/>
-              </w:rPr>
-              <w:br/>
-              <w:t>10a.3 - O sistema retorna ao passo 8 do fluxo normal para que o administrador corrija as informações.</w:t>
-            </w:r>
+              <w:t>10a.1 - O sistema retorna ao passo 8 do fluxo normal para que o administrador corrija as informações.</w:t>
+            </w:r>
+          </w:p>
+          <w:p>
+            <w:pPr>
+              <w:spacing w:after="0" w:line="240" w:lineRule="auto"/>
+              <w:rPr>
+                <w:rFonts w:ascii="Arial" w:eastAsia="Times New Roman" w:hAnsi="Arial" w:cs="Arial"/>
+                <w:color w:val="000000"/>
+                <w:sz w:val="20"/>
+                <w:szCs w:val="20"/>
+                <w:lang w:eastAsia="pt-BR"/>
+              </w:rPr>
+            </w:pPr>
           </w:p>
           <w:p>
             <w:pPr>
@@ -19388,7 +19997,7 @@
                 <w:lang w:eastAsia="pt-BR"/>
               </w:rPr>
               <w:br/>
-              <w:t>11a.1 - O sistema detecta que há agendamentos programados para o usuário com o status a ser alterado.</w:t>
+              <w:t>11a.1 - O sistema exibe uma mensagem informando a impossibilidade de alteração de status.</w:t>
             </w:r>
             <w:r>
               <w:rPr>
@@ -19399,29 +20008,40 @@
                 <w:lang w:eastAsia="pt-BR"/>
               </w:rPr>
               <w:br/>
-            </w:r>
-            <w:r>
-              <w:rPr>
-                <w:rFonts w:ascii="Arial" w:eastAsia="Times New Roman" w:hAnsi="Arial" w:cs="Arial"/>
-                <w:color w:val="000000"/>
-                <w:sz w:val="20"/>
-                <w:szCs w:val="20"/>
-                <w:lang w:eastAsia="pt-BR"/>
-              </w:rPr>
-              <w:lastRenderedPageBreak/>
-              <w:t>11a.2 - O sistema exibe uma mensagem informando a impossibilidade de alteração de status.</w:t>
-            </w:r>
-            <w:r>
-              <w:rPr>
-                <w:rFonts w:ascii="Arial" w:eastAsia="Times New Roman" w:hAnsi="Arial" w:cs="Arial"/>
-                <w:color w:val="000000"/>
-                <w:sz w:val="20"/>
-                <w:szCs w:val="20"/>
-                <w:lang w:eastAsia="pt-BR"/>
-              </w:rPr>
-              <w:br/>
-              <w:t>11a.3 - O sistema retorna ao passo 6 do fluxo normal.</w:t>
-            </w:r>
+              <w:t>11a.</w:t>
+            </w:r>
+            <w:r>
+              <w:rPr>
+                <w:rFonts w:ascii="Arial" w:eastAsia="Times New Roman" w:hAnsi="Arial" w:cs="Arial"/>
+                <w:color w:val="000000"/>
+                <w:sz w:val="20"/>
+                <w:szCs w:val="20"/>
+                <w:lang w:eastAsia="pt-BR"/>
+              </w:rPr>
+              <w:t>2</w:t>
+            </w:r>
+            <w:r>
+              <w:rPr>
+                <w:rFonts w:ascii="Arial" w:eastAsia="Times New Roman" w:hAnsi="Arial" w:cs="Arial"/>
+                <w:color w:val="000000"/>
+                <w:sz w:val="20"/>
+                <w:szCs w:val="20"/>
+                <w:lang w:eastAsia="pt-BR"/>
+              </w:rPr>
+              <w:t xml:space="preserve"> - O sistema retorna ao passo 6 do fluxo normal.</w:t>
+            </w:r>
+          </w:p>
+          <w:p>
+            <w:pPr>
+              <w:spacing w:after="0" w:line="240" w:lineRule="auto"/>
+              <w:rPr>
+                <w:rFonts w:ascii="Arial" w:eastAsia="Times New Roman" w:hAnsi="Arial" w:cs="Arial"/>
+                <w:color w:val="000000"/>
+                <w:sz w:val="20"/>
+                <w:szCs w:val="20"/>
+                <w:lang w:eastAsia="pt-BR"/>
+              </w:rPr>
+            </w:pPr>
           </w:p>
           <w:p>
             <w:pPr>
@@ -19481,7 +20101,6 @@
                 <w:szCs w:val="20"/>
                 <w:lang w:eastAsia="pt-BR"/>
               </w:rPr>
-              <w:lastRenderedPageBreak/>
               <w:t>1</w:t>
             </w:r>
             <w:r>
@@ -19541,38 +20160,7 @@
                 <w:szCs w:val="20"/>
                 <w:lang w:eastAsia="pt-BR"/>
               </w:rPr>
-              <w:t>.1 - O sistema exibe uma mensagem de erro informando a falha ao atualizar o usuário.</w:t>
-            </w:r>
-            <w:r>
-              <w:rPr>
-                <w:rFonts w:ascii="Arial" w:eastAsia="Times New Roman" w:hAnsi="Arial" w:cs="Arial"/>
-                <w:color w:val="000000"/>
-                <w:sz w:val="20"/>
-                <w:szCs w:val="20"/>
-                <w:lang w:eastAsia="pt-BR"/>
-              </w:rPr>
-              <w:br/>
-              <w:t>1</w:t>
-            </w:r>
-            <w:r>
-              <w:rPr>
-                <w:rFonts w:ascii="Arial" w:eastAsia="Times New Roman" w:hAnsi="Arial" w:cs="Arial"/>
-                <w:color w:val="000000"/>
-                <w:sz w:val="20"/>
-                <w:szCs w:val="20"/>
-                <w:lang w:eastAsia="pt-BR"/>
-              </w:rPr>
-              <w:t>3a</w:t>
-            </w:r>
-            <w:r>
-              <w:rPr>
-                <w:rFonts w:ascii="Arial" w:eastAsia="Times New Roman" w:hAnsi="Arial" w:cs="Arial"/>
-                <w:color w:val="000000"/>
-                <w:sz w:val="20"/>
-                <w:szCs w:val="20"/>
-                <w:lang w:eastAsia="pt-BR"/>
-              </w:rPr>
-              <w:t>.2 - O sistema orienta o administrador a tentar novamente, retornando ao passo 5 do fluxo normal.</w:t>
+              <w:t>.1 - O sistema orienta o administrador a tentar novamente, retornando ao passo 5 do fluxo normal.</w:t>
             </w:r>
           </w:p>
         </w:tc>
@@ -19581,27 +20169,34 @@
     <w:p>
       <w:pPr>
         <w:pStyle w:val="Ttulo3"/>
-      </w:pPr>
-      <w:bookmarkStart w:id="14" w:name="_Toc182595165"/>
+        <w:rPr>
+          <w:rFonts w:cs="Arial"/>
+        </w:rPr>
+      </w:pPr>
+      <w:bookmarkStart w:id="14" w:name="_Toc183161604"/>
       <w:r>
+        <w:rPr>
+          <w:rFonts w:cs="Arial"/>
+        </w:rPr>
+        <w:lastRenderedPageBreak/>
         <w:t>RF</w:t>
       </w:r>
       <w:r>
+        <w:rPr>
+          <w:rFonts w:cs="Arial"/>
+        </w:rPr>
         <w:t>10</w:t>
       </w:r>
       <w:r>
-        <w:t xml:space="preserve"> </w:t>
+        <w:rPr>
+          <w:rFonts w:cs="Arial"/>
+        </w:rPr>
+        <w:t xml:space="preserve"> – Alterar </w:t>
       </w:r>
       <w:r>
-        <w:t>–</w:t>
-      </w:r>
-      <w:r>
-        <w:t xml:space="preserve"> </w:t>
-      </w:r>
-      <w:r>
-        <w:t xml:space="preserve">Alterar </w:t>
-      </w:r>
-      <w:r>
+        <w:rPr>
+          <w:rFonts w:cs="Arial"/>
+        </w:rPr>
         <w:t>Senha</w:t>
       </w:r>
       <w:bookmarkEnd w:id="14"/>
@@ -19609,11 +20204,20 @@
     <w:p>
       <w:pPr>
         <w:pStyle w:val="ABNT-Corpodetexto"/>
+        <w:rPr>
+          <w:rFonts w:cs="Arial"/>
+        </w:rPr>
       </w:pPr>
       <w:r>
+        <w:rPr>
+          <w:rFonts w:cs="Arial"/>
+        </w:rPr>
         <w:t>O sistema deve permitir que o usuário altere sua senha de acesso, solicitando a senha atual e a nova senha</w:t>
       </w:r>
       <w:r>
+        <w:rPr>
+          <w:rFonts w:cs="Arial"/>
+        </w:rPr>
         <w:t>.</w:t>
       </w:r>
     </w:p>
@@ -20734,6 +21338,18 @@
               </w:rPr>
             </w:pPr>
           </w:p>
+          <w:p>
+            <w:pPr>
+              <w:spacing w:after="0" w:line="240" w:lineRule="auto"/>
+              <w:rPr>
+                <w:rFonts w:ascii="Arial" w:eastAsia="Times New Roman" w:hAnsi="Arial" w:cs="Arial"/>
+                <w:color w:val="000000"/>
+                <w:sz w:val="20"/>
+                <w:szCs w:val="20"/>
+                <w:lang w:eastAsia="pt-BR"/>
+              </w:rPr>
+            </w:pPr>
+          </w:p>
         </w:tc>
       </w:tr>
       <w:tr>
@@ -20787,19 +21403,20 @@
                 <w:lang w:eastAsia="pt-BR"/>
               </w:rPr>
               <w:br/>
-              <w:t>4a.1 - O usuário opta por cancelar a operação de alteração.</w:t>
-            </w:r>
-            <w:r>
-              <w:rPr>
-                <w:rFonts w:ascii="Arial" w:eastAsia="Times New Roman" w:hAnsi="Arial" w:cs="Arial"/>
-                <w:color w:val="000000"/>
-                <w:sz w:val="20"/>
-                <w:szCs w:val="20"/>
-                <w:lang w:eastAsia="pt-BR"/>
-              </w:rPr>
-              <w:br/>
-              <w:t>4a.2 - O sistema retorna ao menu inicial.</w:t>
-            </w:r>
+              <w:t>4a.1 - O sistema retorna ao menu inicial.</w:t>
+            </w:r>
+          </w:p>
+          <w:p>
+            <w:pPr>
+              <w:spacing w:after="0" w:line="240" w:lineRule="auto"/>
+              <w:rPr>
+                <w:rFonts w:ascii="Arial" w:eastAsia="Times New Roman" w:hAnsi="Arial" w:cs="Arial"/>
+                <w:color w:val="000000"/>
+                <w:sz w:val="20"/>
+                <w:szCs w:val="20"/>
+                <w:lang w:eastAsia="pt-BR"/>
+              </w:rPr>
+            </w:pPr>
           </w:p>
           <w:p>
             <w:pPr>
@@ -20866,7 +21483,7 @@
                 <w:lang w:eastAsia="pt-BR"/>
               </w:rPr>
               <w:br/>
-              <w:t>8a.1 - O sistema detecta que a senha atual inserida está incorreta.</w:t>
+              <w:t>8a.1 - O sistema exibe uma mensagem de erro informando que a senha atual é inválida.</w:t>
             </w:r>
             <w:r>
               <w:rPr>
@@ -20877,19 +21494,40 @@
                 <w:lang w:eastAsia="pt-BR"/>
               </w:rPr>
               <w:br/>
-              <w:t>8a.2 - O sistema exibe uma mensagem de erro informando que a senha atual é inválida.</w:t>
-            </w:r>
-            <w:r>
-              <w:rPr>
-                <w:rFonts w:ascii="Arial" w:eastAsia="Times New Roman" w:hAnsi="Arial" w:cs="Arial"/>
-                <w:color w:val="000000"/>
-                <w:sz w:val="20"/>
-                <w:szCs w:val="20"/>
-                <w:lang w:eastAsia="pt-BR"/>
-              </w:rPr>
-              <w:br/>
-              <w:t>8a.3 - O sistema retorna ao passo 6 do fluxo normal para que o usuário insira novamente as senhas.</w:t>
-            </w:r>
+              <w:t>8a.</w:t>
+            </w:r>
+            <w:r>
+              <w:rPr>
+                <w:rFonts w:ascii="Arial" w:eastAsia="Times New Roman" w:hAnsi="Arial" w:cs="Arial"/>
+                <w:color w:val="000000"/>
+                <w:sz w:val="20"/>
+                <w:szCs w:val="20"/>
+                <w:lang w:eastAsia="pt-BR"/>
+              </w:rPr>
+              <w:t>2</w:t>
+            </w:r>
+            <w:r>
+              <w:rPr>
+                <w:rFonts w:ascii="Arial" w:eastAsia="Times New Roman" w:hAnsi="Arial" w:cs="Arial"/>
+                <w:color w:val="000000"/>
+                <w:sz w:val="20"/>
+                <w:szCs w:val="20"/>
+                <w:lang w:eastAsia="pt-BR"/>
+              </w:rPr>
+              <w:t xml:space="preserve"> - O sistema retorna ao passo 6 do fluxo normal para que o usuário insira novamente as senhas.</w:t>
+            </w:r>
+          </w:p>
+          <w:p>
+            <w:pPr>
+              <w:spacing w:after="0" w:line="240" w:lineRule="auto"/>
+              <w:rPr>
+                <w:rFonts w:ascii="Arial" w:eastAsia="Times New Roman" w:hAnsi="Arial" w:cs="Arial"/>
+                <w:color w:val="000000"/>
+                <w:sz w:val="20"/>
+                <w:szCs w:val="20"/>
+                <w:lang w:eastAsia="pt-BR"/>
+              </w:rPr>
+            </w:pPr>
           </w:p>
           <w:p>
             <w:pPr>
@@ -20956,18 +21594,7 @@
                 <w:lang w:eastAsia="pt-BR"/>
               </w:rPr>
               <w:br/>
-              <w:t>9a.1 - O sistema exibe uma mensagem de erro informando a falha ao atualizar a senha.</w:t>
-            </w:r>
-            <w:r>
-              <w:rPr>
-                <w:rFonts w:ascii="Arial" w:eastAsia="Times New Roman" w:hAnsi="Arial" w:cs="Arial"/>
-                <w:color w:val="000000"/>
-                <w:sz w:val="20"/>
-                <w:szCs w:val="20"/>
-                <w:lang w:eastAsia="pt-BR"/>
-              </w:rPr>
-              <w:br/>
-              <w:t>9a.2 - O sistema orienta o usuário a tentar novamente, retornando ao passo 5 do fluxo normal.</w:t>
+              <w:t>9a.1 - O sistema orienta o usuário a tentar novamente, retornando ao passo 5 do fluxo normal.</w:t>
             </w:r>
           </w:p>
         </w:tc>
@@ -20976,30 +21603,39 @@
     <w:p>
       <w:pPr>
         <w:pStyle w:val="Ttulo3"/>
-      </w:pPr>
-      <w:bookmarkStart w:id="15" w:name="_Toc182595166"/>
+        <w:rPr>
+          <w:rFonts w:cs="Arial"/>
+        </w:rPr>
+      </w:pPr>
+      <w:bookmarkStart w:id="15" w:name="_Toc183161605"/>
       <w:r>
-        <w:t>RF</w:t>
+        <w:rPr>
+          <w:rFonts w:cs="Arial"/>
+        </w:rPr>
+        <w:t>RF1</w:t>
       </w:r>
       <w:r>
+        <w:rPr>
+          <w:rFonts w:cs="Arial"/>
+        </w:rPr>
         <w:t>1</w:t>
       </w:r>
       <w:r>
-        <w:t>1</w:t>
+        <w:rPr>
+          <w:rFonts w:cs="Arial"/>
+        </w:rPr>
+        <w:t xml:space="preserve"> – </w:t>
       </w:r>
       <w:r>
-        <w:t xml:space="preserve"> </w:t>
-      </w:r>
-      <w:r>
-        <w:t>–</w:t>
-      </w:r>
-      <w:r>
-        <w:t xml:space="preserve"> </w:t>
-      </w:r>
-      <w:r>
+        <w:rPr>
+          <w:rFonts w:cs="Arial"/>
+        </w:rPr>
         <w:t>Exibir Reserva</w:t>
       </w:r>
       <w:r>
+        <w:rPr>
+          <w:rFonts w:cs="Arial"/>
+        </w:rPr>
         <w:t>s</w:t>
       </w:r>
       <w:bookmarkEnd w:id="15"/>
@@ -21007,11 +21643,20 @@
     <w:p>
       <w:pPr>
         <w:pStyle w:val="ABNT-Corpodetexto"/>
+        <w:rPr>
+          <w:rFonts w:cs="Arial"/>
+        </w:rPr>
       </w:pPr>
       <w:r>
+        <w:rPr>
+          <w:rFonts w:cs="Arial"/>
+        </w:rPr>
         <w:t>O sistema deve permitir que o usuário veja todas as reservas efetuadas utilizando seu ID e senha</w:t>
       </w:r>
       <w:r>
+        <w:rPr>
+          <w:rFonts w:cs="Arial"/>
+        </w:rPr>
         <w:t>.</w:t>
       </w:r>
     </w:p>
@@ -21713,7 +22358,6 @@
                 <w:szCs w:val="20"/>
                 <w:lang w:eastAsia="pt-BR"/>
               </w:rPr>
-              <w:lastRenderedPageBreak/>
               <w:t>3a</w:t>
             </w:r>
             <w:r>
@@ -21790,6 +22434,18 @@
               </w:rPr>
               <w:t>.2 - O sistema retorna ao menu inicial.</w:t>
             </w:r>
+          </w:p>
+          <w:p>
+            <w:pPr>
+              <w:spacing w:after="0" w:line="240" w:lineRule="auto"/>
+              <w:rPr>
+                <w:rFonts w:ascii="Arial" w:eastAsia="Times New Roman" w:hAnsi="Arial" w:cs="Arial"/>
+                <w:color w:val="000000"/>
+                <w:sz w:val="20"/>
+                <w:szCs w:val="20"/>
+                <w:lang w:eastAsia="pt-BR"/>
+              </w:rPr>
+            </w:pPr>
           </w:p>
           <w:p>
             <w:pPr>
@@ -21856,19 +22512,20 @@
                 <w:lang w:eastAsia="pt-BR"/>
               </w:rPr>
               <w:br/>
-              <w:t>4a.1 - O usuário opta por cancelar a operação de alteração.</w:t>
-            </w:r>
-            <w:r>
-              <w:rPr>
-                <w:rFonts w:ascii="Arial" w:eastAsia="Times New Roman" w:hAnsi="Arial" w:cs="Arial"/>
-                <w:color w:val="000000"/>
-                <w:sz w:val="20"/>
-                <w:szCs w:val="20"/>
-                <w:lang w:eastAsia="pt-BR"/>
-              </w:rPr>
-              <w:br/>
-              <w:t>4a.2 - O sistema retorna ao menu inicial.</w:t>
-            </w:r>
+              <w:t>4a.1 - O sistema retorna ao menu inicial.</w:t>
+            </w:r>
+          </w:p>
+          <w:p>
+            <w:pPr>
+              <w:spacing w:after="0" w:line="240" w:lineRule="auto"/>
+              <w:rPr>
+                <w:rFonts w:ascii="Arial" w:eastAsia="Times New Roman" w:hAnsi="Arial" w:cs="Arial"/>
+                <w:color w:val="000000"/>
+                <w:sz w:val="20"/>
+                <w:szCs w:val="20"/>
+                <w:lang w:eastAsia="pt-BR"/>
+              </w:rPr>
+            </w:pPr>
           </w:p>
           <w:p>
             <w:pPr>
@@ -21935,18 +22592,7 @@
                 <w:lang w:eastAsia="pt-BR"/>
               </w:rPr>
               <w:br/>
-              <w:t>6a.1 - O sistema exibe uma mensagem de erro informando a falha ao recuperar as reservas.</w:t>
-            </w:r>
-            <w:r>
-              <w:rPr>
-                <w:rFonts w:ascii="Arial" w:eastAsia="Times New Roman" w:hAnsi="Arial" w:cs="Arial"/>
-                <w:color w:val="000000"/>
-                <w:sz w:val="20"/>
-                <w:szCs w:val="20"/>
-                <w:lang w:eastAsia="pt-BR"/>
-              </w:rPr>
-              <w:br/>
-              <w:t>6a.2 - O sistema orienta o usuário a tentar novamente, retornando ao passo 5 do fluxo normal.</w:t>
+              <w:t>6a.1 - O sistema orienta o usuário a tentar novamente, retornando ao passo 5 do fluxo normal.</w:t>
             </w:r>
           </w:p>
         </w:tc>
@@ -21989,45 +22635,57 @@
     <w:p>
       <w:pPr>
         <w:pStyle w:val="Ttulo3"/>
-      </w:pPr>
-      <w:bookmarkStart w:id="16" w:name="_Toc182595167"/>
+        <w:rPr>
+          <w:rFonts w:cs="Arial"/>
+        </w:rPr>
+      </w:pPr>
+      <w:bookmarkStart w:id="16" w:name="_Toc183161606"/>
       <w:r>
-        <w:t>RF</w:t>
+        <w:rPr>
+          <w:rFonts w:cs="Arial"/>
+        </w:rPr>
+        <w:t>RF1</w:t>
       </w:r>
       <w:r>
-        <w:t>1</w:t>
-      </w:r>
-      <w:r>
+        <w:rPr>
+          <w:rFonts w:cs="Arial"/>
+        </w:rPr>
         <w:t>2</w:t>
       </w:r>
       <w:r>
-        <w:t xml:space="preserve"> </w:t>
-      </w:r>
-      <w:r>
-        <w:t>–</w:t>
-      </w:r>
-      <w:r>
-        <w:t xml:space="preserve"> </w:t>
-      </w:r>
-      <w:r>
-        <w:t>Listar Reservas</w:t>
+        <w:rPr>
+          <w:rFonts w:cs="Arial"/>
+        </w:rPr>
+        <w:t xml:space="preserve"> – Listar Reservas</w:t>
       </w:r>
       <w:bookmarkEnd w:id="16"/>
     </w:p>
     <w:p>
       <w:pPr>
         <w:pStyle w:val="ABNT-Corpodetexto"/>
+        <w:rPr>
+          <w:rFonts w:cs="Arial"/>
+        </w:rPr>
       </w:pPr>
       <w:r>
+        <w:rPr>
+          <w:rFonts w:cs="Arial"/>
+        </w:rPr>
         <w:t>O sistema deve permitir que o administrador liste todas as reservas efetuadas no período estipulado para um tipo de sala específico</w:t>
       </w:r>
       <w:r>
+        <w:rPr>
+          <w:rFonts w:cs="Arial"/>
+        </w:rPr>
         <w:t>.</w:t>
       </w:r>
     </w:p>
     <w:p>
       <w:pPr>
         <w:pStyle w:val="ABNT-Corpodetexto"/>
+        <w:rPr>
+          <w:rFonts w:cs="Arial"/>
+        </w:rPr>
       </w:pPr>
     </w:p>
     <w:tbl>
@@ -22778,17 +23436,7 @@
                 <w:szCs w:val="20"/>
                 <w:lang w:eastAsia="pt-BR"/>
               </w:rPr>
-              <w:t>O sistema retorna ao menu de opções do administrador</w:t>
-            </w:r>
-            <w:r>
-              <w:rPr>
-                <w:rFonts w:ascii="Arial" w:eastAsia="Times New Roman" w:hAnsi="Arial" w:cs="Arial"/>
-                <w:color w:val="000000"/>
-                <w:sz w:val="20"/>
-                <w:szCs w:val="20"/>
-                <w:lang w:eastAsia="pt-BR"/>
-              </w:rPr>
-              <w:t>.</w:t>
+              <w:t>O sistema retorna ao menu de opções do administrador.</w:t>
             </w:r>
           </w:p>
           <w:p>
@@ -22981,6 +23629,18 @@
               </w:rPr>
             </w:pPr>
           </w:p>
+          <w:p>
+            <w:pPr>
+              <w:spacing w:after="0" w:line="240" w:lineRule="auto"/>
+              <w:rPr>
+                <w:rFonts w:ascii="Arial" w:eastAsia="Times New Roman" w:hAnsi="Arial" w:cs="Arial"/>
+                <w:color w:val="000000"/>
+                <w:sz w:val="20"/>
+                <w:szCs w:val="20"/>
+                <w:lang w:eastAsia="pt-BR"/>
+              </w:rPr>
+            </w:pPr>
+          </w:p>
         </w:tc>
       </w:tr>
       <w:tr>
@@ -23034,19 +23694,20 @@
                 <w:lang w:eastAsia="pt-BR"/>
               </w:rPr>
               <w:br/>
-              <w:t>4a.1 - O usuário opta por cancelar a operação de alteração.</w:t>
-            </w:r>
-            <w:r>
-              <w:rPr>
-                <w:rFonts w:ascii="Arial" w:eastAsia="Times New Roman" w:hAnsi="Arial" w:cs="Arial"/>
-                <w:color w:val="000000"/>
-                <w:sz w:val="20"/>
-                <w:szCs w:val="20"/>
-                <w:lang w:eastAsia="pt-BR"/>
-              </w:rPr>
-              <w:br/>
-              <w:t>4a.2 - O sistema retorna ao menu inicial.</w:t>
-            </w:r>
+              <w:t>4a.1 - O sistema retorna ao menu inicial.</w:t>
+            </w:r>
+          </w:p>
+          <w:p>
+            <w:pPr>
+              <w:spacing w:after="0" w:line="240" w:lineRule="auto"/>
+              <w:rPr>
+                <w:rFonts w:ascii="Arial" w:eastAsia="Times New Roman" w:hAnsi="Arial" w:cs="Arial"/>
+                <w:color w:val="000000"/>
+                <w:sz w:val="20"/>
+                <w:szCs w:val="20"/>
+                <w:lang w:eastAsia="pt-BR"/>
+              </w:rPr>
+            </w:pPr>
           </w:p>
           <w:p>
             <w:pPr>
@@ -23126,18 +23787,7 @@
                 <w:szCs w:val="20"/>
                 <w:lang w:eastAsia="pt-BR"/>
               </w:rPr>
-              <w:t>8a.1 - O sistema exibe uma mensagem de erro informando a falha ao recuperar as reservas.</w:t>
-            </w:r>
-            <w:r>
-              <w:rPr>
-                <w:rFonts w:ascii="Arial" w:eastAsia="Times New Roman" w:hAnsi="Arial" w:cs="Arial"/>
-                <w:color w:val="000000"/>
-                <w:sz w:val="20"/>
-                <w:szCs w:val="20"/>
-                <w:lang w:eastAsia="pt-BR"/>
-              </w:rPr>
-              <w:br/>
-              <w:t>8a.2 - O sistema orienta o administrador a tentar novamente, retornando ao passo 5 do fluxo normal.</w:t>
+              <w:t>8a.1 - O sistema orienta o administrador a tentar novamente, retornando ao passo 5 do fluxo normal.</w:t>
             </w:r>
           </w:p>
         </w:tc>
@@ -23184,6 +23834,9 @@
           <w:ilvl w:val="0"/>
           <w:numId w:val="0"/>
         </w:numPr>
+        <w:rPr>
+          <w:rFonts w:cs="Arial"/>
+        </w:rPr>
       </w:pPr>
     </w:p>
     <w:sectPr>
@@ -23257,7 +23910,6 @@
         <w:docPartUnique/>
       </w:docPartObj>
     </w:sdtPr>
-    <w:sdtEndPr/>
     <w:sdtContent>
       <w:p>
         <w:pPr>
@@ -27466,7 +28118,7 @@
   <w:style w:type="paragraph" w:default="1" w:styleId="Normal">
     <w:name w:val="Normal"/>
     <w:qFormat/>
-    <w:rsid w:val="00B31DBB"/>
+    <w:rsid w:val="0017723E"/>
   </w:style>
   <w:style w:type="paragraph" w:styleId="Ttulo1">
     <w:name w:val="heading 1"/>

</xml_diff>